<commit_message>
Wrote more of the report 1st draft, started figure generation.
</commit_message>
<xml_diff>
--- a/ex3/Ex3 Report.docx
+++ b/ex3/Ex3 Report.docx
@@ -79,6 +79,9 @@
         <w:t>Introduction</w:t>
       </w:r>
       <w:r>
+        <w:t xml:space="preserve"> and Background</w:t>
+      </w:r>
+      <w:r>
         <w:t xml:space="preserve"> </w:t>
       </w:r>
       <w:r>
@@ -98,6 +101,1365 @@
           <w:color w:val="FF0000"/>
         </w:rPr>
         <w:t>]</w:t>
+      </w:r>
+    </w:p>
+    <w:p>
+      <w:r>
+        <w:t>Ultrasonic Non-Destructive Testing (NDT) provides a mean</w:t>
+      </w:r>
+      <w:r>
+        <w:t>s of examining the internal structure of some object by channelling ultrasonic waves into some medium</w:t>
+      </w:r>
+      <w:r>
+        <w:t xml:space="preserve"> to be inspected. The key application of interest for the work outlined here is measurement of properties of the inspection medium, which can be determined entirely from the </w:t>
+      </w:r>
+      <w:r>
+        <w:t>ultrasonic signal measured using a transducer after interaction with the medium.</w:t>
+      </w:r>
+    </w:p>
+    <w:p>
+      <w:r>
+        <w:t xml:space="preserve">As the ultrasonic signal travels through the medium, its propagation can be modelled </w:t>
+      </w:r>
+      <w:r>
+        <w:t xml:space="preserve">with a transfer function </w:t>
+      </w:r>
+      <w:r>
+        <w:t>using the linear system approach [1]</w:t>
+      </w:r>
+      <w:r>
+        <w:t xml:space="preserve"> with a transfer function </w:t>
+      </w:r>
+      <m:oMath>
+        <m:r>
+          <w:rPr>
+            <w:rFonts w:ascii="Cambria Math" w:hAnsi="Cambria Math"/>
+          </w:rPr>
+          <m:t>H</m:t>
+        </m:r>
+        <m:d>
+          <m:dPr>
+            <m:ctrlPr>
+              <w:rPr>
+                <w:rFonts w:ascii="Cambria Math" w:hAnsi="Cambria Math"/>
+                <w:i/>
+              </w:rPr>
+            </m:ctrlPr>
+          </m:dPr>
+          <m:e>
+            <m:r>
+              <w:rPr>
+                <w:rFonts w:ascii="Cambria Math" w:hAnsi="Cambria Math"/>
+              </w:rPr>
+              <m:t>ω</m:t>
+            </m:r>
+          </m:e>
+        </m:d>
+      </m:oMath>
+      <w:r>
+        <w:t>. The transfer function describes how the wave changes as it propagates, typically defined as a product of terms which act on the frequency-domain spectrum</w:t>
+      </w:r>
+      <w:r>
+        <w:t xml:space="preserve"> </w:t>
+      </w:r>
+      <m:oMath>
+        <m:d>
+          <m:dPr>
+            <m:ctrlPr>
+              <w:rPr>
+                <w:rFonts w:ascii="Cambria Math" w:hAnsi="Cambria Math"/>
+                <w:i/>
+              </w:rPr>
+            </m:ctrlPr>
+          </m:dPr>
+          <m:e>
+            <m:r>
+              <w:rPr>
+                <w:rFonts w:ascii="Cambria Math" w:hAnsi="Cambria Math"/>
+              </w:rPr>
+              <m:t>ω</m:t>
+            </m:r>
+          </m:e>
+        </m:d>
+      </m:oMath>
+      <w:r>
+        <w:t xml:space="preserve"> of the signal</w:t>
+      </w:r>
+      <w:r>
+        <w:t xml:space="preserve">, as opposed to the time-domain signal </w:t>
+      </w:r>
+      <m:oMath>
+        <m:d>
+          <m:dPr>
+            <m:ctrlPr>
+              <w:rPr>
+                <w:rFonts w:ascii="Cambria Math" w:hAnsi="Cambria Math"/>
+                <w:i/>
+              </w:rPr>
+            </m:ctrlPr>
+          </m:dPr>
+          <m:e>
+            <m:r>
+              <w:rPr>
+                <w:rFonts w:ascii="Cambria Math" w:hAnsi="Cambria Math"/>
+              </w:rPr>
+              <m:t>t</m:t>
+            </m:r>
+          </m:e>
+        </m:d>
+      </m:oMath>
+      <w:r>
+        <w:t>. It is typically defined as</w:t>
+      </w:r>
+    </w:p>
+    <w:p>
+      <w:pPr>
+        <w:ind w:right="400"/>
+        <w:jc w:val="right"/>
+      </w:pPr>
+      <w:r>
+        <w:tab/>
+      </w:r>
+      <m:oMath>
+        <m:r>
+          <w:rPr>
+            <w:rFonts w:ascii="Cambria Math" w:hAnsi="Cambria Math"/>
+          </w:rPr>
+          <m:t>H</m:t>
+        </m:r>
+        <m:d>
+          <m:dPr>
+            <m:ctrlPr>
+              <w:rPr>
+                <w:rFonts w:ascii="Cambria Math" w:hAnsi="Cambria Math"/>
+                <w:i/>
+              </w:rPr>
+            </m:ctrlPr>
+          </m:dPr>
+          <m:e>
+            <m:r>
+              <w:rPr>
+                <w:rFonts w:ascii="Cambria Math" w:hAnsi="Cambria Math"/>
+              </w:rPr>
+              <m:t>ω</m:t>
+            </m:r>
+          </m:e>
+        </m:d>
+        <m:r>
+          <w:rPr>
+            <w:rFonts w:ascii="Cambria Math" w:hAnsi="Cambria Math"/>
+          </w:rPr>
+          <m:t>=</m:t>
+        </m:r>
+        <m:sSub>
+          <m:sSubPr>
+            <m:ctrlPr>
+              <w:rPr>
+                <w:rFonts w:ascii="Cambria Math" w:hAnsi="Cambria Math"/>
+                <w:i/>
+              </w:rPr>
+            </m:ctrlPr>
+          </m:sSubPr>
+          <m:e>
+            <m:r>
+              <w:rPr>
+                <w:rFonts w:ascii="Cambria Math" w:hAnsi="Cambria Math"/>
+              </w:rPr>
+              <m:t>T</m:t>
+            </m:r>
+          </m:e>
+          <m:sub>
+            <m:r>
+              <w:rPr>
+                <w:rFonts w:ascii="Cambria Math" w:hAnsi="Cambria Math"/>
+              </w:rPr>
+              <m:t>x</m:t>
+            </m:r>
+          </m:sub>
+        </m:sSub>
+        <m:d>
+          <m:dPr>
+            <m:ctrlPr>
+              <w:rPr>
+                <w:rFonts w:ascii="Cambria Math" w:hAnsi="Cambria Math"/>
+                <w:i/>
+              </w:rPr>
+            </m:ctrlPr>
+          </m:dPr>
+          <m:e>
+            <m:r>
+              <w:rPr>
+                <w:rFonts w:ascii="Cambria Math" w:hAnsi="Cambria Math"/>
+              </w:rPr>
+              <m:t>ω</m:t>
+            </m:r>
+          </m:e>
+        </m:d>
+        <m:r>
+          <w:rPr>
+            <w:rFonts w:ascii="Cambria Math" w:hAnsi="Cambria Math"/>
+          </w:rPr>
+          <m:t>A</m:t>
+        </m:r>
+        <m:d>
+          <m:dPr>
+            <m:ctrlPr>
+              <w:rPr>
+                <w:rFonts w:ascii="Cambria Math" w:hAnsi="Cambria Math"/>
+                <w:i/>
+              </w:rPr>
+            </m:ctrlPr>
+          </m:dPr>
+          <m:e>
+            <m:r>
+              <w:rPr>
+                <w:rFonts w:ascii="Cambria Math" w:hAnsi="Cambria Math"/>
+              </w:rPr>
+              <m:t>ω</m:t>
+            </m:r>
+          </m:e>
+        </m:d>
+        <m:r>
+          <w:rPr>
+            <w:rFonts w:ascii="Cambria Math" w:hAnsi="Cambria Math"/>
+          </w:rPr>
+          <m:t>BX</m:t>
+        </m:r>
+        <m:d>
+          <m:dPr>
+            <m:ctrlPr>
+              <w:rPr>
+                <w:rFonts w:ascii="Cambria Math" w:hAnsi="Cambria Math"/>
+                <w:i/>
+              </w:rPr>
+            </m:ctrlPr>
+          </m:dPr>
+          <m:e>
+            <m:r>
+              <w:rPr>
+                <w:rFonts w:ascii="Cambria Math" w:hAnsi="Cambria Math"/>
+              </w:rPr>
+              <m:t>ω</m:t>
+            </m:r>
+          </m:e>
+        </m:d>
+        <m:r>
+          <m:rPr>
+            <m:sty m:val="p"/>
+          </m:rPr>
+          <w:rPr>
+            <w:rFonts w:ascii="Cambria Math" w:hAnsi="Cambria Math"/>
+          </w:rPr>
+          <m:t>Δ</m:t>
+        </m:r>
+        <m:d>
+          <m:dPr>
+            <m:ctrlPr>
+              <w:rPr>
+                <w:rFonts w:ascii="Cambria Math" w:hAnsi="Cambria Math"/>
+                <w:i/>
+              </w:rPr>
+            </m:ctrlPr>
+          </m:dPr>
+          <m:e>
+            <m:r>
+              <w:rPr>
+                <w:rFonts w:ascii="Cambria Math" w:hAnsi="Cambria Math"/>
+              </w:rPr>
+              <m:t>ω</m:t>
+            </m:r>
+          </m:e>
+        </m:d>
+        <m:sSub>
+          <m:sSubPr>
+            <m:ctrlPr>
+              <w:rPr>
+                <w:rFonts w:ascii="Cambria Math" w:hAnsi="Cambria Math"/>
+                <w:i/>
+              </w:rPr>
+            </m:ctrlPr>
+          </m:sSubPr>
+          <m:e>
+            <m:r>
+              <w:rPr>
+                <w:rFonts w:ascii="Cambria Math" w:hAnsi="Cambria Math"/>
+              </w:rPr>
+              <m:t>R</m:t>
+            </m:r>
+          </m:e>
+          <m:sub>
+            <m:r>
+              <w:rPr>
+                <w:rFonts w:ascii="Cambria Math" w:hAnsi="Cambria Math"/>
+              </w:rPr>
+              <m:t>x</m:t>
+            </m:r>
+          </m:sub>
+        </m:sSub>
+        <m:d>
+          <m:dPr>
+            <m:ctrlPr>
+              <w:rPr>
+                <w:rFonts w:ascii="Cambria Math" w:hAnsi="Cambria Math"/>
+                <w:i/>
+              </w:rPr>
+            </m:ctrlPr>
+          </m:dPr>
+          <m:e>
+            <m:r>
+              <w:rPr>
+                <w:rFonts w:ascii="Cambria Math" w:hAnsi="Cambria Math"/>
+              </w:rPr>
+              <m:t>ω</m:t>
+            </m:r>
+          </m:e>
+        </m:d>
+      </m:oMath>
+      <w:r>
+        <w:tab/>
+      </w:r>
+      <w:r>
+        <w:tab/>
+        <w:t>(1)</w:t>
+      </w:r>
+    </w:p>
+    <w:p>
+      <w:r>
+        <w:t xml:space="preserve">where </w:t>
+      </w:r>
+      <m:oMath>
+        <m:sSub>
+          <m:sSubPr>
+            <m:ctrlPr>
+              <w:rPr>
+                <w:rFonts w:ascii="Cambria Math" w:hAnsi="Cambria Math"/>
+                <w:i/>
+              </w:rPr>
+            </m:ctrlPr>
+          </m:sSubPr>
+          <m:e>
+            <m:r>
+              <w:rPr>
+                <w:rFonts w:ascii="Cambria Math" w:hAnsi="Cambria Math"/>
+              </w:rPr>
+              <m:t>T</m:t>
+            </m:r>
+          </m:e>
+          <m:sub>
+            <m:r>
+              <w:rPr>
+                <w:rFonts w:ascii="Cambria Math" w:hAnsi="Cambria Math"/>
+              </w:rPr>
+              <m:t>x</m:t>
+            </m:r>
+          </m:sub>
+        </m:sSub>
+        <m:r>
+          <w:rPr>
+            <w:rFonts w:ascii="Cambria Math" w:hAnsi="Cambria Math"/>
+          </w:rPr>
+          <m:t xml:space="preserve">, </m:t>
+        </m:r>
+        <m:sSub>
+          <m:sSubPr>
+            <m:ctrlPr>
+              <w:rPr>
+                <w:rFonts w:ascii="Cambria Math" w:hAnsi="Cambria Math"/>
+                <w:i/>
+              </w:rPr>
+            </m:ctrlPr>
+          </m:sSubPr>
+          <m:e>
+            <m:r>
+              <w:rPr>
+                <w:rFonts w:ascii="Cambria Math" w:hAnsi="Cambria Math"/>
+              </w:rPr>
+              <m:t>R</m:t>
+            </m:r>
+          </m:e>
+          <m:sub>
+            <m:r>
+              <w:rPr>
+                <w:rFonts w:ascii="Cambria Math" w:hAnsi="Cambria Math"/>
+              </w:rPr>
+              <m:t>x</m:t>
+            </m:r>
+          </m:sub>
+        </m:sSub>
+      </m:oMath>
+      <w:r>
+        <w:t xml:space="preserve"> describe th</w:t>
+      </w:r>
+      <w:r>
+        <w:t xml:space="preserve">e transmitter and receiver transducer characteristics, including effects like directivity, transducer frequency response characteristic; </w:t>
+      </w:r>
+      <m:oMath>
+        <m:r>
+          <m:rPr>
+            <m:sty m:val="p"/>
+          </m:rPr>
+          <w:rPr>
+            <w:rFonts w:ascii="Cambria Math" w:hAnsi="Cambria Math"/>
+          </w:rPr>
+          <m:t>Δ</m:t>
+        </m:r>
+      </m:oMath>
+      <w:r>
+        <w:t xml:space="preserve"> describes the </w:t>
+      </w:r>
+      <w:r>
+        <w:t xml:space="preserve">time delay of the signal due to propagation; </w:t>
+      </w:r>
+      <m:oMath>
+        <m:r>
+          <w:rPr>
+            <w:rFonts w:ascii="Cambria Math" w:hAnsi="Cambria Math"/>
+          </w:rPr>
+          <m:t>B∝</m:t>
+        </m:r>
+        <m:sSup>
+          <m:sSupPr>
+            <m:ctrlPr>
+              <w:rPr>
+                <w:rFonts w:ascii="Cambria Math" w:hAnsi="Cambria Math"/>
+                <w:i/>
+              </w:rPr>
+            </m:ctrlPr>
+          </m:sSupPr>
+          <m:e>
+            <m:rad>
+              <m:radPr>
+                <m:degHide m:val="1"/>
+                <m:ctrlPr>
+                  <w:rPr>
+                    <w:rFonts w:ascii="Cambria Math" w:hAnsi="Cambria Math"/>
+                    <w:i/>
+                  </w:rPr>
+                </m:ctrlPr>
+              </m:radPr>
+              <m:deg/>
+              <m:e>
+                <m:r>
+                  <w:rPr>
+                    <w:rFonts w:ascii="Cambria Math" w:hAnsi="Cambria Math"/>
+                  </w:rPr>
+                  <m:t>r</m:t>
+                </m:r>
+              </m:e>
+            </m:rad>
+          </m:e>
+          <m:sup>
+            <m:r>
+              <w:rPr>
+                <w:rFonts w:ascii="Cambria Math" w:hAnsi="Cambria Math"/>
+              </w:rPr>
+              <m:t>-1</m:t>
+            </m:r>
+          </m:sup>
+        </m:sSup>
+      </m:oMath>
+      <w:r>
+        <w:t xml:space="preserve"> is the beam spread of the wave; </w:t>
+      </w:r>
+      <m:oMath>
+        <m:r>
+          <w:rPr>
+            <w:rFonts w:ascii="Cambria Math" w:hAnsi="Cambria Math"/>
+          </w:rPr>
+          <m:t>X</m:t>
+        </m:r>
+      </m:oMath>
+      <w:r>
+        <w:t xml:space="preserve"> is a coefficient which describes the change in amplitude of the wave from reflection from and transmission through boundaries; </w:t>
+      </w:r>
+      <w:r>
+        <w:t xml:space="preserve">and </w:t>
+      </w:r>
+      <m:oMath>
+        <m:r>
+          <w:rPr>
+            <w:rFonts w:ascii="Cambria Math" w:hAnsi="Cambria Math"/>
+          </w:rPr>
+          <m:t>A</m:t>
+        </m:r>
+      </m:oMath>
+      <w:r>
+        <w:t xml:space="preserve"> is the attenuation.</w:t>
+      </w:r>
+    </w:p>
+    <w:p>
+      <w:pPr>
+        <w:pStyle w:val="Heading3"/>
+      </w:pPr>
+      <w:r>
+        <w:t>Reflection and Transmission</w:t>
+      </w:r>
+    </w:p>
+    <w:p>
+      <w:r>
+        <w:t xml:space="preserve">At a boundary, </w:t>
+      </w:r>
+    </w:p>
+    <w:p>
+      <w:pPr>
+        <w:pStyle w:val="Heading3"/>
+      </w:pPr>
+      <w:r>
+        <w:t>Attenuation</w:t>
+      </w:r>
+    </w:p>
+    <w:p>
+      <w:r>
+        <w:t xml:space="preserve">Attenuation is a measure of energy loss through a system, usually due to scattering </w:t>
+      </w:r>
+      <w:r>
+        <w:t>and</w:t>
+      </w:r>
+      <w:r>
+        <w:t xml:space="preserve"> absorption [2].</w:t>
+      </w:r>
+      <w:r>
+        <w:t xml:space="preserve"> Scattering results from inhomogeneity of the medium, usually from grain boundaries leading to differences in density or wave velocity. Absorption results from the conversion of mechanical sound energy to heat. The resulting loss of energy with propagation distance from both effects is defined by the attenuation coefficient, which is well described by an exponential decay</w:t>
+      </w:r>
+      <w:r>
+        <w:t xml:space="preserve"> with distance </w:t>
+      </w:r>
+      <m:oMath>
+        <m:r>
+          <w:rPr>
+            <w:rFonts w:ascii="Cambria Math" w:hAnsi="Cambria Math"/>
+          </w:rPr>
+          <m:t>d</m:t>
+        </m:r>
+      </m:oMath>
+      <w:r>
+        <w:t xml:space="preserve"> [1]:</w:t>
+      </w:r>
+    </w:p>
+    <w:p>
+      <w:r>
+        <w:tab/>
+      </w:r>
+      <m:oMath>
+        <m:r>
+          <w:rPr>
+            <w:rFonts w:ascii="Cambria Math" w:hAnsi="Cambria Math"/>
+          </w:rPr>
+          <m:t>A</m:t>
+        </m:r>
+        <m:d>
+          <m:dPr>
+            <m:ctrlPr>
+              <w:rPr>
+                <w:rFonts w:ascii="Cambria Math" w:hAnsi="Cambria Math"/>
+                <w:i/>
+              </w:rPr>
+            </m:ctrlPr>
+          </m:dPr>
+          <m:e>
+            <m:r>
+              <w:rPr>
+                <w:rFonts w:ascii="Cambria Math" w:hAnsi="Cambria Math"/>
+              </w:rPr>
+              <m:t>ω</m:t>
+            </m:r>
+          </m:e>
+        </m:d>
+        <m:r>
+          <w:rPr>
+            <w:rFonts w:ascii="Cambria Math" w:hAnsi="Cambria Math"/>
+          </w:rPr>
+          <m:t>=</m:t>
+        </m:r>
+        <m:sSup>
+          <m:sSupPr>
+            <m:ctrlPr>
+              <w:rPr>
+                <w:rFonts w:ascii="Cambria Math" w:hAnsi="Cambria Math"/>
+                <w:i/>
+              </w:rPr>
+            </m:ctrlPr>
+          </m:sSupPr>
+          <m:e>
+            <m:r>
+              <w:rPr>
+                <w:rFonts w:ascii="Cambria Math" w:hAnsi="Cambria Math"/>
+              </w:rPr>
+              <m:t>e</m:t>
+            </m:r>
+          </m:e>
+          <m:sup>
+            <m:r>
+              <w:rPr>
+                <w:rFonts w:ascii="Cambria Math" w:hAnsi="Cambria Math"/>
+              </w:rPr>
+              <m:t>-α</m:t>
+            </m:r>
+            <m:d>
+              <m:dPr>
+                <m:ctrlPr>
+                  <w:rPr>
+                    <w:rFonts w:ascii="Cambria Math" w:hAnsi="Cambria Math"/>
+                    <w:i/>
+                  </w:rPr>
+                </m:ctrlPr>
+              </m:dPr>
+              <m:e>
+                <m:r>
+                  <w:rPr>
+                    <w:rFonts w:ascii="Cambria Math" w:hAnsi="Cambria Math"/>
+                  </w:rPr>
+                  <m:t>ω</m:t>
+                </m:r>
+              </m:e>
+            </m:d>
+            <m:r>
+              <w:rPr>
+                <w:rFonts w:ascii="Cambria Math" w:hAnsi="Cambria Math"/>
+              </w:rPr>
+              <m:t>d</m:t>
+            </m:r>
+          </m:sup>
+        </m:sSup>
+      </m:oMath>
+      <w:r>
+        <w:tab/>
+      </w:r>
+      <w:r>
+        <w:tab/>
+        <w:t>(2)</w:t>
+      </w:r>
+    </w:p>
+    <w:p/>
+    <w:p>
+      <w:pPr>
+        <w:pStyle w:val="Heading2"/>
+      </w:pPr>
+      <w:r>
+        <w:t>Frequency-dependent Attenuation of Perspex</w:t>
+      </w:r>
+    </w:p>
+    <w:p>
+      <w:r>
+        <w:t>The time-domain signal was obtained from a pulse-echo immersion test on a 7.8mm Perspex plate using a 2.5 MHz transducer</w:t>
+      </w:r>
+      <w:r>
+        <w:t>, and is shown in figure 1.</w:t>
+      </w:r>
+    </w:p>
+    <w:p>
+      <w:pPr>
+        <w:jc w:val="center"/>
+      </w:pPr>
+      <w:r>
+        <w:rPr>
+          <w:noProof/>
+        </w:rPr>
+        <w:drawing>
+          <wp:inline distT="0" distB="0" distL="0" distR="0" wp14:anchorId="09C2AB68" wp14:editId="2BC6BD8A">
+            <wp:extent cx="5406887" cy="1525653"/>
+            <wp:effectExtent l="0" t="0" r="0" b="0"/>
+            <wp:docPr id="3" name="Picture 3"/>
+            <wp:cNvGraphicFramePr>
+              <a:graphicFrameLocks xmlns:a="http://schemas.openxmlformats.org/drawingml/2006/main" noChangeAspect="1"/>
+            </wp:cNvGraphicFramePr>
+            <a:graphic xmlns:a="http://schemas.openxmlformats.org/drawingml/2006/main">
+              <a:graphicData uri="http://schemas.openxmlformats.org/drawingml/2006/picture">
+                <pic:pic xmlns:pic="http://schemas.openxmlformats.org/drawingml/2006/picture">
+                  <pic:nvPicPr>
+                    <pic:cNvPr id="0" name="Picture 3"/>
+                    <pic:cNvPicPr>
+                      <a:picLocks noChangeAspect="1" noChangeArrowheads="1"/>
+                    </pic:cNvPicPr>
+                  </pic:nvPicPr>
+                  <pic:blipFill>
+                    <a:blip r:embed="rId11">
+                      <a:extLst>
+                        <a:ext uri="{28A0092B-C50C-407E-A947-70E740481C1C}">
+                          <a14:useLocalDpi xmlns:a14="http://schemas.microsoft.com/office/drawing/2010/main" val="0"/>
+                        </a:ext>
+                      </a:extLst>
+                    </a:blip>
+                    <a:srcRect/>
+                    <a:stretch>
+                      <a:fillRect/>
+                    </a:stretch>
+                  </pic:blipFill>
+                  <pic:spPr bwMode="auto">
+                    <a:xfrm>
+                      <a:off x="0" y="0"/>
+                      <a:ext cx="5439432" cy="1534836"/>
+                    </a:xfrm>
+                    <a:prstGeom prst="rect">
+                      <a:avLst/>
+                    </a:prstGeom>
+                    <a:noFill/>
+                    <a:ln>
+                      <a:noFill/>
+                    </a:ln>
+                  </pic:spPr>
+                </pic:pic>
+              </a:graphicData>
+            </a:graphic>
+          </wp:inline>
+        </w:drawing>
+      </w:r>
+    </w:p>
+    <w:p>
+      <w:pPr>
+        <w:pStyle w:val="FigureCaption"/>
+      </w:pPr>
+      <w:r>
+        <w:t>Fig. 1</w:t>
+      </w:r>
+      <w:r>
+        <w:tab/>
+        <w:t>Time-trace obtained from a pulse-echo immersion test on a Perspex plate. Response F is the first reflection from the front of the plate, and B1 and B2 are subsequent reverberations through the plate from the back of the plate.</w:t>
+      </w:r>
+      <w:r>
+        <w:t xml:space="preserve"> The envelope of the signal is shown as a dashed blue line, with the threshold shown in red.</w:t>
+      </w:r>
+    </w:p>
+    <w:p>
+      <w:r>
+        <w:lastRenderedPageBreak/>
+        <w:t>Each response shown in figure 1 was isolated from the others using thresholding for the envelope signa</w:t>
+      </w:r>
+      <w:r>
+        <w:t xml:space="preserve">l </w:t>
+      </w:r>
+      <m:oMath>
+        <m:d>
+          <m:dPr>
+            <m:begChr m:val="|"/>
+            <m:endChr m:val="|"/>
+            <m:ctrlPr>
+              <w:rPr>
+                <w:rFonts w:ascii="Cambria Math" w:hAnsi="Cambria Math"/>
+                <w:i/>
+              </w:rPr>
+            </m:ctrlPr>
+          </m:dPr>
+          <m:e>
+            <m:r>
+              <w:rPr>
+                <w:rFonts w:ascii="Cambria Math" w:hAnsi="Cambria Math"/>
+              </w:rPr>
+              <m:t>z</m:t>
+            </m:r>
+            <m:d>
+              <m:dPr>
+                <m:ctrlPr>
+                  <w:rPr>
+                    <w:rFonts w:ascii="Cambria Math" w:hAnsi="Cambria Math"/>
+                    <w:i/>
+                  </w:rPr>
+                </m:ctrlPr>
+              </m:dPr>
+              <m:e>
+                <m:r>
+                  <w:rPr>
+                    <w:rFonts w:ascii="Cambria Math" w:hAnsi="Cambria Math"/>
+                  </w:rPr>
+                  <m:t>t</m:t>
+                </m:r>
+              </m:e>
+            </m:d>
+          </m:e>
+        </m:d>
+      </m:oMath>
+      <w:r>
+        <w:t>, obtained from the Hilbert transform of the voltage signal. Any subset of the voltage data with envelope greater than the threshold (set to 0.01</w:t>
+      </w:r>
+      <m:oMath>
+        <m:r>
+          <w:rPr>
+            <w:rFonts w:ascii="Cambria Math" w:hAnsi="Cambria Math"/>
+          </w:rPr>
+          <m:t>×</m:t>
+        </m:r>
+      </m:oMath>
+      <w:r>
+        <w:t xml:space="preserve"> the maximum envelope voltage) was treated as an individual response</w:t>
+      </w:r>
+      <w:r>
+        <w:t>, shown as green bands in figure 1.</w:t>
+      </w:r>
+      <w:r>
+        <w:t xml:space="preserve"> The frequency-domain signals for </w:t>
+      </w:r>
+      <m:oMath>
+        <m:r>
+          <w:rPr>
+            <w:rFonts w:ascii="Cambria Math" w:hAnsi="Cambria Math"/>
+          </w:rPr>
+          <m:t>F</m:t>
+        </m:r>
+      </m:oMath>
+      <w:r>
+        <w:t xml:space="preserve"> and </w:t>
+      </w:r>
+      <m:oMath>
+        <m:sSub>
+          <m:sSubPr>
+            <m:ctrlPr>
+              <w:rPr>
+                <w:rFonts w:ascii="Cambria Math" w:hAnsi="Cambria Math"/>
+                <w:i/>
+              </w:rPr>
+            </m:ctrlPr>
+          </m:sSubPr>
+          <m:e>
+            <m:r>
+              <w:rPr>
+                <w:rFonts w:ascii="Cambria Math" w:hAnsi="Cambria Math"/>
+              </w:rPr>
+              <m:t>B</m:t>
+            </m:r>
+          </m:e>
+          <m:sub>
+            <m:r>
+              <w:rPr>
+                <w:rFonts w:ascii="Cambria Math" w:hAnsi="Cambria Math"/>
+              </w:rPr>
+              <m:t>1</m:t>
+            </m:r>
+          </m:sub>
+        </m:sSub>
+      </m:oMath>
+      <w:r>
+        <w:t xml:space="preserve"> can therefore be expressed, from equation 1</w:t>
+      </w:r>
+    </w:p>
+    <w:p>
+      <w:r>
+        <w:tab/>
+      </w:r>
+      <m:oMath>
+        <m:m>
+          <m:mPr>
+            <m:mcs>
+              <m:mc>
+                <m:mcPr>
+                  <m:count m:val="1"/>
+                  <m:mcJc m:val="center"/>
+                </m:mcPr>
+              </m:mc>
+            </m:mcs>
+            <m:ctrlPr>
+              <w:rPr>
+                <w:rFonts w:ascii="Cambria Math" w:hAnsi="Cambria Math"/>
+                <w:i/>
+              </w:rPr>
+            </m:ctrlPr>
+          </m:mPr>
+          <m:mr>
+            <m:e>
+              <m:r>
+                <w:rPr>
+                  <w:rFonts w:ascii="Cambria Math" w:hAnsi="Cambria Math"/>
+                </w:rPr>
+                <m:t>F</m:t>
+              </m:r>
+              <m:d>
+                <m:dPr>
+                  <m:ctrlPr>
+                    <w:rPr>
+                      <w:rFonts w:ascii="Cambria Math" w:hAnsi="Cambria Math"/>
+                      <w:i/>
+                    </w:rPr>
+                  </m:ctrlPr>
+                </m:dPr>
+                <m:e>
+                  <m:r>
+                    <w:rPr>
+                      <w:rFonts w:ascii="Cambria Math" w:hAnsi="Cambria Math"/>
+                    </w:rPr>
+                    <m:t>ω</m:t>
+                  </m:r>
+                </m:e>
+              </m:d>
+              <m:r>
+                <w:rPr>
+                  <w:rFonts w:ascii="Cambria Math" w:hAnsi="Cambria Math"/>
+                </w:rPr>
+                <m:t>=I</m:t>
+              </m:r>
+              <m:d>
+                <m:dPr>
+                  <m:ctrlPr>
+                    <w:rPr>
+                      <w:rFonts w:ascii="Cambria Math" w:hAnsi="Cambria Math"/>
+                      <w:i/>
+                    </w:rPr>
+                  </m:ctrlPr>
+                </m:dPr>
+                <m:e>
+                  <m:r>
+                    <w:rPr>
+                      <w:rFonts w:ascii="Cambria Math" w:hAnsi="Cambria Math"/>
+                    </w:rPr>
+                    <m:t>ω</m:t>
+                  </m:r>
+                </m:e>
+              </m:d>
+              <m:sSub>
+                <m:sSubPr>
+                  <m:ctrlPr>
+                    <w:rPr>
+                      <w:rFonts w:ascii="Cambria Math" w:hAnsi="Cambria Math"/>
+                      <w:i/>
+                    </w:rPr>
+                  </m:ctrlPr>
+                </m:sSubPr>
+                <m:e>
+                  <m:r>
+                    <w:rPr>
+                      <w:rFonts w:ascii="Cambria Math" w:hAnsi="Cambria Math"/>
+                    </w:rPr>
+                    <m:t>R</m:t>
+                  </m:r>
+                </m:e>
+                <m:sub>
+                  <m:r>
+                    <w:rPr>
+                      <w:rFonts w:ascii="Cambria Math" w:hAnsi="Cambria Math"/>
+                    </w:rPr>
+                    <m:t>12</m:t>
+                  </m:r>
+                </m:sub>
+              </m:sSub>
+            </m:e>
+          </m:mr>
+          <m:mr>
+            <m:e>
+              <m:sSub>
+                <m:sSubPr>
+                  <m:ctrlPr>
+                    <w:rPr>
+                      <w:rFonts w:ascii="Cambria Math" w:hAnsi="Cambria Math"/>
+                      <w:i/>
+                    </w:rPr>
+                  </m:ctrlPr>
+                </m:sSubPr>
+                <m:e>
+                  <m:r>
+                    <w:rPr>
+                      <w:rFonts w:ascii="Cambria Math" w:hAnsi="Cambria Math"/>
+                    </w:rPr>
+                    <m:t>B</m:t>
+                  </m:r>
+                </m:e>
+                <m:sub>
+                  <m:r>
+                    <w:rPr>
+                      <w:rFonts w:ascii="Cambria Math" w:hAnsi="Cambria Math"/>
+                    </w:rPr>
+                    <m:t>1</m:t>
+                  </m:r>
+                </m:sub>
+              </m:sSub>
+              <m:d>
+                <m:dPr>
+                  <m:ctrlPr>
+                    <w:rPr>
+                      <w:rFonts w:ascii="Cambria Math" w:hAnsi="Cambria Math"/>
+                      <w:i/>
+                    </w:rPr>
+                  </m:ctrlPr>
+                </m:dPr>
+                <m:e>
+                  <m:r>
+                    <w:rPr>
+                      <w:rFonts w:ascii="Cambria Math" w:hAnsi="Cambria Math"/>
+                    </w:rPr>
+                    <m:t>ω</m:t>
+                  </m:r>
+                </m:e>
+              </m:d>
+              <m:r>
+                <w:rPr>
+                  <w:rFonts w:ascii="Cambria Math" w:hAnsi="Cambria Math"/>
+                </w:rPr>
+                <m:t>=I</m:t>
+              </m:r>
+              <m:d>
+                <m:dPr>
+                  <m:ctrlPr>
+                    <w:rPr>
+                      <w:rFonts w:ascii="Cambria Math" w:hAnsi="Cambria Math"/>
+                      <w:i/>
+                    </w:rPr>
+                  </m:ctrlPr>
+                </m:dPr>
+                <m:e>
+                  <m:r>
+                    <w:rPr>
+                      <w:rFonts w:ascii="Cambria Math" w:hAnsi="Cambria Math"/>
+                    </w:rPr>
+                    <m:t>ω</m:t>
+                  </m:r>
+                </m:e>
+              </m:d>
+              <m:sSub>
+                <m:sSubPr>
+                  <m:ctrlPr>
+                    <w:rPr>
+                      <w:rFonts w:ascii="Cambria Math" w:hAnsi="Cambria Math"/>
+                      <w:i/>
+                    </w:rPr>
+                  </m:ctrlPr>
+                </m:sSubPr>
+                <m:e>
+                  <m:r>
+                    <w:rPr>
+                      <w:rFonts w:ascii="Cambria Math" w:hAnsi="Cambria Math"/>
+                    </w:rPr>
+                    <m:t>T</m:t>
+                  </m:r>
+                </m:e>
+                <m:sub>
+                  <m:r>
+                    <w:rPr>
+                      <w:rFonts w:ascii="Cambria Math" w:hAnsi="Cambria Math"/>
+                    </w:rPr>
+                    <m:t>12</m:t>
+                  </m:r>
+                </m:sub>
+              </m:sSub>
+              <m:sSub>
+                <m:sSubPr>
+                  <m:ctrlPr>
+                    <w:rPr>
+                      <w:rFonts w:ascii="Cambria Math" w:hAnsi="Cambria Math"/>
+                      <w:i/>
+                    </w:rPr>
+                  </m:ctrlPr>
+                </m:sSubPr>
+                <m:e>
+                  <m:r>
+                    <w:rPr>
+                      <w:rFonts w:ascii="Cambria Math" w:hAnsi="Cambria Math"/>
+                    </w:rPr>
+                    <m:t>R</m:t>
+                  </m:r>
+                </m:e>
+                <m:sub>
+                  <m:r>
+                    <w:rPr>
+                      <w:rFonts w:ascii="Cambria Math" w:hAnsi="Cambria Math"/>
+                    </w:rPr>
+                    <m:t>21</m:t>
+                  </m:r>
+                </m:sub>
+              </m:sSub>
+              <m:sSub>
+                <m:sSubPr>
+                  <m:ctrlPr>
+                    <w:rPr>
+                      <w:rFonts w:ascii="Cambria Math" w:hAnsi="Cambria Math"/>
+                      <w:i/>
+                    </w:rPr>
+                  </m:ctrlPr>
+                </m:sSubPr>
+                <m:e>
+                  <m:r>
+                    <w:rPr>
+                      <w:rFonts w:ascii="Cambria Math" w:hAnsi="Cambria Math"/>
+                    </w:rPr>
+                    <m:t>T</m:t>
+                  </m:r>
+                </m:e>
+                <m:sub>
+                  <m:r>
+                    <w:rPr>
+                      <w:rFonts w:ascii="Cambria Math" w:hAnsi="Cambria Math"/>
+                    </w:rPr>
+                    <m:t>21</m:t>
+                  </m:r>
+                </m:sub>
+              </m:sSub>
+              <m:sSup>
+                <m:sSupPr>
+                  <m:ctrlPr>
+                    <w:rPr>
+                      <w:rFonts w:ascii="Cambria Math" w:hAnsi="Cambria Math"/>
+                      <w:i/>
+                    </w:rPr>
+                  </m:ctrlPr>
+                </m:sSupPr>
+                <m:e>
+                  <m:r>
+                    <w:rPr>
+                      <w:rFonts w:ascii="Cambria Math" w:hAnsi="Cambria Math"/>
+                    </w:rPr>
+                    <m:t>e</m:t>
+                  </m:r>
+                </m:e>
+                <m:sup>
+                  <m:r>
+                    <w:rPr>
+                      <w:rFonts w:ascii="Cambria Math" w:hAnsi="Cambria Math"/>
+                    </w:rPr>
+                    <m:t>-2αd</m:t>
+                  </m:r>
+                </m:sup>
+              </m:sSup>
+            </m:e>
+          </m:mr>
+        </m:m>
+      </m:oMath>
+    </w:p>
+    <w:p>
+      <w:r>
+        <w:t>allowing the attenuation coefficient to be obtained by dividing the spectra</w:t>
+      </w:r>
+    </w:p>
+    <w:p>
+      <w:r>
+        <w:tab/>
+      </w:r>
+      <m:oMath>
+        <m:r>
+          <w:rPr>
+            <w:rFonts w:ascii="Cambria Math" w:hAnsi="Cambria Math"/>
+          </w:rPr>
+          <m:t>⇒α=-</m:t>
+        </m:r>
+        <m:f>
+          <m:fPr>
+            <m:ctrlPr>
+              <w:rPr>
+                <w:rFonts w:ascii="Cambria Math" w:hAnsi="Cambria Math"/>
+                <w:i/>
+              </w:rPr>
+            </m:ctrlPr>
+          </m:fPr>
+          <m:num>
+            <m:r>
+              <w:rPr>
+                <w:rFonts w:ascii="Cambria Math" w:hAnsi="Cambria Math"/>
+              </w:rPr>
+              <m:t>1</m:t>
+            </m:r>
+          </m:num>
+          <m:den>
+            <m:r>
+              <w:rPr>
+                <w:rFonts w:ascii="Cambria Math" w:hAnsi="Cambria Math"/>
+              </w:rPr>
+              <m:t>2d</m:t>
+            </m:r>
+          </m:den>
+        </m:f>
+        <m:func>
+          <m:funcPr>
+            <m:ctrlPr>
+              <w:rPr>
+                <w:rFonts w:ascii="Cambria Math" w:hAnsi="Cambria Math"/>
+                <w:i/>
+              </w:rPr>
+            </m:ctrlPr>
+          </m:funcPr>
+          <m:fName>
+            <m:r>
+              <m:rPr>
+                <m:sty m:val="p"/>
+              </m:rPr>
+              <w:rPr>
+                <w:rFonts w:ascii="Cambria Math" w:hAnsi="Cambria Math"/>
+              </w:rPr>
+              <m:t>ln</m:t>
+            </m:r>
+          </m:fName>
+          <m:e>
+            <m:d>
+              <m:dPr>
+                <m:begChr m:val="|"/>
+                <m:endChr m:val="|"/>
+                <m:ctrlPr>
+                  <w:rPr>
+                    <w:rFonts w:ascii="Cambria Math" w:hAnsi="Cambria Math"/>
+                    <w:i/>
+                  </w:rPr>
+                </m:ctrlPr>
+              </m:dPr>
+              <m:e>
+                <m:f>
+                  <m:fPr>
+                    <m:ctrlPr>
+                      <w:rPr>
+                        <w:rFonts w:ascii="Cambria Math" w:hAnsi="Cambria Math"/>
+                        <w:i/>
+                      </w:rPr>
+                    </m:ctrlPr>
+                  </m:fPr>
+                  <m:num>
+                    <m:sSub>
+                      <m:sSubPr>
+                        <m:ctrlPr>
+                          <w:rPr>
+                            <w:rFonts w:ascii="Cambria Math" w:hAnsi="Cambria Math"/>
+                            <w:i/>
+                          </w:rPr>
+                        </m:ctrlPr>
+                      </m:sSubPr>
+                      <m:e>
+                        <m:r>
+                          <w:rPr>
+                            <w:rFonts w:ascii="Cambria Math" w:hAnsi="Cambria Math"/>
+                          </w:rPr>
+                          <m:t>B</m:t>
+                        </m:r>
+                      </m:e>
+                      <m:sub>
+                        <m:r>
+                          <w:rPr>
+                            <w:rFonts w:ascii="Cambria Math" w:hAnsi="Cambria Math"/>
+                          </w:rPr>
+                          <m:t>1</m:t>
+                        </m:r>
+                      </m:sub>
+                    </m:sSub>
+                  </m:num>
+                  <m:den>
+                    <m:r>
+                      <w:rPr>
+                        <w:rFonts w:ascii="Cambria Math" w:hAnsi="Cambria Math"/>
+                      </w:rPr>
+                      <m:t>F</m:t>
+                    </m:r>
+                  </m:den>
+                </m:f>
+                <m:f>
+                  <m:fPr>
+                    <m:ctrlPr>
+                      <w:rPr>
+                        <w:rFonts w:ascii="Cambria Math" w:hAnsi="Cambria Math"/>
+                        <w:i/>
+                      </w:rPr>
+                    </m:ctrlPr>
+                  </m:fPr>
+                  <m:num>
+                    <m:sSub>
+                      <m:sSubPr>
+                        <m:ctrlPr>
+                          <w:rPr>
+                            <w:rFonts w:ascii="Cambria Math" w:hAnsi="Cambria Math"/>
+                            <w:i/>
+                          </w:rPr>
+                        </m:ctrlPr>
+                      </m:sSubPr>
+                      <m:e>
+                        <m:r>
+                          <w:rPr>
+                            <w:rFonts w:ascii="Cambria Math" w:hAnsi="Cambria Math"/>
+                          </w:rPr>
+                          <m:t>R</m:t>
+                        </m:r>
+                      </m:e>
+                      <m:sub>
+                        <m:r>
+                          <w:rPr>
+                            <w:rFonts w:ascii="Cambria Math" w:hAnsi="Cambria Math"/>
+                          </w:rPr>
+                          <m:t>12</m:t>
+                        </m:r>
+                      </m:sub>
+                    </m:sSub>
+                  </m:num>
+                  <m:den>
+                    <m:sSub>
+                      <m:sSubPr>
+                        <m:ctrlPr>
+                          <w:rPr>
+                            <w:rFonts w:ascii="Cambria Math" w:hAnsi="Cambria Math"/>
+                            <w:i/>
+                          </w:rPr>
+                        </m:ctrlPr>
+                      </m:sSubPr>
+                      <m:e>
+                        <m:r>
+                          <w:rPr>
+                            <w:rFonts w:ascii="Cambria Math" w:hAnsi="Cambria Math"/>
+                          </w:rPr>
+                          <m:t>T</m:t>
+                        </m:r>
+                      </m:e>
+                      <m:sub>
+                        <m:r>
+                          <w:rPr>
+                            <w:rFonts w:ascii="Cambria Math" w:hAnsi="Cambria Math"/>
+                          </w:rPr>
+                          <m:t>12</m:t>
+                        </m:r>
+                      </m:sub>
+                    </m:sSub>
+                    <m:sSub>
+                      <m:sSubPr>
+                        <m:ctrlPr>
+                          <w:rPr>
+                            <w:rFonts w:ascii="Cambria Math" w:hAnsi="Cambria Math"/>
+                            <w:i/>
+                          </w:rPr>
+                        </m:ctrlPr>
+                      </m:sSubPr>
+                      <m:e>
+                        <m:r>
+                          <w:rPr>
+                            <w:rFonts w:ascii="Cambria Math" w:hAnsi="Cambria Math"/>
+                          </w:rPr>
+                          <m:t>R</m:t>
+                        </m:r>
+                      </m:e>
+                      <m:sub>
+                        <m:r>
+                          <w:rPr>
+                            <w:rFonts w:ascii="Cambria Math" w:hAnsi="Cambria Math"/>
+                          </w:rPr>
+                          <m:t>21</m:t>
+                        </m:r>
+                      </m:sub>
+                    </m:sSub>
+                    <m:sSub>
+                      <m:sSubPr>
+                        <m:ctrlPr>
+                          <w:rPr>
+                            <w:rFonts w:ascii="Cambria Math" w:hAnsi="Cambria Math"/>
+                            <w:i/>
+                          </w:rPr>
+                        </m:ctrlPr>
+                      </m:sSubPr>
+                      <m:e>
+                        <m:r>
+                          <w:rPr>
+                            <w:rFonts w:ascii="Cambria Math" w:hAnsi="Cambria Math"/>
+                          </w:rPr>
+                          <m:t>T</m:t>
+                        </m:r>
+                      </m:e>
+                      <m:sub>
+                        <m:r>
+                          <w:rPr>
+                            <w:rFonts w:ascii="Cambria Math" w:hAnsi="Cambria Math"/>
+                          </w:rPr>
+                          <m:t>21</m:t>
+                        </m:r>
+                      </m:sub>
+                    </m:sSub>
+                  </m:den>
+                </m:f>
+              </m:e>
+            </m:d>
+          </m:e>
+        </m:func>
+      </m:oMath>
+      <w:r>
+        <w:tab/>
+      </w:r>
+      <w:r>
+        <w:tab/>
+        <w:t>(3)</w:t>
       </w:r>
     </w:p>
     <w:p/>
@@ -633,18 +1995,15 @@
         <w:t>[Reference]</w:t>
       </w:r>
       <w:r>
-        <w:t xml:space="preserve">) and cite each reference at the appropriate point in the text by placing the relevant reference number in square brackets, like this [1]. The first citations to each reference in the text should be in numerical order (change the order of the reference list if necessary so that this is achieved). All references in the list must be cited explicitly in the text. Here is an example of a citation to a journal paper [2] that describes some interesting work. You can also find material in conference proceedings [3] or websites [4]. Use the examples in the list to determine the exact way in which references to different types of source should be formatted. </w:t>
-      </w:r>
+        <w:t>) and cite each reference at the appropriate point in the text by placing the relevant reference number in square brackets, like this [1]. The first citations to each reference in the text should be in numerical order (change the order of the reference list if necessary so that this is achieved). All references in the list must be cited explicitly in the text. Here is an example of a citation to a journal paper [2] that describes some interesting work. You can also find material in conference proceedings [3] or websites [4]. Use the examples in the list to determine the exact way in which references to different types of source should be formatted. The most important requirement is that the reference must provide enough information to allow someone else to retrieve the same information.</w:t>
+      </w:r>
+    </w:p>
+    <w:p>
+      <w:pPr>
+        <w:pStyle w:val="Heading3"/>
+      </w:pPr>
       <w:r>
         <w:lastRenderedPageBreak/>
-        <w:t>The most important requirement is that the reference must provide enough information to allow someone else to retrieve the same information.</w:t>
-      </w:r>
-    </w:p>
-    <w:p>
-      <w:pPr>
-        <w:pStyle w:val="Heading3"/>
-      </w:pPr>
-      <w:r>
         <w:t>Page limits</w:t>
       </w:r>
     </w:p>
@@ -1038,7 +2397,7 @@
                     </pic:cNvPicPr>
                   </pic:nvPicPr>
                   <pic:blipFill>
-                    <a:blip r:embed="rId10" cstate="print"/>
+                    <a:blip r:embed="rId12" cstate="print"/>
                     <a:srcRect/>
                     <a:stretch>
                       <a:fillRect/>
@@ -1098,7 +2457,7 @@
                     </pic:cNvPicPr>
                   </pic:nvPicPr>
                   <pic:blipFill>
-                    <a:blip r:embed="rId11" cstate="print"/>
+                    <a:blip r:embed="rId13" cstate="print"/>
                     <a:srcRect/>
                     <a:stretch>
                       <a:fillRect/>
@@ -1170,131 +2529,235 @@
     <w:p>
       <w:pPr>
         <w:pStyle w:val="Reference"/>
-        <w:rPr>
-          <w:color w:val="FF0000"/>
-        </w:rPr>
-      </w:pPr>
-      <w:r>
-        <w:t>1.</w:t>
-      </w:r>
-      <w:r>
-        <w:tab/>
-      </w:r>
-      <w:r>
-        <w:t xml:space="preserve">Wilcox, P. D., "Research things", </w:t>
-      </w:r>
-      <w:r>
-        <w:rPr>
-          <w:i/>
-        </w:rPr>
-        <w:t>Nature</w:t>
-      </w:r>
-      <w:r>
-        <w:t xml:space="preserve">, </w:t>
-      </w:r>
-      <w:r>
-        <w:rPr>
-          <w:b/>
-        </w:rPr>
-        <w:t>12</w:t>
-      </w:r>
-      <w:r>
-        <w:t>(3), pp. 145-155, 2001.</w:t>
-      </w:r>
-      <w:r>
-        <w:t xml:space="preserve"> </w:t>
-      </w:r>
-      <w:r>
-        <w:rPr>
-          <w:color w:val="FF0000"/>
-        </w:rPr>
-        <w:t>{example of a reference to a journal paper}</w:t>
-      </w:r>
-    </w:p>
-    <w:p>
-      <w:pPr>
-        <w:pStyle w:val="Reference"/>
-      </w:pPr>
-      <w:r>
-        <w:t>2.</w:t>
-      </w:r>
-      <w:r>
-        <w:tab/>
-      </w:r>
-      <w:r>
-        <w:t xml:space="preserve">Holmes, C., Drinkwater, B. W. and </w:t>
-      </w:r>
-      <w:r>
-        <w:t>Wilcox, P. D.</w:t>
-      </w:r>
-      <w:r>
-        <w:t xml:space="preserve">, </w:t>
-      </w:r>
-      <w:r>
-        <w:t>"</w:t>
-      </w:r>
-      <w:r>
-        <w:t xml:space="preserve">Post-processing of the </w:t>
-      </w:r>
-      <w:r>
-        <w:t>f</w:t>
-      </w:r>
-      <w:r>
-        <w:t xml:space="preserve">ull </w:t>
-      </w:r>
-      <w:r>
-        <w:t>m</w:t>
-      </w:r>
-      <w:r>
-        <w:t xml:space="preserve">atrix of </w:t>
-      </w:r>
-      <w:r>
-        <w:t>u</w:t>
-      </w:r>
-      <w:r>
-        <w:t xml:space="preserve">ltrasonic </w:t>
-      </w:r>
-      <w:r>
-        <w:t>t</w:t>
-      </w:r>
-      <w:r>
-        <w:t xml:space="preserve">ransmit </w:t>
-      </w:r>
-      <w:r>
-        <w:t>r</w:t>
-      </w:r>
-      <w:r>
-        <w:t xml:space="preserve">eceive </w:t>
-      </w:r>
-      <w:r>
-        <w:t>a</w:t>
-      </w:r>
-      <w:r>
-        <w:t xml:space="preserve">rray </w:t>
-      </w:r>
-      <w:r>
-        <w:t>d</w:t>
-      </w:r>
-      <w:r>
-        <w:t xml:space="preserve">ata for </w:t>
-      </w:r>
-      <w:r>
-        <w:t>n</w:t>
-      </w:r>
-      <w:r>
-        <w:t xml:space="preserve">on-destructive </w:t>
-      </w:r>
-      <w:r>
-        <w:t>e</w:t>
-      </w:r>
-      <w:r>
-        <w:t xml:space="preserve">valuation”, </w:t>
+        <w:numPr>
+          <w:ilvl w:val="0"/>
+          <w:numId w:val="18"/>
+        </w:numPr>
+      </w:pPr>
+      <w:proofErr w:type="spellStart"/>
+      <w:r>
+        <w:t>Velichko</w:t>
+      </w:r>
+      <w:proofErr w:type="spellEnd"/>
+      <w:r>
+        <w:t xml:space="preserve">, A., “The Frequency Domain”, </w:t>
       </w:r>
       <w:r>
         <w:rPr>
           <w:i/>
           <w:iCs/>
         </w:rPr>
+        <w:t>Ultrasonic ND</w:t>
+      </w:r>
+      <w:r>
+        <w:rPr>
+          <w:i/>
+          <w:iCs/>
+        </w:rPr>
+        <w:t>T</w:t>
+      </w:r>
+      <w:r>
+        <w:t>, 29 Mar 2021, University of Bristol. Lecture.</w:t>
+      </w:r>
+    </w:p>
+    <w:p>
+      <w:pPr>
+        <w:pStyle w:val="Reference"/>
+        <w:numPr>
+          <w:ilvl w:val="0"/>
+          <w:numId w:val="18"/>
+        </w:numPr>
+        <w:ind w:left="709" w:hanging="349"/>
+      </w:pPr>
+      <w:proofErr w:type="spellStart"/>
+      <w:r>
+        <w:t>Krautkrämer</w:t>
+      </w:r>
+      <w:proofErr w:type="spellEnd"/>
+      <w:r>
+        <w:t xml:space="preserve">, J., &amp; </w:t>
+      </w:r>
+      <w:proofErr w:type="spellStart"/>
+      <w:r>
+        <w:t>Krautkrämer</w:t>
+      </w:r>
+      <w:proofErr w:type="spellEnd"/>
+      <w:r>
+        <w:t xml:space="preserve">, H. (1990). </w:t>
+      </w:r>
+      <w:r>
+        <w:t>Attenuation of Ultrasonic Waves in Solids</w:t>
+      </w:r>
+      <w:r>
+        <w:t xml:space="preserve">. In </w:t>
+      </w:r>
+      <w:r>
+        <w:t xml:space="preserve">Ultrasonic </w:t>
+      </w:r>
+      <w:r>
+        <w:t>T</w:t>
+      </w:r>
+      <w:r>
+        <w:t xml:space="preserve">esting of </w:t>
+      </w:r>
+      <w:r>
+        <w:t>M</w:t>
+      </w:r>
+      <w:r>
+        <w:t>aterials</w:t>
+      </w:r>
+      <w:r>
+        <w:t xml:space="preserve"> (pp. 108-116).</w:t>
+      </w:r>
+      <w:r>
+        <w:t xml:space="preserve"> </w:t>
+      </w:r>
+      <w:r>
+        <w:t>Berlin: Springer.</w:t>
+      </w:r>
+    </w:p>
+    <w:p>
+      <w:pPr>
+        <w:pStyle w:val="Reference"/>
+        <w:numPr>
+          <w:ilvl w:val="0"/>
+          <w:numId w:val="18"/>
+        </w:numPr>
+      </w:pPr>
+    </w:p>
+    <w:p>
+      <w:pPr>
+        <w:pStyle w:val="Reference"/>
+      </w:pPr>
+    </w:p>
+    <w:p>
+      <w:pPr>
+        <w:pStyle w:val="Reference"/>
+        <w:rPr>
+          <w:color w:val="FF0000"/>
+        </w:rPr>
+      </w:pPr>
+      <w:r>
+        <w:t>1.</w:t>
+      </w:r>
+      <w:r>
+        <w:tab/>
+      </w:r>
+      <w:r>
+        <w:t xml:space="preserve">Wilcox, P. D., "Research things", </w:t>
+      </w:r>
+      <w:r>
+        <w:rPr>
+          <w:i/>
+        </w:rPr>
+        <w:t>Nature</w:t>
+      </w:r>
+      <w:r>
+        <w:t xml:space="preserve">, </w:t>
+      </w:r>
+      <w:r>
+        <w:rPr>
+          <w:b/>
+        </w:rPr>
+        <w:t>12</w:t>
+      </w:r>
+      <w:r>
+        <w:t>(3), pp. 145-155, 2001.</w:t>
+      </w:r>
+      <w:r>
+        <w:t xml:space="preserve"> </w:t>
+      </w:r>
+      <w:r>
+        <w:rPr>
+          <w:color w:val="FF0000"/>
+        </w:rPr>
+        <w:t>{example of a reference to a journal paper}</w:t>
+      </w:r>
+    </w:p>
+    <w:p>
+      <w:pPr>
+        <w:pStyle w:val="Reference"/>
+      </w:pPr>
+      <w:r>
+        <w:t>2.</w:t>
+      </w:r>
+      <w:r>
+        <w:tab/>
+      </w:r>
+      <w:r>
+        <w:t xml:space="preserve">Holmes, C., Drinkwater, B. W. and </w:t>
+      </w:r>
+      <w:r>
+        <w:t>Wilcox, P. D.</w:t>
+      </w:r>
+      <w:r>
+        <w:t xml:space="preserve">, </w:t>
+      </w:r>
+      <w:r>
+        <w:t>"</w:t>
+      </w:r>
+      <w:r>
+        <w:t xml:space="preserve">Post-processing of the </w:t>
+      </w:r>
+      <w:r>
+        <w:t>f</w:t>
+      </w:r>
+      <w:r>
+        <w:t xml:space="preserve">ull </w:t>
+      </w:r>
+      <w:r>
+        <w:t>m</w:t>
+      </w:r>
+      <w:r>
+        <w:t xml:space="preserve">atrix of </w:t>
+      </w:r>
+      <w:r>
+        <w:t>u</w:t>
+      </w:r>
+      <w:r>
+        <w:t xml:space="preserve">ltrasonic </w:t>
+      </w:r>
+      <w:r>
+        <w:t>t</w:t>
+      </w:r>
+      <w:r>
+        <w:t xml:space="preserve">ransmit </w:t>
+      </w:r>
+      <w:r>
+        <w:t>r</w:t>
+      </w:r>
+      <w:r>
+        <w:t xml:space="preserve">eceive </w:t>
+      </w:r>
+      <w:r>
+        <w:t>a</w:t>
+      </w:r>
+      <w:r>
+        <w:t xml:space="preserve">rray </w:t>
+      </w:r>
+      <w:r>
+        <w:t>d</w:t>
+      </w:r>
+      <w:r>
+        <w:t xml:space="preserve">ata for </w:t>
+      </w:r>
+      <w:r>
+        <w:t>n</w:t>
+      </w:r>
+      <w:r>
+        <w:t xml:space="preserve">on-destructive </w:t>
+      </w:r>
+      <w:r>
+        <w:t>e</w:t>
+      </w:r>
+      <w:r>
+        <w:t xml:space="preserve">valuation”, </w:t>
+      </w:r>
+      <w:r>
+        <w:rPr>
+          <w:i/>
+          <w:iCs/>
+        </w:rPr>
         <w:t>NDT &amp; E Int.</w:t>
       </w:r>
       <w:r>
@@ -1494,12 +2957,12 @@
       </w:r>
     </w:p>
     <w:sectPr>
-      <w:headerReference w:type="even" r:id="rId12"/>
-      <w:headerReference w:type="default" r:id="rId13"/>
-      <w:footerReference w:type="even" r:id="rId14"/>
-      <w:footerReference w:type="default" r:id="rId15"/>
-      <w:headerReference w:type="first" r:id="rId16"/>
-      <w:footerReference w:type="first" r:id="rId17"/>
+      <w:headerReference w:type="even" r:id="rId14"/>
+      <w:headerReference w:type="default" r:id="rId15"/>
+      <w:footerReference w:type="even" r:id="rId16"/>
+      <w:footerReference w:type="default" r:id="rId17"/>
+      <w:headerReference w:type="first" r:id="rId18"/>
+      <w:footerReference w:type="first" r:id="rId19"/>
       <w:pgSz w:w="11909" w:h="16834" w:code="9"/>
       <w:pgMar w:top="1134" w:right="1134" w:bottom="1134" w:left="1134" w:header="720" w:footer="720" w:gutter="0"/>
       <w:cols w:space="720"/>
@@ -1940,6 +3403,95 @@
     </w:lvl>
   </w:abstractNum>
   <w:abstractNum w:abstractNumId="2" w15:restartNumberingAfterBreak="0">
+    <w:nsid w:val="1E990EC6"/>
+    <w:multiLevelType w:val="hybridMultilevel"/>
+    <w:tmpl w:val="3C088E16"/>
+    <w:lvl w:ilvl="0" w:tplc="8BFCC0B4">
+      <w:start w:val="1"/>
+      <w:numFmt w:val="decimal"/>
+      <w:lvlText w:val="%1."/>
+      <w:lvlJc w:val="left"/>
+      <w:pPr>
+        <w:ind w:left="1080" w:hanging="720"/>
+      </w:pPr>
+      <w:rPr>
+        <w:rFonts w:hint="default"/>
+      </w:rPr>
+    </w:lvl>
+    <w:lvl w:ilvl="1" w:tplc="08090019" w:tentative="1">
+      <w:start w:val="1"/>
+      <w:numFmt w:val="lowerLetter"/>
+      <w:lvlText w:val="%2."/>
+      <w:lvlJc w:val="left"/>
+      <w:pPr>
+        <w:ind w:left="1440" w:hanging="360"/>
+      </w:pPr>
+    </w:lvl>
+    <w:lvl w:ilvl="2" w:tplc="0809001B" w:tentative="1">
+      <w:start w:val="1"/>
+      <w:numFmt w:val="lowerRoman"/>
+      <w:lvlText w:val="%3."/>
+      <w:lvlJc w:val="right"/>
+      <w:pPr>
+        <w:ind w:left="2160" w:hanging="180"/>
+      </w:pPr>
+    </w:lvl>
+    <w:lvl w:ilvl="3" w:tplc="0809000F" w:tentative="1">
+      <w:start w:val="1"/>
+      <w:numFmt w:val="decimal"/>
+      <w:lvlText w:val="%4."/>
+      <w:lvlJc w:val="left"/>
+      <w:pPr>
+        <w:ind w:left="2880" w:hanging="360"/>
+      </w:pPr>
+    </w:lvl>
+    <w:lvl w:ilvl="4" w:tplc="08090019" w:tentative="1">
+      <w:start w:val="1"/>
+      <w:numFmt w:val="lowerLetter"/>
+      <w:lvlText w:val="%5."/>
+      <w:lvlJc w:val="left"/>
+      <w:pPr>
+        <w:ind w:left="3600" w:hanging="360"/>
+      </w:pPr>
+    </w:lvl>
+    <w:lvl w:ilvl="5" w:tplc="0809001B" w:tentative="1">
+      <w:start w:val="1"/>
+      <w:numFmt w:val="lowerRoman"/>
+      <w:lvlText w:val="%6."/>
+      <w:lvlJc w:val="right"/>
+      <w:pPr>
+        <w:ind w:left="4320" w:hanging="180"/>
+      </w:pPr>
+    </w:lvl>
+    <w:lvl w:ilvl="6" w:tplc="0809000F" w:tentative="1">
+      <w:start w:val="1"/>
+      <w:numFmt w:val="decimal"/>
+      <w:lvlText w:val="%7."/>
+      <w:lvlJc w:val="left"/>
+      <w:pPr>
+        <w:ind w:left="5040" w:hanging="360"/>
+      </w:pPr>
+    </w:lvl>
+    <w:lvl w:ilvl="7" w:tplc="08090019" w:tentative="1">
+      <w:start w:val="1"/>
+      <w:numFmt w:val="lowerLetter"/>
+      <w:lvlText w:val="%8."/>
+      <w:lvlJc w:val="left"/>
+      <w:pPr>
+        <w:ind w:left="5760" w:hanging="360"/>
+      </w:pPr>
+    </w:lvl>
+    <w:lvl w:ilvl="8" w:tplc="0809001B" w:tentative="1">
+      <w:start w:val="1"/>
+      <w:numFmt w:val="lowerRoman"/>
+      <w:lvlText w:val="%9."/>
+      <w:lvlJc w:val="right"/>
+      <w:pPr>
+        <w:ind w:left="6480" w:hanging="180"/>
+      </w:pPr>
+    </w:lvl>
+  </w:abstractNum>
+  <w:abstractNum w:abstractNumId="3" w15:restartNumberingAfterBreak="0">
     <w:nsid w:val="3A883B73"/>
     <w:multiLevelType w:val="multilevel"/>
     <w:tmpl w:val="9A3EC322"/>
@@ -2050,7 +3602,7 @@
       </w:pPr>
     </w:lvl>
   </w:abstractNum>
-  <w:abstractNum w:abstractNumId="3" w15:restartNumberingAfterBreak="0">
+  <w:abstractNum w:abstractNumId="4" w15:restartNumberingAfterBreak="0">
     <w:nsid w:val="416C094C"/>
     <w:multiLevelType w:val="hybridMultilevel"/>
     <w:tmpl w:val="BE58A648"/>
@@ -2163,7 +3715,7 @@
       </w:pPr>
     </w:lvl>
   </w:abstractNum>
-  <w:abstractNum w:abstractNumId="4" w15:restartNumberingAfterBreak="0">
+  <w:abstractNum w:abstractNumId="5" w15:restartNumberingAfterBreak="0">
     <w:nsid w:val="4A7E7F83"/>
     <w:multiLevelType w:val="multilevel"/>
     <w:tmpl w:val="9A3EC322"/>
@@ -2274,7 +3826,7 @@
       </w:pPr>
     </w:lvl>
   </w:abstractNum>
-  <w:abstractNum w:abstractNumId="5" w15:restartNumberingAfterBreak="0">
+  <w:abstractNum w:abstractNumId="6" w15:restartNumberingAfterBreak="0">
     <w:nsid w:val="5EA815F8"/>
     <w:multiLevelType w:val="hybridMultilevel"/>
     <w:tmpl w:val="0C58EB02"/>
@@ -2391,7 +3943,7 @@
       </w:pPr>
     </w:lvl>
   </w:abstractNum>
-  <w:abstractNum w:abstractNumId="6" w15:restartNumberingAfterBreak="0">
+  <w:abstractNum w:abstractNumId="7" w15:restartNumberingAfterBreak="0">
     <w:nsid w:val="640C758D"/>
     <w:multiLevelType w:val="hybridMultilevel"/>
     <w:tmpl w:val="F1DAE9E2"/>
@@ -2481,7 +4033,7 @@
       </w:pPr>
     </w:lvl>
   </w:abstractNum>
-  <w:abstractNum w:abstractNumId="7" w15:restartNumberingAfterBreak="0">
+  <w:abstractNum w:abstractNumId="8" w15:restartNumberingAfterBreak="0">
     <w:nsid w:val="79CD01F6"/>
     <w:multiLevelType w:val="singleLevel"/>
     <w:tmpl w:val="2AB60D5A"/>
@@ -2501,7 +4053,7 @@
       </w:rPr>
     </w:lvl>
   </w:abstractNum>
-  <w:abstractNum w:abstractNumId="8" w15:restartNumberingAfterBreak="0">
+  <w:abstractNum w:abstractNumId="9" w15:restartNumberingAfterBreak="0">
     <w:nsid w:val="7F385A3F"/>
     <w:multiLevelType w:val="multilevel"/>
     <w:tmpl w:val="9A3EC322"/>
@@ -2613,40 +4165,40 @@
     </w:lvl>
   </w:abstractNum>
   <w:num w:numId="1">
-    <w:abstractNumId w:val="7"/>
+    <w:abstractNumId w:val="8"/>
   </w:num>
   <w:num w:numId="2">
-    <w:abstractNumId w:val="7"/>
+    <w:abstractNumId w:val="8"/>
   </w:num>
   <w:num w:numId="3">
-    <w:abstractNumId w:val="7"/>
+    <w:abstractNumId w:val="8"/>
   </w:num>
   <w:num w:numId="4">
-    <w:abstractNumId w:val="7"/>
+    <w:abstractNumId w:val="8"/>
   </w:num>
   <w:num w:numId="5">
-    <w:abstractNumId w:val="7"/>
+    <w:abstractNumId w:val="8"/>
   </w:num>
   <w:num w:numId="6">
-    <w:abstractNumId w:val="7"/>
+    <w:abstractNumId w:val="8"/>
   </w:num>
   <w:num w:numId="7">
-    <w:abstractNumId w:val="7"/>
+    <w:abstractNumId w:val="8"/>
   </w:num>
   <w:num w:numId="8">
+    <w:abstractNumId w:val="5"/>
+  </w:num>
+  <w:num w:numId="9">
+    <w:abstractNumId w:val="5"/>
+  </w:num>
+  <w:num w:numId="10">
     <w:abstractNumId w:val="4"/>
   </w:num>
-  <w:num w:numId="9">
-    <w:abstractNumId w:val="4"/>
-  </w:num>
-  <w:num w:numId="10">
-    <w:abstractNumId w:val="3"/>
-  </w:num>
   <w:num w:numId="11">
-    <w:abstractNumId w:val="8"/>
+    <w:abstractNumId w:val="9"/>
   </w:num>
   <w:num w:numId="12">
-    <w:abstractNumId w:val="2"/>
+    <w:abstractNumId w:val="3"/>
   </w:num>
   <w:num w:numId="13">
     <w:abstractNumId w:val="0"/>
@@ -2655,13 +4207,16 @@
     <w:abstractNumId w:val="1"/>
   </w:num>
   <w:num w:numId="15">
-    <w:abstractNumId w:val="5"/>
+    <w:abstractNumId w:val="6"/>
   </w:num>
   <w:num w:numId="16">
-    <w:abstractNumId w:val="5"/>
+    <w:abstractNumId w:val="6"/>
   </w:num>
   <w:num w:numId="17">
-    <w:abstractNumId w:val="6"/>
+    <w:abstractNumId w:val="7"/>
+  </w:num>
+  <w:num w:numId="18">
+    <w:abstractNumId w:val="2"/>
   </w:num>
 </w:numbering>
 </file>
@@ -2783,6 +4338,7 @@
     <w:lsdException w:name="HTML Sample" w:semiHidden="1" w:unhideWhenUsed="1"/>
     <w:lsdException w:name="HTML Typewriter" w:semiHidden="1" w:unhideWhenUsed="1"/>
     <w:lsdException w:name="HTML Variable" w:semiHidden="1" w:unhideWhenUsed="1"/>
+    <w:lsdException w:name="Normal Table" w:semiHidden="1" w:unhideWhenUsed="1"/>
     <w:lsdException w:name="annotation subject" w:semiHidden="1" w:unhideWhenUsed="1"/>
     <w:lsdException w:name="No List" w:semiHidden="1" w:unhideWhenUsed="1"/>
     <w:lsdException w:name="Outline List 1" w:semiHidden="1" w:unhideWhenUsed="1"/>
@@ -2829,8 +4385,10 @@
     <w:lsdException w:name="Table Subtle 2" w:semiHidden="1" w:unhideWhenUsed="1"/>
     <w:lsdException w:name="Table Web 1" w:semiHidden="1" w:unhideWhenUsed="1"/>
     <w:lsdException w:name="Table Web 2" w:semiHidden="1" w:unhideWhenUsed="1"/>
+    <w:lsdException w:name="Table Web 3" w:semiHidden="1" w:unhideWhenUsed="1"/>
     <w:lsdException w:name="Balloon Text" w:semiHidden="1" w:unhideWhenUsed="1"/>
     <w:lsdException w:name="Table Grid" w:uiPriority="59"/>
+    <w:lsdException w:name="Table Theme" w:semiHidden="1" w:unhideWhenUsed="1"/>
     <w:lsdException w:name="Placeholder Text" w:semiHidden="1"/>
     <w:lsdException w:name="No Spacing" w:uiPriority="1" w:qFormat="1"/>
     <w:lsdException w:name="Light Shading" w:uiPriority="60"/>
@@ -3358,6 +4916,64 @@
       <w:u w:val="single"/>
     </w:rPr>
   </w:style>
+  <w:style w:type="paragraph" w:styleId="FootnoteText">
+    <w:name w:val="footnote text"/>
+    <w:basedOn w:val="Normal"/>
+    <w:link w:val="FootnoteTextChar"/>
+    <w:uiPriority w:val="99"/>
+    <w:semiHidden/>
+    <w:unhideWhenUsed/>
+    <w:rsid w:val="002D3A3D"/>
+    <w:pPr>
+      <w:spacing w:before="0" w:after="0"/>
+    </w:pPr>
+  </w:style>
+  <w:style w:type="character" w:customStyle="1" w:styleId="FootnoteTextChar">
+    <w:name w:val="Footnote Text Char"/>
+    <w:basedOn w:val="DefaultParagraphFont"/>
+    <w:link w:val="FootnoteText"/>
+    <w:uiPriority w:val="99"/>
+    <w:semiHidden/>
+    <w:rsid w:val="002D3A3D"/>
+    <w:rPr>
+      <w:rFonts w:ascii="Arial" w:hAnsi="Arial"/>
+      <w:lang w:eastAsia="en-US"/>
+    </w:rPr>
+  </w:style>
+  <w:style w:type="character" w:styleId="FootnoteReference">
+    <w:name w:val="footnote reference"/>
+    <w:basedOn w:val="DefaultParagraphFont"/>
+    <w:uiPriority w:val="99"/>
+    <w:semiHidden/>
+    <w:unhideWhenUsed/>
+    <w:rsid w:val="002D3A3D"/>
+    <w:rPr>
+      <w:vertAlign w:val="superscript"/>
+    </w:rPr>
+  </w:style>
+  <w:style w:type="paragraph" w:styleId="NormalWeb">
+    <w:name w:val="Normal (Web)"/>
+    <w:basedOn w:val="Normal"/>
+    <w:uiPriority w:val="99"/>
+    <w:semiHidden/>
+    <w:unhideWhenUsed/>
+    <w:rsid w:val="00C5525D"/>
+    <w:pPr>
+      <w:tabs>
+        <w:tab w:val="clear" w:pos="720"/>
+        <w:tab w:val="clear" w:pos="4680"/>
+        <w:tab w:val="clear" w:pos="9360"/>
+      </w:tabs>
+      <w:spacing w:beforeAutospacing="1" w:afterAutospacing="1"/>
+      <w:jc w:val="left"/>
+    </w:pPr>
+    <w:rPr>
+      <w:rFonts w:ascii="Times New Roman" w:hAnsi="Times New Roman"/>
+      <w:sz w:val="24"/>
+      <w:szCs w:val="24"/>
+      <w:lang w:eastAsia="zh-CN"/>
+    </w:rPr>
+  </w:style>
 </w:styles>
 </file>
 
@@ -3645,21 +5261,6 @@
 </file>
 
 <file path=customXml/item1.xml><?xml version="1.0" encoding="utf-8"?>
-<p:properties xmlns:p="http://schemas.microsoft.com/office/2006/metadata/properties" xmlns:xsi="http://www.w3.org/2001/XMLSchema-instance" xmlns:pc="http://schemas.microsoft.com/office/infopath/2007/PartnerControls">
-  <documentManagement/>
-</p:properties>
-</file>
-
-<file path=customXml/item2.xml><?xml version="1.0" encoding="utf-8"?>
-<?mso-contentType ?>
-<FormTemplates xmlns="http://schemas.microsoft.com/sharepoint/v3/contenttype/forms">
-  <Display>DocumentLibraryForm</Display>
-  <Edit>DocumentLibraryForm</Edit>
-  <New>DocumentLibraryForm</New>
-</FormTemplates>
-</file>
-
-<file path=customXml/item3.xml><?xml version="1.0" encoding="utf-8"?>
 <ct:contentTypeSchema xmlns:ct="http://schemas.microsoft.com/office/2006/metadata/contentType" xmlns:ma="http://schemas.microsoft.com/office/2006/metadata/properties/metaAttributes" ct:_="" ma:_="" ma:contentTypeName="Document" ma:contentTypeID="0x010100F7ED35F0984B7C4DB29B0C1832D16071" ma:contentTypeVersion="4" ma:contentTypeDescription="Create a new document." ma:contentTypeScope="" ma:versionID="e747ee5beadf81c3f1a9517fd2843a1a">
   <xsd:schema xmlns:xsd="http://www.w3.org/2001/XMLSchema" xmlns:xs="http://www.w3.org/2001/XMLSchema" xmlns:p="http://schemas.microsoft.com/office/2006/metadata/properties" xmlns:ns2="53a0256c-c5e6-449e-a50a-b1d7cbc9d322" targetNamespace="http://schemas.microsoft.com/office/2006/metadata/properties" ma:root="true" ma:fieldsID="b5eaac0044a16786a65a9a5c7bb4f7dc" ns2:_="">
     <xsd:import namespace="53a0256c-c5e6-449e-a50a-b1d7cbc9d322"/>
@@ -3805,24 +5406,26 @@
 </ct:contentTypeSchema>
 </file>
 
-<file path=customXml/itemProps1.xml><?xml version="1.0" encoding="utf-8"?>
-<ds:datastoreItem xmlns:ds="http://schemas.openxmlformats.org/officeDocument/2006/customXml" ds:itemID="{52C1F75D-0695-4C66-990D-2B5832ED1F48}">
-  <ds:schemaRefs>
-    <ds:schemaRef ds:uri="http://schemas.microsoft.com/office/2006/metadata/properties"/>
-    <ds:schemaRef ds:uri="http://schemas.microsoft.com/office/infopath/2007/PartnerControls"/>
-  </ds:schemaRefs>
-</ds:datastoreItem>
+<file path=customXml/item2.xml><?xml version="1.0" encoding="utf-8"?>
+<?mso-contentType ?>
+<FormTemplates xmlns="http://schemas.microsoft.com/sharepoint/v3/contenttype/forms">
+  <Display>DocumentLibraryForm</Display>
+  <Edit>DocumentLibraryForm</Edit>
+  <New>DocumentLibraryForm</New>
+</FormTemplates>
 </file>
 
-<file path=customXml/itemProps2.xml><?xml version="1.0" encoding="utf-8"?>
-<ds:datastoreItem xmlns:ds="http://schemas.openxmlformats.org/officeDocument/2006/customXml" ds:itemID="{74D5E021-E88C-48D2-82AD-4EE945C93B6F}">
-  <ds:schemaRefs>
-    <ds:schemaRef ds:uri="http://schemas.microsoft.com/sharepoint/v3/contenttype/forms"/>
-  </ds:schemaRefs>
-</ds:datastoreItem>
+<file path=customXml/item3.xml><?xml version="1.0" encoding="utf-8"?>
+<p:properties xmlns:p="http://schemas.microsoft.com/office/2006/metadata/properties" xmlns:xsi="http://www.w3.org/2001/XMLSchema-instance" xmlns:pc="http://schemas.microsoft.com/office/infopath/2007/PartnerControls">
+  <documentManagement/>
+</p:properties>
 </file>
 
-<file path=customXml/itemProps3.xml><?xml version="1.0" encoding="utf-8"?>
+<file path=customXml/item4.xml><?xml version="1.0" encoding="utf-8"?>
+<b:Sources xmlns:b="http://schemas.openxmlformats.org/officeDocument/2006/bibliography" xmlns="http://schemas.openxmlformats.org/officeDocument/2006/bibliography" SelectedStyle="\APASixthEditionOfficeOnline.xsl" StyleName="APA" Version="6"/>
+</file>
+
+<file path=customXml/itemProps1.xml><?xml version="1.0" encoding="utf-8"?>
 <ds:datastoreItem xmlns:ds="http://schemas.openxmlformats.org/officeDocument/2006/customXml" ds:itemID="{6FB7CA2D-5F44-475F-805E-A68BE3651CDA}">
   <ds:schemaRefs>
     <ds:schemaRef ds:uri="http://schemas.microsoft.com/office/2006/metadata/contentType"/>
@@ -3838,4 +5441,29 @@
     <ds:schemaRef ds:uri="http://schemas.microsoft.com/internal/obd"/>
   </ds:schemaRefs>
 </ds:datastoreItem>
+</file>
+
+<file path=customXml/itemProps2.xml><?xml version="1.0" encoding="utf-8"?>
+<ds:datastoreItem xmlns:ds="http://schemas.openxmlformats.org/officeDocument/2006/customXml" ds:itemID="{74D5E021-E88C-48D2-82AD-4EE945C93B6F}">
+  <ds:schemaRefs>
+    <ds:schemaRef ds:uri="http://schemas.microsoft.com/sharepoint/v3/contenttype/forms"/>
+  </ds:schemaRefs>
+</ds:datastoreItem>
+</file>
+
+<file path=customXml/itemProps3.xml><?xml version="1.0" encoding="utf-8"?>
+<ds:datastoreItem xmlns:ds="http://schemas.openxmlformats.org/officeDocument/2006/customXml" ds:itemID="{52C1F75D-0695-4C66-990D-2B5832ED1F48}">
+  <ds:schemaRefs>
+    <ds:schemaRef ds:uri="http://schemas.microsoft.com/office/2006/metadata/properties"/>
+    <ds:schemaRef ds:uri="http://schemas.microsoft.com/office/infopath/2007/PartnerControls"/>
+  </ds:schemaRefs>
+</ds:datastoreItem>
+</file>
+
+<file path=customXml/itemProps4.xml><?xml version="1.0" encoding="utf-8"?>
+<ds:datastoreItem xmlns:ds="http://schemas.openxmlformats.org/officeDocument/2006/customXml" ds:itemID="{2C16A7A2-BD3D-4C76-8778-E9253D6E4E61}">
+  <ds:schemaRefs>
+    <ds:schemaRef ds:uri="http://schemas.openxmlformats.org/officeDocument/2006/bibliography"/>
+  </ds:schemaRefs>
+</ds:datastoreItem>
 </file>
</xml_diff>

<commit_message>
Completed 3a in the report.
</commit_message>
<xml_diff>
--- a/ex3/Ex3 Report.docx
+++ b/ex3/Ex3 Report.docx
@@ -34,12 +34,6 @@
       <w:r>
         <w:t xml:space="preserve">Abstract </w:t>
       </w:r>
-      <w:r>
-        <w:rPr>
-          <w:color w:val="FF0000"/>
-        </w:rPr>
-        <w:t>[Heading 2]</w:t>
-      </w:r>
     </w:p>
     <w:p>
       <w:r>
@@ -79,28 +73,16 @@
         <w:t>Introduction</w:t>
       </w:r>
       <w:r>
-        <w:t xml:space="preserve"> and Background</w:t>
+        <w:t xml:space="preserve"> and </w:t>
+      </w:r>
+      <w:r>
+        <w:t>b</w:t>
+      </w:r>
+      <w:r>
+        <w:t>ackground</w:t>
       </w:r>
       <w:r>
         <w:t xml:space="preserve"> </w:t>
-      </w:r>
-      <w:r>
-        <w:rPr>
-          <w:color w:val="FF0000"/>
-        </w:rPr>
-        <w:t>[</w:t>
-      </w:r>
-      <w:r>
-        <w:rPr>
-          <w:color w:val="FF0000"/>
-        </w:rPr>
-        <w:t>Heading 2</w:t>
-      </w:r>
-      <w:r>
-        <w:rPr>
-          <w:color w:val="FF0000"/>
-        </w:rPr>
-        <w:t>]</w:t>
       </w:r>
     </w:p>
     <w:p>
@@ -214,8 +196,10 @@
     </w:p>
     <w:p>
       <w:pPr>
-        <w:ind w:right="400"/>
         <w:jc w:val="right"/>
+        <w:rPr>
+          <w:lang w:val="cs-CZ"/>
+        </w:rPr>
       </w:pPr>
       <w:r>
         <w:tab/>
@@ -420,8 +404,15 @@
       </w:r>
       <w:r>
         <w:tab/>
-        <w:t>(1)</w:t>
-      </w:r>
+      </w:r>
+      <m:oMath>
+        <m:r>
+          <w:rPr>
+            <w:rFonts w:ascii="Cambria Math" w:hAnsi="Cambria Math"/>
+          </w:rPr>
+          <m:t>(1)</m:t>
+        </m:r>
+      </m:oMath>
     </w:p>
     <w:p>
       <w:r>
@@ -588,27 +579,852 @@
       </w:r>
     </w:p>
     <w:p>
-      <w:pPr>
-        <w:pStyle w:val="Heading3"/>
-      </w:pPr>
-      <w:r>
-        <w:t>Reflection and Transmission</w:t>
-      </w:r>
-    </w:p>
-    <w:p>
-      <w:r>
-        <w:t xml:space="preserve">At a boundary, </w:t>
-      </w:r>
-    </w:p>
-    <w:p>
-      <w:pPr>
-        <w:pStyle w:val="Heading3"/>
-      </w:pPr>
-      <w:r>
-        <w:t>Attenuation</w:t>
-      </w:r>
-    </w:p>
-    <w:p>
+      <w:r>
+        <w:t xml:space="preserve">The reflection and transmission coefficient </w:t>
+      </w:r>
+      <m:oMath>
+        <m:r>
+          <w:rPr>
+            <w:rFonts w:ascii="Cambria Math" w:hAnsi="Cambria Math"/>
+          </w:rPr>
+          <m:t>X</m:t>
+        </m:r>
+      </m:oMath>
+      <w:r>
+        <w:t xml:space="preserve"> is the product of the individual reflection and transmission coefficients </w:t>
+      </w:r>
+      <m:oMath>
+        <m:r>
+          <w:rPr>
+            <w:rFonts w:ascii="Cambria Math" w:hAnsi="Cambria Math"/>
+          </w:rPr>
+          <m:t>R</m:t>
+        </m:r>
+      </m:oMath>
+      <w:r>
+        <w:t xml:space="preserve">, </w:t>
+      </w:r>
+      <m:oMath>
+        <m:r>
+          <w:rPr>
+            <w:rFonts w:ascii="Cambria Math" w:hAnsi="Cambria Math"/>
+          </w:rPr>
+          <m:t>T</m:t>
+        </m:r>
+      </m:oMath>
+      <w:r>
+        <w:t xml:space="preserve"> respectively, which can be determined by considering the properties of the wave at a boundary. As both wave amplitude and pressure are continuous at the boundary, these conditions can be combined to define the coefficients as</w:t>
+      </w:r>
+    </w:p>
+    <w:p>
+      <w:pPr>
+        <w:jc w:val="right"/>
+      </w:pPr>
+      <w:r>
+        <w:tab/>
+      </w:r>
+      <m:oMath>
+        <m:m>
+          <m:mPr>
+            <m:mcs>
+              <m:mc>
+                <m:mcPr>
+                  <m:count m:val="1"/>
+                  <m:mcJc m:val="center"/>
+                </m:mcPr>
+              </m:mc>
+            </m:mcs>
+            <m:ctrlPr>
+              <w:rPr>
+                <w:rFonts w:ascii="Cambria Math" w:hAnsi="Cambria Math"/>
+                <w:i/>
+              </w:rPr>
+            </m:ctrlPr>
+          </m:mPr>
+          <m:mr>
+            <m:e>
+              <m:r>
+                <w:rPr>
+                  <w:rFonts w:ascii="Cambria Math" w:hAnsi="Cambria Math"/>
+                </w:rPr>
+                <m:t>R≡</m:t>
+              </m:r>
+              <m:f>
+                <m:fPr>
+                  <m:ctrlPr>
+                    <w:rPr>
+                      <w:rFonts w:ascii="Cambria Math" w:hAnsi="Cambria Math"/>
+                      <w:i/>
+                    </w:rPr>
+                  </m:ctrlPr>
+                </m:fPr>
+                <m:num>
+                  <m:sSub>
+                    <m:sSubPr>
+                      <m:ctrlPr>
+                        <w:rPr>
+                          <w:rFonts w:ascii="Cambria Math" w:hAnsi="Cambria Math"/>
+                          <w:i/>
+                        </w:rPr>
+                      </m:ctrlPr>
+                    </m:sSubPr>
+                    <m:e>
+                      <m:r>
+                        <w:rPr>
+                          <w:rFonts w:ascii="Cambria Math" w:hAnsi="Cambria Math"/>
+                        </w:rPr>
+                        <m:t>A</m:t>
+                      </m:r>
+                    </m:e>
+                    <m:sub>
+                      <m:r>
+                        <w:rPr>
+                          <w:rFonts w:ascii="Cambria Math" w:hAnsi="Cambria Math"/>
+                        </w:rPr>
+                        <m:t>r</m:t>
+                      </m:r>
+                    </m:sub>
+                  </m:sSub>
+                </m:num>
+                <m:den>
+                  <m:sSub>
+                    <m:sSubPr>
+                      <m:ctrlPr>
+                        <w:rPr>
+                          <w:rFonts w:ascii="Cambria Math" w:hAnsi="Cambria Math"/>
+                          <w:i/>
+                        </w:rPr>
+                      </m:ctrlPr>
+                    </m:sSubPr>
+                    <m:e>
+                      <m:r>
+                        <w:rPr>
+                          <w:rFonts w:ascii="Cambria Math" w:hAnsi="Cambria Math"/>
+                        </w:rPr>
+                        <m:t>A</m:t>
+                      </m:r>
+                    </m:e>
+                    <m:sub>
+                      <m:r>
+                        <w:rPr>
+                          <w:rFonts w:ascii="Cambria Math" w:hAnsi="Cambria Math"/>
+                        </w:rPr>
+                        <m:t>i</m:t>
+                      </m:r>
+                    </m:sub>
+                  </m:sSub>
+                </m:den>
+              </m:f>
+              <m:r>
+                <w:rPr>
+                  <w:rFonts w:ascii="Cambria Math" w:hAnsi="Cambria Math"/>
+                </w:rPr>
+                <m:t>=</m:t>
+              </m:r>
+              <m:f>
+                <m:fPr>
+                  <m:ctrlPr>
+                    <w:rPr>
+                      <w:rFonts w:ascii="Cambria Math" w:hAnsi="Cambria Math"/>
+                      <w:i/>
+                    </w:rPr>
+                  </m:ctrlPr>
+                </m:fPr>
+                <m:num>
+                  <m:sSub>
+                    <m:sSubPr>
+                      <m:ctrlPr>
+                        <w:rPr>
+                          <w:rFonts w:ascii="Cambria Math" w:hAnsi="Cambria Math"/>
+                          <w:i/>
+                        </w:rPr>
+                      </m:ctrlPr>
+                    </m:sSubPr>
+                    <m:e>
+                      <m:r>
+                        <w:rPr>
+                          <w:rFonts w:ascii="Cambria Math" w:hAnsi="Cambria Math"/>
+                        </w:rPr>
+                        <m:t>z</m:t>
+                      </m:r>
+                    </m:e>
+                    <m:sub>
+                      <m:r>
+                        <w:rPr>
+                          <w:rFonts w:ascii="Cambria Math" w:hAnsi="Cambria Math"/>
+                        </w:rPr>
+                        <m:t>1</m:t>
+                      </m:r>
+                    </m:sub>
+                  </m:sSub>
+                  <m:r>
+                    <w:rPr>
+                      <w:rFonts w:ascii="Cambria Math" w:hAnsi="Cambria Math"/>
+                    </w:rPr>
+                    <m:t>-</m:t>
+                  </m:r>
+                  <m:sSub>
+                    <m:sSubPr>
+                      <m:ctrlPr>
+                        <w:rPr>
+                          <w:rFonts w:ascii="Cambria Math" w:hAnsi="Cambria Math"/>
+                          <w:i/>
+                        </w:rPr>
+                      </m:ctrlPr>
+                    </m:sSubPr>
+                    <m:e>
+                      <m:r>
+                        <w:rPr>
+                          <w:rFonts w:ascii="Cambria Math" w:hAnsi="Cambria Math"/>
+                        </w:rPr>
+                        <m:t>z</m:t>
+                      </m:r>
+                    </m:e>
+                    <m:sub>
+                      <m:r>
+                        <w:rPr>
+                          <w:rFonts w:ascii="Cambria Math" w:hAnsi="Cambria Math"/>
+                        </w:rPr>
+                        <m:t>2</m:t>
+                      </m:r>
+                    </m:sub>
+                  </m:sSub>
+                </m:num>
+                <m:den>
+                  <m:sSub>
+                    <m:sSubPr>
+                      <m:ctrlPr>
+                        <w:rPr>
+                          <w:rFonts w:ascii="Cambria Math" w:hAnsi="Cambria Math"/>
+                          <w:i/>
+                        </w:rPr>
+                      </m:ctrlPr>
+                    </m:sSubPr>
+                    <m:e>
+                      <m:r>
+                        <w:rPr>
+                          <w:rFonts w:ascii="Cambria Math" w:hAnsi="Cambria Math"/>
+                        </w:rPr>
+                        <m:t>z</m:t>
+                      </m:r>
+                    </m:e>
+                    <m:sub>
+                      <m:r>
+                        <w:rPr>
+                          <w:rFonts w:ascii="Cambria Math" w:hAnsi="Cambria Math"/>
+                        </w:rPr>
+                        <m:t>1</m:t>
+                      </m:r>
+                    </m:sub>
+                  </m:sSub>
+                  <m:r>
+                    <w:rPr>
+                      <w:rFonts w:ascii="Cambria Math" w:hAnsi="Cambria Math"/>
+                    </w:rPr>
+                    <m:t>+</m:t>
+                  </m:r>
+                  <m:sSub>
+                    <m:sSubPr>
+                      <m:ctrlPr>
+                        <w:rPr>
+                          <w:rFonts w:ascii="Cambria Math" w:hAnsi="Cambria Math"/>
+                          <w:i/>
+                        </w:rPr>
+                      </m:ctrlPr>
+                    </m:sSubPr>
+                    <m:e>
+                      <m:r>
+                        <w:rPr>
+                          <w:rFonts w:ascii="Cambria Math" w:hAnsi="Cambria Math"/>
+                        </w:rPr>
+                        <m:t>z</m:t>
+                      </m:r>
+                    </m:e>
+                    <m:sub>
+                      <m:r>
+                        <w:rPr>
+                          <w:rFonts w:ascii="Cambria Math" w:hAnsi="Cambria Math"/>
+                        </w:rPr>
+                        <m:t>2</m:t>
+                      </m:r>
+                    </m:sub>
+                  </m:sSub>
+                </m:den>
+              </m:f>
+            </m:e>
+          </m:mr>
+          <m:mr>
+            <m:e>
+              <m:r>
+                <w:rPr>
+                  <w:rFonts w:ascii="Cambria Math" w:hAnsi="Cambria Math"/>
+                </w:rPr>
+                <m:t>T≡</m:t>
+              </m:r>
+              <m:f>
+                <m:fPr>
+                  <m:ctrlPr>
+                    <w:rPr>
+                      <w:rFonts w:ascii="Cambria Math" w:hAnsi="Cambria Math"/>
+                      <w:i/>
+                    </w:rPr>
+                  </m:ctrlPr>
+                </m:fPr>
+                <m:num>
+                  <m:sSub>
+                    <m:sSubPr>
+                      <m:ctrlPr>
+                        <w:rPr>
+                          <w:rFonts w:ascii="Cambria Math" w:hAnsi="Cambria Math"/>
+                          <w:i/>
+                        </w:rPr>
+                      </m:ctrlPr>
+                    </m:sSubPr>
+                    <m:e>
+                      <m:r>
+                        <w:rPr>
+                          <w:rFonts w:ascii="Cambria Math" w:hAnsi="Cambria Math"/>
+                        </w:rPr>
+                        <m:t>A</m:t>
+                      </m:r>
+                    </m:e>
+                    <m:sub>
+                      <m:r>
+                        <w:rPr>
+                          <w:rFonts w:ascii="Cambria Math" w:hAnsi="Cambria Math"/>
+                        </w:rPr>
+                        <m:t>t</m:t>
+                      </m:r>
+                    </m:sub>
+                  </m:sSub>
+                </m:num>
+                <m:den>
+                  <m:sSub>
+                    <m:sSubPr>
+                      <m:ctrlPr>
+                        <w:rPr>
+                          <w:rFonts w:ascii="Cambria Math" w:hAnsi="Cambria Math"/>
+                          <w:i/>
+                        </w:rPr>
+                      </m:ctrlPr>
+                    </m:sSubPr>
+                    <m:e>
+                      <m:r>
+                        <w:rPr>
+                          <w:rFonts w:ascii="Cambria Math" w:hAnsi="Cambria Math"/>
+                        </w:rPr>
+                        <m:t>A</m:t>
+                      </m:r>
+                    </m:e>
+                    <m:sub>
+                      <m:r>
+                        <w:rPr>
+                          <w:rFonts w:ascii="Cambria Math" w:hAnsi="Cambria Math"/>
+                        </w:rPr>
+                        <m:t>i</m:t>
+                      </m:r>
+                    </m:sub>
+                  </m:sSub>
+                </m:den>
+              </m:f>
+              <m:r>
+                <w:rPr>
+                  <w:rFonts w:ascii="Cambria Math" w:hAnsi="Cambria Math"/>
+                </w:rPr>
+                <m:t>=</m:t>
+              </m:r>
+              <m:f>
+                <m:fPr>
+                  <m:ctrlPr>
+                    <w:rPr>
+                      <w:rFonts w:ascii="Cambria Math" w:hAnsi="Cambria Math"/>
+                      <w:i/>
+                    </w:rPr>
+                  </m:ctrlPr>
+                </m:fPr>
+                <m:num>
+                  <m:r>
+                    <w:rPr>
+                      <w:rFonts w:ascii="Cambria Math" w:hAnsi="Cambria Math"/>
+                    </w:rPr>
+                    <m:t>2</m:t>
+                  </m:r>
+                  <m:sSub>
+                    <m:sSubPr>
+                      <m:ctrlPr>
+                        <w:rPr>
+                          <w:rFonts w:ascii="Cambria Math" w:hAnsi="Cambria Math"/>
+                          <w:i/>
+                        </w:rPr>
+                      </m:ctrlPr>
+                    </m:sSubPr>
+                    <m:e>
+                      <m:r>
+                        <w:rPr>
+                          <w:rFonts w:ascii="Cambria Math" w:hAnsi="Cambria Math"/>
+                        </w:rPr>
+                        <m:t>z</m:t>
+                      </m:r>
+                    </m:e>
+                    <m:sub>
+                      <m:r>
+                        <w:rPr>
+                          <w:rFonts w:ascii="Cambria Math" w:hAnsi="Cambria Math"/>
+                        </w:rPr>
+                        <m:t>1</m:t>
+                      </m:r>
+                    </m:sub>
+                  </m:sSub>
+                </m:num>
+                <m:den>
+                  <m:sSub>
+                    <m:sSubPr>
+                      <m:ctrlPr>
+                        <w:rPr>
+                          <w:rFonts w:ascii="Cambria Math" w:hAnsi="Cambria Math"/>
+                          <w:i/>
+                        </w:rPr>
+                      </m:ctrlPr>
+                    </m:sSubPr>
+                    <m:e>
+                      <m:r>
+                        <w:rPr>
+                          <w:rFonts w:ascii="Cambria Math" w:hAnsi="Cambria Math"/>
+                        </w:rPr>
+                        <m:t>z</m:t>
+                      </m:r>
+                    </m:e>
+                    <m:sub>
+                      <m:r>
+                        <w:rPr>
+                          <w:rFonts w:ascii="Cambria Math" w:hAnsi="Cambria Math"/>
+                        </w:rPr>
+                        <m:t>1</m:t>
+                      </m:r>
+                    </m:sub>
+                  </m:sSub>
+                  <m:r>
+                    <w:rPr>
+                      <w:rFonts w:ascii="Cambria Math" w:hAnsi="Cambria Math"/>
+                    </w:rPr>
+                    <m:t>+</m:t>
+                  </m:r>
+                  <m:sSub>
+                    <m:sSubPr>
+                      <m:ctrlPr>
+                        <w:rPr>
+                          <w:rFonts w:ascii="Cambria Math" w:hAnsi="Cambria Math"/>
+                          <w:i/>
+                        </w:rPr>
+                      </m:ctrlPr>
+                    </m:sSubPr>
+                    <m:e>
+                      <m:r>
+                        <w:rPr>
+                          <w:rFonts w:ascii="Cambria Math" w:hAnsi="Cambria Math"/>
+                        </w:rPr>
+                        <m:t>x</m:t>
+                      </m:r>
+                    </m:e>
+                    <m:sub>
+                      <m:r>
+                        <w:rPr>
+                          <w:rFonts w:ascii="Cambria Math" w:hAnsi="Cambria Math"/>
+                        </w:rPr>
+                        <m:t>2</m:t>
+                      </m:r>
+                    </m:sub>
+                  </m:sSub>
+                </m:den>
+              </m:f>
+            </m:e>
+          </m:mr>
+        </m:m>
+      </m:oMath>
+      <w:r>
+        <w:tab/>
+      </w:r>
+      <w:r>
+        <w:tab/>
+      </w:r>
+      <m:oMath>
+        <m:r>
+          <w:rPr>
+            <w:rFonts w:ascii="Cambria Math" w:hAnsi="Cambria Math"/>
+          </w:rPr>
+          <m:t>(2)</m:t>
+        </m:r>
+      </m:oMath>
+    </w:p>
+    <w:p>
+      <w:pPr>
+        <w:rPr>
+          <w:lang w:val="cs-CZ"/>
+        </w:rPr>
+      </w:pPr>
+      <w:r>
+        <w:rPr>
+          <w:lang w:val="cs-CZ"/>
+        </w:rPr>
+        <w:t xml:space="preserve">where </w:t>
+      </w:r>
+      <m:oMath>
+        <m:sSub>
+          <m:sSubPr>
+            <m:ctrlPr>
+              <w:rPr>
+                <w:rFonts w:ascii="Cambria Math" w:hAnsi="Cambria Math"/>
+                <w:i/>
+                <w:lang w:val="cs-CZ"/>
+              </w:rPr>
+            </m:ctrlPr>
+          </m:sSubPr>
+          <m:e>
+            <m:r>
+              <w:rPr>
+                <w:rFonts w:ascii="Cambria Math" w:hAnsi="Cambria Math"/>
+                <w:lang w:val="cs-CZ"/>
+              </w:rPr>
+              <m:t>A</m:t>
+            </m:r>
+          </m:e>
+          <m:sub>
+            <m:r>
+              <w:rPr>
+                <w:rFonts w:ascii="Cambria Math" w:hAnsi="Cambria Math"/>
+                <w:lang w:val="cs-CZ"/>
+              </w:rPr>
+              <m:t>i</m:t>
+            </m:r>
+          </m:sub>
+        </m:sSub>
+      </m:oMath>
+      <w:r>
+        <w:rPr>
+          <w:lang w:val="cs-CZ"/>
+        </w:rPr>
+        <w:t xml:space="preserve">, </w:t>
+      </w:r>
+      <m:oMath>
+        <m:sSub>
+          <m:sSubPr>
+            <m:ctrlPr>
+              <w:rPr>
+                <w:rFonts w:ascii="Cambria Math" w:hAnsi="Cambria Math"/>
+                <w:i/>
+                <w:lang w:val="cs-CZ"/>
+              </w:rPr>
+            </m:ctrlPr>
+          </m:sSubPr>
+          <m:e>
+            <m:r>
+              <w:rPr>
+                <w:rFonts w:ascii="Cambria Math" w:hAnsi="Cambria Math"/>
+                <w:lang w:val="cs-CZ"/>
+              </w:rPr>
+              <m:t>A</m:t>
+            </m:r>
+          </m:e>
+          <m:sub>
+            <m:r>
+              <w:rPr>
+                <w:rFonts w:ascii="Cambria Math" w:hAnsi="Cambria Math"/>
+                <w:lang w:val="cs-CZ"/>
+              </w:rPr>
+              <m:t>r</m:t>
+            </m:r>
+          </m:sub>
+        </m:sSub>
+      </m:oMath>
+      <w:r>
+        <w:rPr>
+          <w:lang w:val="cs-CZ"/>
+        </w:rPr>
+        <w:t xml:space="preserve">, </w:t>
+      </w:r>
+      <m:oMath>
+        <m:sSub>
+          <m:sSubPr>
+            <m:ctrlPr>
+              <w:rPr>
+                <w:rFonts w:ascii="Cambria Math" w:hAnsi="Cambria Math"/>
+                <w:i/>
+                <w:lang w:val="cs-CZ"/>
+              </w:rPr>
+            </m:ctrlPr>
+          </m:sSubPr>
+          <m:e>
+            <m:r>
+              <w:rPr>
+                <w:rFonts w:ascii="Cambria Math" w:hAnsi="Cambria Math"/>
+                <w:lang w:val="cs-CZ"/>
+              </w:rPr>
+              <m:t>A</m:t>
+            </m:r>
+          </m:e>
+          <m:sub>
+            <m:r>
+              <w:rPr>
+                <w:rFonts w:ascii="Cambria Math" w:hAnsi="Cambria Math"/>
+                <w:lang w:val="cs-CZ"/>
+              </w:rPr>
+              <m:t>t</m:t>
+            </m:r>
+          </m:sub>
+        </m:sSub>
+      </m:oMath>
+      <w:r>
+        <w:rPr>
+          <w:lang w:val="cs-CZ"/>
+        </w:rPr>
+        <w:t xml:space="preserve"> are the incident, reflected and transmitted amplitudes respectively, and </w:t>
+      </w:r>
+      <m:oMath>
+        <m:sSub>
+          <m:sSubPr>
+            <m:ctrlPr>
+              <w:rPr>
+                <w:rFonts w:ascii="Cambria Math" w:hAnsi="Cambria Math"/>
+                <w:i/>
+                <w:lang w:val="cs-CZ"/>
+              </w:rPr>
+            </m:ctrlPr>
+          </m:sSubPr>
+          <m:e>
+            <m:r>
+              <w:rPr>
+                <w:rFonts w:ascii="Cambria Math" w:hAnsi="Cambria Math"/>
+                <w:lang w:val="cs-CZ"/>
+              </w:rPr>
+              <m:t>z</m:t>
+            </m:r>
+          </m:e>
+          <m:sub>
+            <m:r>
+              <w:rPr>
+                <w:rFonts w:ascii="Cambria Math" w:hAnsi="Cambria Math"/>
+                <w:lang w:val="cs-CZ"/>
+              </w:rPr>
+              <m:t>j</m:t>
+            </m:r>
+          </m:sub>
+        </m:sSub>
+      </m:oMath>
+      <w:r>
+        <w:rPr>
+          <w:lang w:val="cs-CZ"/>
+        </w:rPr>
+        <w:t xml:space="preserve"> is the acoustic impedance of the </w:t>
+      </w:r>
+      <m:oMath>
+        <m:r>
+          <w:rPr>
+            <w:rFonts w:ascii="Cambria Math" w:hAnsi="Cambria Math"/>
+            <w:lang w:val="cs-CZ"/>
+          </w:rPr>
+          <m:t>j</m:t>
+        </m:r>
+      </m:oMath>
+      <w:r>
+        <w:rPr>
+          <w:lang w:val="cs-CZ"/>
+        </w:rPr>
+        <w:t>th medium</w:t>
+      </w:r>
+      <w:r>
+        <w:rPr>
+          <w:lang w:val="cs-CZ"/>
+        </w:rPr>
+        <w:t xml:space="preserve"> defined as</w:t>
+      </w:r>
+    </w:p>
+    <w:p>
+      <w:pPr>
+        <w:jc w:val="right"/>
+        <w:rPr>
+          <w:lang w:val="cs-CZ"/>
+        </w:rPr>
+      </w:pPr>
+      <w:r>
+        <w:rPr>
+          <w:lang w:val="cs-CZ"/>
+        </w:rPr>
+        <w:tab/>
+      </w:r>
+      <m:oMath>
+        <m:r>
+          <w:rPr>
+            <w:rFonts w:ascii="Cambria Math" w:hAnsi="Cambria Math"/>
+            <w:lang w:val="cs-CZ"/>
+          </w:rPr>
+          <m:t>z=</m:t>
+        </m:r>
+        <m:f>
+          <m:fPr>
+            <m:ctrlPr>
+              <w:rPr>
+                <w:rFonts w:ascii="Cambria Math" w:hAnsi="Cambria Math"/>
+                <w:i/>
+                <w:lang w:val="cs-CZ"/>
+              </w:rPr>
+            </m:ctrlPr>
+          </m:fPr>
+          <m:num>
+            <m:r>
+              <w:rPr>
+                <w:rFonts w:ascii="Cambria Math" w:hAnsi="Cambria Math"/>
+                <w:lang w:val="cs-CZ"/>
+              </w:rPr>
+              <m:t>p</m:t>
+            </m:r>
+          </m:num>
+          <m:den>
+            <m:acc>
+              <m:accPr>
+                <m:chr m:val="̇"/>
+                <m:ctrlPr>
+                  <w:rPr>
+                    <w:rFonts w:ascii="Cambria Math" w:hAnsi="Cambria Math"/>
+                    <w:i/>
+                    <w:lang w:val="cs-CZ"/>
+                  </w:rPr>
+                </m:ctrlPr>
+              </m:accPr>
+              <m:e>
+                <m:r>
+                  <w:rPr>
+                    <w:rFonts w:ascii="Cambria Math" w:hAnsi="Cambria Math"/>
+                    <w:lang w:val="cs-CZ"/>
+                  </w:rPr>
+                  <m:t>u</m:t>
+                </m:r>
+              </m:e>
+            </m:acc>
+          </m:den>
+        </m:f>
+        <m:r>
+          <w:rPr>
+            <w:rFonts w:ascii="Cambria Math" w:hAnsi="Cambria Math"/>
+            <w:lang w:val="cs-CZ"/>
+          </w:rPr>
+          <m:t>=ρc</m:t>
+        </m:r>
+      </m:oMath>
+      <w:r>
+        <w:rPr>
+          <w:lang w:val="cs-CZ"/>
+        </w:rPr>
+        <w:tab/>
+      </w:r>
+      <w:r>
+        <w:rPr>
+          <w:lang w:val="cs-CZ"/>
+        </w:rPr>
+        <w:tab/>
+      </w:r>
+      <m:oMath>
+        <m:r>
+          <w:rPr>
+            <w:rFonts w:ascii="Cambria Math" w:hAnsi="Cambria Math"/>
+            <w:lang w:val="cs-CZ"/>
+          </w:rPr>
+          <m:t>(3)</m:t>
+        </m:r>
+      </m:oMath>
+    </w:p>
+    <w:p>
+      <w:pPr>
+        <w:rPr>
+          <w:lang w:val="cs-CZ"/>
+        </w:rPr>
+      </w:pPr>
+      <w:r>
+        <w:rPr>
+          <w:lang w:val="cs-CZ"/>
+        </w:rPr>
+        <w:t xml:space="preserve">where </w:t>
+      </w:r>
+      <m:oMath>
+        <m:r>
+          <w:rPr>
+            <w:rFonts w:ascii="Cambria Math" w:hAnsi="Cambria Math"/>
+            <w:lang w:val="cs-CZ"/>
+          </w:rPr>
+          <m:t>p</m:t>
+        </m:r>
+      </m:oMath>
+      <w:r>
+        <w:rPr>
+          <w:lang w:val="cs-CZ"/>
+        </w:rPr>
+        <w:t xml:space="preserve"> is acoustic pressure, </w:t>
+      </w:r>
+      <m:oMath>
+        <m:acc>
+          <m:accPr>
+            <m:chr m:val="̇"/>
+            <m:ctrlPr>
+              <w:rPr>
+                <w:rFonts w:ascii="Cambria Math" w:hAnsi="Cambria Math"/>
+                <w:i/>
+                <w:lang w:val="cs-CZ"/>
+              </w:rPr>
+            </m:ctrlPr>
+          </m:accPr>
+          <m:e>
+            <m:r>
+              <w:rPr>
+                <w:rFonts w:ascii="Cambria Math" w:hAnsi="Cambria Math"/>
+                <w:lang w:val="cs-CZ"/>
+              </w:rPr>
+              <m:t>u</m:t>
+            </m:r>
+          </m:e>
+        </m:acc>
+      </m:oMath>
+      <w:r>
+        <w:rPr>
+          <w:lang w:val="cs-CZ"/>
+        </w:rPr>
+        <w:t xml:space="preserve"> is particle velocity, </w:t>
+      </w:r>
+      <m:oMath>
+        <m:r>
+          <w:rPr>
+            <w:rFonts w:ascii="Cambria Math" w:hAnsi="Cambria Math"/>
+            <w:lang w:val="cs-CZ"/>
+          </w:rPr>
+          <m:t>ρ</m:t>
+        </m:r>
+      </m:oMath>
+      <w:r>
+        <w:rPr>
+          <w:lang w:val="cs-CZ"/>
+        </w:rPr>
+        <w:t xml:space="preserve"> is the density of the medium and </w:t>
+      </w:r>
+      <m:oMath>
+        <m:r>
+          <w:rPr>
+            <w:rFonts w:ascii="Cambria Math" w:hAnsi="Cambria Math"/>
+            <w:lang w:val="cs-CZ"/>
+          </w:rPr>
+          <m:t>c</m:t>
+        </m:r>
+      </m:oMath>
+      <w:r>
+        <w:rPr>
+          <w:lang w:val="cs-CZ"/>
+        </w:rPr>
+        <w:t xml:space="preserve"> is the wave velocity.</w:t>
+      </w:r>
+    </w:p>
+    <w:p>
+      <w:pPr>
+        <w:rPr>
+          <w:lang w:val="cs-CZ"/>
+        </w:rPr>
+      </w:pPr>
       <w:r>
         <w:t xml:space="preserve">Attenuation is a measure of energy loss through a system, usually due to scattering </w:t>
       </w:r>
@@ -637,7 +1453,13 @@
       </w:r>
     </w:p>
     <w:p>
-      <w:r>
+      <w:pPr>
+        <w:jc w:val="right"/>
+      </w:pPr>
+      <w:r>
+        <w:rPr>
+          <w:lang w:val="cs-CZ"/>
+        </w:rPr>
         <w:tab/>
       </w:r>
       <m:oMath>
@@ -723,12 +1545,40 @@
         </m:sSup>
       </m:oMath>
       <w:r>
+        <w:rPr>
+          <w:lang w:val="cs-CZ"/>
+        </w:rPr>
         <w:tab/>
       </w:r>
       <w:r>
+        <w:rPr>
+          <w:lang w:val="cs-CZ"/>
+        </w:rPr>
         <w:tab/>
-        <w:t>(2)</w:t>
-      </w:r>
+      </w:r>
+      <m:oMath>
+        <m:r>
+          <w:rPr>
+            <w:rFonts w:ascii="Cambria Math" w:hAnsi="Cambria Math"/>
+            <w:lang w:val="cs-CZ"/>
+          </w:rPr>
+          <m:t>(</m:t>
+        </m:r>
+        <m:r>
+          <w:rPr>
+            <w:rFonts w:ascii="Cambria Math" w:hAnsi="Cambria Math"/>
+            <w:lang w:val="cs-CZ"/>
+          </w:rPr>
+          <m:t>4</m:t>
+        </m:r>
+        <m:r>
+          <w:rPr>
+            <w:rFonts w:ascii="Cambria Math" w:hAnsi="Cambria Math"/>
+            <w:lang w:val="cs-CZ"/>
+          </w:rPr>
+          <m:t>)</m:t>
+        </m:r>
+      </m:oMath>
     </w:p>
     <w:p/>
     <w:p>
@@ -736,15 +1586,29 @@
         <w:pStyle w:val="Heading2"/>
       </w:pPr>
       <w:r>
-        <w:t>Frequency-dependent Attenuation of Perspex</w:t>
-      </w:r>
+        <w:t xml:space="preserve">Frequency-dependent </w:t>
+      </w:r>
+      <w:r>
+        <w:t>a</w:t>
+      </w:r>
+      <w:r>
+        <w:t xml:space="preserve">ttenuation of </w:t>
+      </w:r>
+      <w:proofErr w:type="spellStart"/>
+      <w:r>
+        <w:t>p</w:t>
+      </w:r>
+      <w:r>
+        <w:t>erspex</w:t>
+      </w:r>
+      <w:proofErr w:type="spellEnd"/>
     </w:p>
     <w:p>
       <w:r>
         <w:t>The time-domain signal was obtained from a pulse-echo immersion test on a 7.8mm Perspex plate using a 2.5 MHz transducer</w:t>
       </w:r>
       <w:r>
-        <w:t>, and is shown in figure 1.</w:t>
+        <w:t>, and is shown in fig 1.</w:t>
       </w:r>
     </w:p>
     <w:p>
@@ -755,11 +1619,12 @@
         <w:rPr>
           <w:noProof/>
         </w:rPr>
+        <w:lastRenderedPageBreak/>
         <w:drawing>
-          <wp:inline distT="0" distB="0" distL="0" distR="0" wp14:anchorId="09C2AB68" wp14:editId="2BC6BD8A">
-            <wp:extent cx="5406887" cy="1525653"/>
+          <wp:inline distT="0" distB="0" distL="0" distR="0" wp14:anchorId="21D091E9" wp14:editId="3CC21CA4">
+            <wp:extent cx="5200153" cy="1701564"/>
             <wp:effectExtent l="0" t="0" r="0" b="0"/>
-            <wp:docPr id="3" name="Picture 3"/>
+            <wp:docPr id="5" name="Picture 5"/>
             <wp:cNvGraphicFramePr>
               <a:graphicFrameLocks xmlns:a="http://schemas.openxmlformats.org/drawingml/2006/main" noChangeAspect="1"/>
             </wp:cNvGraphicFramePr>
@@ -767,7 +1632,7 @@
               <a:graphicData uri="http://schemas.openxmlformats.org/drawingml/2006/picture">
                 <pic:pic xmlns:pic="http://schemas.openxmlformats.org/drawingml/2006/picture">
                   <pic:nvPicPr>
-                    <pic:cNvPr id="0" name="Picture 3"/>
+                    <pic:cNvPr id="0" name="Picture 4"/>
                     <pic:cNvPicPr>
                       <a:picLocks noChangeAspect="1" noChangeArrowheads="1"/>
                     </pic:cNvPicPr>
@@ -788,7 +1653,7 @@
                   <pic:spPr bwMode="auto">
                     <a:xfrm>
                       <a:off x="0" y="0"/>
-                      <a:ext cx="5439432" cy="1534836"/>
+                      <a:ext cx="5220680" cy="1708281"/>
                     </a:xfrm>
                     <a:prstGeom prst="rect">
                       <a:avLst/>
@@ -814,79 +1679,49 @@
       </w:r>
       <w:r>
         <w:tab/>
-        <w:t>Time-trace obtained from a pulse-echo immersion test on a Perspex plate. Response F is the first reflection from the front of the plate, and B1 and B2 are subsequent reverberations through the plate from the back of the plate.</w:t>
+        <w:t>Time-trace obtained from a pulse-echo immersion test on a Perspex plate. Response F is the first reflection from the front of the plate, and B</w:t>
+      </w:r>
+      <w:r>
+        <w:rPr>
+          <w:vertAlign w:val="subscript"/>
+        </w:rPr>
+        <w:t>1</w:t>
+      </w:r>
+      <w:r>
+        <w:t xml:space="preserve"> and B</w:t>
+      </w:r>
+      <w:r>
+        <w:rPr>
+          <w:vertAlign w:val="subscript"/>
+        </w:rPr>
+        <w:t>2</w:t>
+      </w:r>
+      <w:r>
+        <w:t xml:space="preserve"> are subsequent reverberations through the plate from the back of the plate.</w:t>
       </w:r>
       <w:r>
         <w:t xml:space="preserve"> The envelope of the signal is shown as a dashed blue line, with the threshold shown in red.</w:t>
       </w:r>
     </w:p>
     <w:p>
-      <w:r>
-        <w:lastRenderedPageBreak/>
-        <w:t>Each response shown in figure 1 was isolated from the others using thresholding for the envelope signa</w:t>
-      </w:r>
-      <w:r>
-        <w:t xml:space="preserve">l </w:t>
-      </w:r>
-      <m:oMath>
-        <m:d>
-          <m:dPr>
-            <m:begChr m:val="|"/>
-            <m:endChr m:val="|"/>
-            <m:ctrlPr>
-              <w:rPr>
-                <w:rFonts w:ascii="Cambria Math" w:hAnsi="Cambria Math"/>
-                <w:i/>
-              </w:rPr>
-            </m:ctrlPr>
-          </m:dPr>
-          <m:e>
-            <m:r>
-              <w:rPr>
-                <w:rFonts w:ascii="Cambria Math" w:hAnsi="Cambria Math"/>
-              </w:rPr>
-              <m:t>z</m:t>
-            </m:r>
-            <m:d>
-              <m:dPr>
-                <m:ctrlPr>
-                  <w:rPr>
-                    <w:rFonts w:ascii="Cambria Math" w:hAnsi="Cambria Math"/>
-                    <w:i/>
-                  </w:rPr>
-                </m:ctrlPr>
-              </m:dPr>
-              <m:e>
-                <m:r>
-                  <w:rPr>
-                    <w:rFonts w:ascii="Cambria Math" w:hAnsi="Cambria Math"/>
-                  </w:rPr>
-                  <m:t>t</m:t>
-                </m:r>
-              </m:e>
-            </m:d>
-          </m:e>
-        </m:d>
-      </m:oMath>
-      <w:r>
-        <w:t>, obtained from the Hilbert transform of the voltage signal. Any subset of the voltage data with envelope greater than the threshold (set to 0.01</w:t>
+      <w:pPr>
+        <w:rPr>
+          <w:lang w:val="cs-CZ"/>
+        </w:rPr>
+      </w:pPr>
+      <w:r>
+        <w:t>The response from each reflection was isolated so that it could be processed independently from the others. This was done using a threshold on the signal, such that any section of data with envelope greater than the threshold (</w:t>
       </w:r>
       <m:oMath>
         <m:r>
           <w:rPr>
             <w:rFonts w:ascii="Cambria Math" w:hAnsi="Cambria Math"/>
           </w:rPr>
-          <m:t>×</m:t>
+          <m:t>0.01×</m:t>
         </m:r>
       </m:oMath>
       <w:r>
-        <w:t xml:space="preserve"> the maximum envelope voltage) was treated as an individual response</w:t>
-      </w:r>
-      <w:r>
-        <w:t>, shown as green bands in figure 1.</w:t>
-      </w:r>
-      <w:r>
-        <w:t xml:space="preserve"> The frequency-domain signals for </w:t>
+        <w:t xml:space="preserve"> maximum envelope voltage) was treated as a single response. These are shown as green bands in fig 1, labelled </w:t>
       </w:r>
       <m:oMath>
         <m:r>
@@ -897,7 +1732,7 @@
         </m:r>
       </m:oMath>
       <w:r>
-        <w:t xml:space="preserve"> and </w:t>
+        <w:t xml:space="preserve">, </w:t>
       </w:r>
       <m:oMath>
         <m:sSub>
@@ -928,11 +1763,48 @@
         </m:sSub>
       </m:oMath>
       <w:r>
-        <w:t xml:space="preserve"> can therefore be expressed, from equation 1</w:t>
-      </w:r>
-    </w:p>
-    <w:p>
-      <w:r>
+        <w:t xml:space="preserve"> and </w:t>
+      </w:r>
+      <m:oMath>
+        <m:sSub>
+          <m:sSubPr>
+            <m:ctrlPr>
+              <w:rPr>
+                <w:rFonts w:ascii="Cambria Math" w:hAnsi="Cambria Math"/>
+                <w:i/>
+              </w:rPr>
+            </m:ctrlPr>
+          </m:sSubPr>
+          <m:e>
+            <m:r>
+              <w:rPr>
+                <w:rFonts w:ascii="Cambria Math" w:hAnsi="Cambria Math"/>
+              </w:rPr>
+              <m:t>B</m:t>
+            </m:r>
+          </m:e>
+          <m:sub>
+            <m:r>
+              <w:rPr>
+                <w:rFonts w:ascii="Cambria Math" w:hAnsi="Cambria Math"/>
+              </w:rPr>
+              <m:t>2</m:t>
+            </m:r>
+          </m:sub>
+        </m:sSub>
+      </m:oMath>
+      <w:r>
+        <w:t xml:space="preserve"> respectively. Using the transfer function in equation 1, the spectra of these signals can be approximated by considering the reflection and transmission of the wave through the geometry:</w:t>
+      </w:r>
+    </w:p>
+    <w:p>
+      <w:pPr>
+        <w:jc w:val="right"/>
+      </w:pPr>
+      <w:r>
+        <w:rPr>
+          <w:lang w:val="cs-CZ"/>
+        </w:rPr>
         <w:tab/>
       </w:r>
       <m:oMath>
@@ -983,26 +1855,8 @@
                 <w:rPr>
                   <w:rFonts w:ascii="Cambria Math" w:hAnsi="Cambria Math"/>
                 </w:rPr>
-                <m:t>=I</m:t>
+                <m:t xml:space="preserve">=I </m:t>
               </m:r>
-              <m:d>
-                <m:dPr>
-                  <m:ctrlPr>
-                    <w:rPr>
-                      <w:rFonts w:ascii="Cambria Math" w:hAnsi="Cambria Math"/>
-                      <w:i/>
-                    </w:rPr>
-                  </m:ctrlPr>
-                </m:dPr>
-                <m:e>
-                  <m:r>
-                    <w:rPr>
-                      <w:rFonts w:ascii="Cambria Math" w:hAnsi="Cambria Math"/>
-                    </w:rPr>
-                    <m:t>ω</m:t>
-                  </m:r>
-                </m:e>
-              </m:d>
               <m:sSub>
                 <m:sSubPr>
                   <m:ctrlPr>
@@ -1081,26 +1935,8 @@
                 <w:rPr>
                   <w:rFonts w:ascii="Cambria Math" w:hAnsi="Cambria Math"/>
                 </w:rPr>
-                <m:t>=I</m:t>
+                <m:t xml:space="preserve">=I </m:t>
               </m:r>
-              <m:d>
-                <m:dPr>
-                  <m:ctrlPr>
-                    <w:rPr>
-                      <w:rFonts w:ascii="Cambria Math" w:hAnsi="Cambria Math"/>
-                      <w:i/>
-                    </w:rPr>
-                  </m:ctrlPr>
-                </m:dPr>
-                <m:e>
-                  <m:r>
-                    <w:rPr>
-                      <w:rFonts w:ascii="Cambria Math" w:hAnsi="Cambria Math"/>
-                    </w:rPr>
-                    <m:t>ω</m:t>
-                  </m:r>
-                </m:e>
-              </m:d>
               <m:sSub>
                 <m:sSubPr>
                   <m:ctrlPr>
@@ -1201,7 +2037,233 @@
                     <w:rPr>
                       <w:rFonts w:ascii="Cambria Math" w:hAnsi="Cambria Math"/>
                     </w:rPr>
-                    <m:t>-2αd</m:t>
+                    <m:t>-</m:t>
+                  </m:r>
+                  <m:r>
+                    <w:rPr>
+                      <w:rFonts w:ascii="Cambria Math" w:hAnsi="Cambria Math"/>
+                    </w:rPr>
+                    <m:t>2α</m:t>
+                  </m:r>
+                  <m:d>
+                    <m:dPr>
+                      <m:ctrlPr>
+                        <w:rPr>
+                          <w:rFonts w:ascii="Cambria Math" w:hAnsi="Cambria Math"/>
+                          <w:i/>
+                        </w:rPr>
+                      </m:ctrlPr>
+                    </m:dPr>
+                    <m:e>
+                      <m:r>
+                        <w:rPr>
+                          <w:rFonts w:ascii="Cambria Math" w:hAnsi="Cambria Math"/>
+                        </w:rPr>
+                        <m:t>ω</m:t>
+                      </m:r>
+                    </m:e>
+                  </m:d>
+                  <m:r>
+                    <w:rPr>
+                      <w:rFonts w:ascii="Cambria Math" w:hAnsi="Cambria Math"/>
+                    </w:rPr>
+                    <m:t>d</m:t>
+                  </m:r>
+                </m:sup>
+              </m:sSup>
+            </m:e>
+          </m:mr>
+          <m:mr>
+            <m:e>
+              <m:sSub>
+                <m:sSubPr>
+                  <m:ctrlPr>
+                    <w:rPr>
+                      <w:rFonts w:ascii="Cambria Math" w:hAnsi="Cambria Math"/>
+                      <w:i/>
+                    </w:rPr>
+                  </m:ctrlPr>
+                </m:sSubPr>
+                <m:e>
+                  <m:r>
+                    <w:rPr>
+                      <w:rFonts w:ascii="Cambria Math" w:hAnsi="Cambria Math"/>
+                    </w:rPr>
+                    <m:t>B</m:t>
+                  </m:r>
+                </m:e>
+                <m:sub>
+                  <m:r>
+                    <w:rPr>
+                      <w:rFonts w:ascii="Cambria Math" w:hAnsi="Cambria Math"/>
+                    </w:rPr>
+                    <m:t>2</m:t>
+                  </m:r>
+                </m:sub>
+              </m:sSub>
+              <m:d>
+                <m:dPr>
+                  <m:ctrlPr>
+                    <w:rPr>
+                      <w:rFonts w:ascii="Cambria Math" w:hAnsi="Cambria Math"/>
+                      <w:i/>
+                    </w:rPr>
+                  </m:ctrlPr>
+                </m:dPr>
+                <m:e>
+                  <m:r>
+                    <w:rPr>
+                      <w:rFonts w:ascii="Cambria Math" w:hAnsi="Cambria Math"/>
+                    </w:rPr>
+                    <m:t>ω</m:t>
+                  </m:r>
+                </m:e>
+              </m:d>
+              <m:r>
+                <w:rPr>
+                  <w:rFonts w:ascii="Cambria Math" w:hAnsi="Cambria Math"/>
+                </w:rPr>
+                <m:t xml:space="preserve">=I </m:t>
+              </m:r>
+              <m:sSub>
+                <m:sSubPr>
+                  <m:ctrlPr>
+                    <w:rPr>
+                      <w:rFonts w:ascii="Cambria Math" w:hAnsi="Cambria Math"/>
+                      <w:i/>
+                    </w:rPr>
+                  </m:ctrlPr>
+                </m:sSubPr>
+                <m:e>
+                  <m:r>
+                    <w:rPr>
+                      <w:rFonts w:ascii="Cambria Math" w:hAnsi="Cambria Math"/>
+                    </w:rPr>
+                    <m:t>T</m:t>
+                  </m:r>
+                </m:e>
+                <m:sub>
+                  <m:r>
+                    <w:rPr>
+                      <w:rFonts w:ascii="Cambria Math" w:hAnsi="Cambria Math"/>
+                    </w:rPr>
+                    <m:t>12</m:t>
+                  </m:r>
+                </m:sub>
+              </m:sSub>
+              <m:sSubSup>
+                <m:sSubSupPr>
+                  <m:ctrlPr>
+                    <w:rPr>
+                      <w:rFonts w:ascii="Cambria Math" w:hAnsi="Cambria Math"/>
+                      <w:i/>
+                    </w:rPr>
+                  </m:ctrlPr>
+                </m:sSubSupPr>
+                <m:e>
+                  <m:r>
+                    <w:rPr>
+                      <w:rFonts w:ascii="Cambria Math" w:hAnsi="Cambria Math"/>
+                    </w:rPr>
+                    <m:t>R</m:t>
+                  </m:r>
+                </m:e>
+                <m:sub>
+                  <m:r>
+                    <w:rPr>
+                      <w:rFonts w:ascii="Cambria Math" w:hAnsi="Cambria Math"/>
+                    </w:rPr>
+                    <m:t>21</m:t>
+                  </m:r>
+                </m:sub>
+                <m:sup>
+                  <m:r>
+                    <w:rPr>
+                      <w:rFonts w:ascii="Cambria Math" w:hAnsi="Cambria Math"/>
+                    </w:rPr>
+                    <m:t>3</m:t>
+                  </m:r>
+                </m:sup>
+              </m:sSubSup>
+              <m:sSub>
+                <m:sSubPr>
+                  <m:ctrlPr>
+                    <w:rPr>
+                      <w:rFonts w:ascii="Cambria Math" w:hAnsi="Cambria Math"/>
+                      <w:i/>
+                    </w:rPr>
+                  </m:ctrlPr>
+                </m:sSubPr>
+                <m:e>
+                  <m:r>
+                    <w:rPr>
+                      <w:rFonts w:ascii="Cambria Math" w:hAnsi="Cambria Math"/>
+                    </w:rPr>
+                    <m:t>T</m:t>
+                  </m:r>
+                </m:e>
+                <m:sub>
+                  <m:r>
+                    <w:rPr>
+                      <w:rFonts w:ascii="Cambria Math" w:hAnsi="Cambria Math"/>
+                    </w:rPr>
+                    <m:t>21</m:t>
+                  </m:r>
+                </m:sub>
+              </m:sSub>
+              <m:sSup>
+                <m:sSupPr>
+                  <m:ctrlPr>
+                    <w:rPr>
+                      <w:rFonts w:ascii="Cambria Math" w:hAnsi="Cambria Math"/>
+                      <w:i/>
+                    </w:rPr>
+                  </m:ctrlPr>
+                </m:sSupPr>
+                <m:e>
+                  <m:r>
+                    <w:rPr>
+                      <w:rFonts w:ascii="Cambria Math" w:hAnsi="Cambria Math"/>
+                    </w:rPr>
+                    <m:t>e</m:t>
+                  </m:r>
+                </m:e>
+                <m:sup>
+                  <m:r>
+                    <w:rPr>
+                      <w:rFonts w:ascii="Cambria Math" w:hAnsi="Cambria Math"/>
+                    </w:rPr>
+                    <m:t>-</m:t>
+                  </m:r>
+                  <m:r>
+                    <w:rPr>
+                      <w:rFonts w:ascii="Cambria Math" w:hAnsi="Cambria Math"/>
+                    </w:rPr>
+                    <m:t>4α</m:t>
+                  </m:r>
+                  <m:d>
+                    <m:dPr>
+                      <m:ctrlPr>
+                        <w:rPr>
+                          <w:rFonts w:ascii="Cambria Math" w:hAnsi="Cambria Math"/>
+                          <w:i/>
+                        </w:rPr>
+                      </m:ctrlPr>
+                    </m:dPr>
+                    <m:e>
+                      <m:r>
+                        <w:rPr>
+                          <w:rFonts w:ascii="Cambria Math" w:hAnsi="Cambria Math"/>
+                        </w:rPr>
+                        <m:t>ω</m:t>
+                      </m:r>
+                    </m:e>
+                  </m:d>
+                  <m:r>
+                    <w:rPr>
+                      <w:rFonts w:ascii="Cambria Math" w:hAnsi="Cambria Math"/>
+                    </w:rPr>
+                    <m:t>d</m:t>
                   </m:r>
                 </m:sup>
               </m:sSup>
@@ -1209,22 +2271,146 @@
           </m:mr>
         </m:m>
       </m:oMath>
-    </w:p>
-    <w:p>
-      <w:r>
-        <w:t>allowing the attenuation coefficient to be obtained by dividing the spectra</w:t>
-      </w:r>
-    </w:p>
-    <w:p>
-      <w:r>
+      <w:r>
+        <w:rPr>
+          <w:lang w:val="cs-CZ"/>
+        </w:rPr>
         <w:tab/>
+      </w:r>
+      <w:r>
+        <w:rPr>
+          <w:lang w:val="cs-CZ"/>
+        </w:rPr>
+        <w:tab/>
+      </w:r>
+      <m:oMath>
+        <m:r>
+          <w:rPr>
+            <w:rFonts w:ascii="Cambria Math" w:hAnsi="Cambria Math"/>
+            <w:lang w:val="cs-CZ"/>
+          </w:rPr>
+          <m:t>(</m:t>
+        </m:r>
+        <m:r>
+          <w:rPr>
+            <w:rFonts w:ascii="Cambria Math" w:hAnsi="Cambria Math"/>
+            <w:lang w:val="cs-CZ"/>
+          </w:rPr>
+          <m:t>5</m:t>
+        </m:r>
+        <m:r>
+          <w:rPr>
+            <w:rFonts w:ascii="Cambria Math" w:hAnsi="Cambria Math"/>
+            <w:lang w:val="cs-CZ"/>
+          </w:rPr>
+          <m:t>)</m:t>
+        </m:r>
+      </m:oMath>
+    </w:p>
+    <w:p>
+      <w:pPr>
+        <w:rPr>
+          <w:lang w:val="cs-CZ"/>
+        </w:rPr>
+      </w:pPr>
+      <w:r>
+        <w:t>These frequency spectra were calculated using a Fast Fourier Transform, and are plotted in fig 2. T</w:t>
+      </w:r>
+      <w:r>
+        <w:t xml:space="preserve">he attenuation coefficient </w:t>
+      </w:r>
+      <w:r>
+        <w:t>was then</w:t>
+      </w:r>
+      <w:r>
+        <w:t xml:space="preserve"> obtained by dividing the spectra</w:t>
+      </w:r>
+      <w:r>
+        <w:t xml:space="preserve"> </w:t>
       </w:r>
       <m:oMath>
         <m:r>
           <w:rPr>
             <w:rFonts w:ascii="Cambria Math" w:hAnsi="Cambria Math"/>
           </w:rPr>
-          <m:t>⇒α=-</m:t>
+          <m:t>F</m:t>
+        </m:r>
+      </m:oMath>
+      <w:r>
+        <w:t xml:space="preserve">, </w:t>
+      </w:r>
+      <m:oMath>
+        <m:sSub>
+          <m:sSubPr>
+            <m:ctrlPr>
+              <w:rPr>
+                <w:rFonts w:ascii="Cambria Math" w:hAnsi="Cambria Math"/>
+                <w:i/>
+              </w:rPr>
+            </m:ctrlPr>
+          </m:sSubPr>
+          <m:e>
+            <m:r>
+              <w:rPr>
+                <w:rFonts w:ascii="Cambria Math" w:hAnsi="Cambria Math"/>
+              </w:rPr>
+              <m:t>B</m:t>
+            </m:r>
+          </m:e>
+          <m:sub>
+            <m:r>
+              <w:rPr>
+                <w:rFonts w:ascii="Cambria Math" w:hAnsi="Cambria Math"/>
+              </w:rPr>
+              <m:t>1</m:t>
+            </m:r>
+          </m:sub>
+        </m:sSub>
+      </m:oMath>
+    </w:p>
+    <w:p>
+      <w:pPr>
+        <w:jc w:val="right"/>
+        <w:rPr>
+          <w:lang w:val="cs-CZ"/>
+        </w:rPr>
+      </w:pPr>
+      <w:r>
+        <w:rPr>
+          <w:lang w:val="cs-CZ"/>
+        </w:rPr>
+        <w:tab/>
+      </w:r>
+      <m:oMath>
+        <m:r>
+          <w:rPr>
+            <w:rFonts w:ascii="Cambria Math" w:hAnsi="Cambria Math"/>
+          </w:rPr>
+          <m:t>⇒α</m:t>
+        </m:r>
+        <m:d>
+          <m:dPr>
+            <m:ctrlPr>
+              <w:rPr>
+                <w:rFonts w:ascii="Cambria Math" w:hAnsi="Cambria Math"/>
+                <w:i/>
+              </w:rPr>
+            </m:ctrlPr>
+          </m:dPr>
+          <m:e>
+            <m:r>
+              <w:rPr>
+                <w:rFonts w:ascii="Cambria Math" w:hAnsi="Cambria Math"/>
+              </w:rPr>
+              <m:t>ω</m:t>
+            </m:r>
+          </m:e>
+        </m:d>
+        <m:r>
+          <w:rPr>
+            <w:rFonts w:ascii="Cambria Math" w:hAnsi="Cambria Math"/>
+          </w:rPr>
+          <m:t>=-</m:t>
         </m:r>
         <m:f>
           <m:fPr>
@@ -1321,6 +2507,24 @@
                         </m:r>
                       </m:sub>
                     </m:sSub>
+                    <m:d>
+                      <m:dPr>
+                        <m:ctrlPr>
+                          <w:rPr>
+                            <w:rFonts w:ascii="Cambria Math" w:hAnsi="Cambria Math"/>
+                            <w:i/>
+                          </w:rPr>
+                        </m:ctrlPr>
+                      </m:dPr>
+                      <m:e>
+                        <m:r>
+                          <w:rPr>
+                            <w:rFonts w:ascii="Cambria Math" w:hAnsi="Cambria Math"/>
+                          </w:rPr>
+                          <m:t>ω</m:t>
+                        </m:r>
+                      </m:e>
+                    </m:d>
                   </m:num>
                   <m:den>
                     <m:r>
@@ -1329,6 +2533,24 @@
                       </w:rPr>
                       <m:t>F</m:t>
                     </m:r>
+                    <m:d>
+                      <m:dPr>
+                        <m:ctrlPr>
+                          <w:rPr>
+                            <w:rFonts w:ascii="Cambria Math" w:hAnsi="Cambria Math"/>
+                            <w:i/>
+                          </w:rPr>
+                        </m:ctrlPr>
+                      </m:dPr>
+                      <m:e>
+                        <m:r>
+                          <w:rPr>
+                            <w:rFonts w:ascii="Cambria Math" w:hAnsi="Cambria Math"/>
+                          </w:rPr>
+                          <m:t>ω</m:t>
+                        </m:r>
+                      </m:e>
+                    </m:d>
                   </m:den>
                 </m:f>
                 <m:f>
@@ -1455,13 +2677,509 @@
         </m:func>
       </m:oMath>
       <w:r>
+        <w:rPr>
+          <w:lang w:val="cs-CZ"/>
+        </w:rPr>
         <w:tab/>
       </w:r>
       <w:r>
+        <w:rPr>
+          <w:lang w:val="cs-CZ"/>
+        </w:rPr>
         <w:tab/>
-        <w:t>(3)</w:t>
-      </w:r>
-    </w:p>
+      </w:r>
+      <m:oMath>
+        <m:r>
+          <w:rPr>
+            <w:rFonts w:ascii="Cambria Math" w:hAnsi="Cambria Math"/>
+            <w:lang w:val="cs-CZ"/>
+          </w:rPr>
+          <m:t>(</m:t>
+        </m:r>
+        <m:r>
+          <w:rPr>
+            <w:rFonts w:ascii="Cambria Math" w:hAnsi="Cambria Math"/>
+            <w:lang w:val="cs-CZ"/>
+          </w:rPr>
+          <m:t>6</m:t>
+        </m:r>
+        <m:r>
+          <w:rPr>
+            <w:rFonts w:ascii="Cambria Math" w:hAnsi="Cambria Math"/>
+            <w:lang w:val="cs-CZ"/>
+          </w:rPr>
+          <m:t>)</m:t>
+        </m:r>
+      </m:oMath>
+    </w:p>
+    <w:p>
+      <w:r>
+        <w:rPr>
+          <w:lang w:val="cs-CZ"/>
+        </w:rPr>
+        <w:t>and is plotted in fig 3.</w:t>
+      </w:r>
+    </w:p>
+    <w:p>
+      <w:pPr>
+        <w:jc w:val="center"/>
+      </w:pPr>
+      <w:r>
+        <w:rPr>
+          <w:noProof/>
+        </w:rPr>
+        <w:drawing>
+          <wp:inline distT="0" distB="0" distL="0" distR="0" wp14:anchorId="322AE7B2" wp14:editId="47CB7484">
+            <wp:extent cx="6114415" cy="1311910"/>
+            <wp:effectExtent l="0" t="0" r="0" b="0"/>
+            <wp:docPr id="8" name="Picture 8"/>
+            <wp:cNvGraphicFramePr>
+              <a:graphicFrameLocks xmlns:a="http://schemas.openxmlformats.org/drawingml/2006/main" noChangeAspect="1"/>
+            </wp:cNvGraphicFramePr>
+            <a:graphic xmlns:a="http://schemas.openxmlformats.org/drawingml/2006/main">
+              <a:graphicData uri="http://schemas.openxmlformats.org/drawingml/2006/picture">
+                <pic:pic xmlns:pic="http://schemas.openxmlformats.org/drawingml/2006/picture">
+                  <pic:nvPicPr>
+                    <pic:cNvPr id="0" name="Picture 7"/>
+                    <pic:cNvPicPr>
+                      <a:picLocks noChangeAspect="1" noChangeArrowheads="1"/>
+                    </pic:cNvPicPr>
+                  </pic:nvPicPr>
+                  <pic:blipFill>
+                    <a:blip r:embed="rId12">
+                      <a:extLst>
+                        <a:ext uri="{28A0092B-C50C-407E-A947-70E740481C1C}">
+                          <a14:useLocalDpi xmlns:a14="http://schemas.microsoft.com/office/drawing/2010/main" val="0"/>
+                        </a:ext>
+                      </a:extLst>
+                    </a:blip>
+                    <a:srcRect/>
+                    <a:stretch>
+                      <a:fillRect/>
+                    </a:stretch>
+                  </pic:blipFill>
+                  <pic:spPr bwMode="auto">
+                    <a:xfrm>
+                      <a:off x="0" y="0"/>
+                      <a:ext cx="6114415" cy="1311910"/>
+                    </a:xfrm>
+                    <a:prstGeom prst="rect">
+                      <a:avLst/>
+                    </a:prstGeom>
+                    <a:noFill/>
+                    <a:ln>
+                      <a:noFill/>
+                    </a:ln>
+                  </pic:spPr>
+                </pic:pic>
+              </a:graphicData>
+            </a:graphic>
+          </wp:inline>
+        </w:drawing>
+      </w:r>
+    </w:p>
+    <w:p>
+      <w:pPr>
+        <w:pStyle w:val="FigureCaption"/>
+      </w:pPr>
+      <w:r>
+        <w:t xml:space="preserve">Fig. </w:t>
+      </w:r>
+      <w:r>
+        <w:t>2</w:t>
+      </w:r>
+      <w:r>
+        <w:tab/>
+      </w:r>
+      <w:r>
+        <w:t>Fourier transforms of voltage for each signal in fig 1. Note that only the voltage greater than a threshold (</w:t>
+      </w:r>
+      <m:oMath>
+        <m:r>
+          <w:rPr>
+            <w:rFonts w:ascii="Cambria Math" w:hAnsi="Cambria Math"/>
+          </w:rPr>
+          <m:t>0.1×</m:t>
+        </m:r>
+      </m:oMath>
+      <w:r>
+        <w:t xml:space="preserve"> maximum </w:t>
+      </w:r>
+      <m:oMath>
+        <m:sSub>
+          <m:sSubPr>
+            <m:ctrlPr>
+              <w:rPr>
+                <w:rFonts w:ascii="Cambria Math" w:hAnsi="Cambria Math"/>
+                <w:i/>
+              </w:rPr>
+            </m:ctrlPr>
+          </m:sSubPr>
+          <m:e>
+            <m:r>
+              <w:rPr>
+                <w:rFonts w:ascii="Cambria Math" w:hAnsi="Cambria Math"/>
+              </w:rPr>
+              <m:t>B</m:t>
+            </m:r>
+          </m:e>
+          <m:sub>
+            <m:r>
+              <w:rPr>
+                <w:rFonts w:ascii="Cambria Math" w:hAnsi="Cambria Math"/>
+              </w:rPr>
+              <m:t>2</m:t>
+            </m:r>
+          </m:sub>
+        </m:sSub>
+      </m:oMath>
+      <w:r>
+        <w:t xml:space="preserve"> value) has been plotted, such that any frequencies with negligible value are excluded from subsequent calculation.</w:t>
+      </w:r>
+    </w:p>
+    <w:p>
+      <w:pPr>
+        <w:jc w:val="center"/>
+      </w:pPr>
+      <w:r>
+        <w:rPr>
+          <w:noProof/>
+        </w:rPr>
+        <w:drawing>
+          <wp:inline distT="0" distB="0" distL="0" distR="0" wp14:anchorId="57974775" wp14:editId="1B3820DE">
+            <wp:extent cx="5192201" cy="2238538"/>
+            <wp:effectExtent l="0" t="0" r="0" b="0"/>
+            <wp:docPr id="11" name="Picture 11"/>
+            <wp:cNvGraphicFramePr>
+              <a:graphicFrameLocks xmlns:a="http://schemas.openxmlformats.org/drawingml/2006/main" noChangeAspect="1"/>
+            </wp:cNvGraphicFramePr>
+            <a:graphic xmlns:a="http://schemas.openxmlformats.org/drawingml/2006/main">
+              <a:graphicData uri="http://schemas.openxmlformats.org/drawingml/2006/picture">
+                <pic:pic xmlns:pic="http://schemas.openxmlformats.org/drawingml/2006/picture">
+                  <pic:nvPicPr>
+                    <pic:cNvPr id="0" name="Picture 9"/>
+                    <pic:cNvPicPr>
+                      <a:picLocks noChangeAspect="1" noChangeArrowheads="1"/>
+                    </pic:cNvPicPr>
+                  </pic:nvPicPr>
+                  <pic:blipFill>
+                    <a:blip r:embed="rId13">
+                      <a:extLst>
+                        <a:ext uri="{28A0092B-C50C-407E-A947-70E740481C1C}">
+                          <a14:useLocalDpi xmlns:a14="http://schemas.microsoft.com/office/drawing/2010/main" val="0"/>
+                        </a:ext>
+                      </a:extLst>
+                    </a:blip>
+                    <a:srcRect/>
+                    <a:stretch>
+                      <a:fillRect/>
+                    </a:stretch>
+                  </pic:blipFill>
+                  <pic:spPr bwMode="auto">
+                    <a:xfrm>
+                      <a:off x="0" y="0"/>
+                      <a:ext cx="5225163" cy="2252749"/>
+                    </a:xfrm>
+                    <a:prstGeom prst="rect">
+                      <a:avLst/>
+                    </a:prstGeom>
+                    <a:noFill/>
+                    <a:ln>
+                      <a:noFill/>
+                    </a:ln>
+                  </pic:spPr>
+                </pic:pic>
+              </a:graphicData>
+            </a:graphic>
+          </wp:inline>
+        </w:drawing>
+      </w:r>
+    </w:p>
+    <w:p>
+      <w:pPr>
+        <w:pStyle w:val="FigureCaption"/>
+      </w:pPr>
+      <w:r>
+        <w:t xml:space="preserve">Fig. </w:t>
+      </w:r>
+      <w:r>
+        <w:t>3</w:t>
+      </w:r>
+      <w:r>
+        <w:tab/>
+      </w:r>
+      <w:r>
+        <w:t>Attenuation coefficient</w:t>
+      </w:r>
+      <w:r>
+        <w:t xml:space="preserve"> calculated from fig 2 and equation 6. Note that there is no data available for some frequencies (particularly for the </w:t>
+      </w:r>
+      <m:oMath>
+        <m:sSub>
+          <m:sSubPr>
+            <m:ctrlPr>
+              <w:rPr>
+                <w:rFonts w:ascii="Cambria Math" w:hAnsi="Cambria Math"/>
+                <w:i/>
+              </w:rPr>
+            </m:ctrlPr>
+          </m:sSubPr>
+          <m:e>
+            <m:r>
+              <w:rPr>
+                <w:rFonts w:ascii="Cambria Math" w:hAnsi="Cambria Math"/>
+              </w:rPr>
+              <m:t>B</m:t>
+            </m:r>
+          </m:e>
+          <m:sub>
+            <m:r>
+              <w:rPr>
+                <w:rFonts w:ascii="Cambria Math" w:hAnsi="Cambria Math"/>
+              </w:rPr>
+              <m:t>1</m:t>
+            </m:r>
+          </m:sub>
+        </m:sSub>
+        <m:r>
+          <w:rPr>
+            <w:rFonts w:ascii="Cambria Math" w:hAnsi="Cambria Math"/>
+          </w:rPr>
+          <m:t xml:space="preserve"> / F</m:t>
+        </m:r>
+      </m:oMath>
+      <w:r>
+        <w:t xml:space="preserve"> data): this is because these voltages fall below the threshold plotted in fig 2, and thus are excluded from this calculation.</w:t>
+      </w:r>
+    </w:p>
+    <w:p/>
+    <w:p>
+      <w:r>
+        <w:lastRenderedPageBreak/>
+        <w:t xml:space="preserve">Of particular interest here is that the attenuation calculated from the </w:t>
+      </w:r>
+      <m:oMath>
+        <m:r>
+          <w:rPr>
+            <w:rFonts w:ascii="Cambria Math" w:hAnsi="Cambria Math"/>
+          </w:rPr>
+          <m:t>F</m:t>
+        </m:r>
+      </m:oMath>
+      <w:r>
+        <w:t xml:space="preserve"> and </w:t>
+      </w:r>
+      <m:oMath>
+        <m:sSub>
+          <m:sSubPr>
+            <m:ctrlPr>
+              <w:rPr>
+                <w:rFonts w:ascii="Cambria Math" w:hAnsi="Cambria Math"/>
+                <w:i/>
+              </w:rPr>
+            </m:ctrlPr>
+          </m:sSubPr>
+          <m:e>
+            <m:r>
+              <w:rPr>
+                <w:rFonts w:ascii="Cambria Math" w:hAnsi="Cambria Math"/>
+              </w:rPr>
+              <m:t>B</m:t>
+            </m:r>
+          </m:e>
+          <m:sub>
+            <m:r>
+              <w:rPr>
+                <w:rFonts w:ascii="Cambria Math" w:hAnsi="Cambria Math"/>
+              </w:rPr>
+              <m:t>1</m:t>
+            </m:r>
+          </m:sub>
+        </m:sSub>
+      </m:oMath>
+      <w:r>
+        <w:t xml:space="preserve"> responses </w:t>
+      </w:r>
+      <w:r>
+        <w:t xml:space="preserve">(blue circles) </w:t>
+      </w:r>
+      <w:r>
+        <w:t xml:space="preserve">is close to a monotonously increasing </w:t>
+      </w:r>
+      <w:r>
+        <w:t xml:space="preserve">function [3, 4]. There are some local extreme points at around </w:t>
+      </w:r>
+      <m:oMath>
+        <m:r>
+          <w:rPr>
+            <w:rFonts w:ascii="Cambria Math" w:hAnsi="Cambria Math"/>
+          </w:rPr>
+          <m:t xml:space="preserve">f=0.5, 4 </m:t>
+        </m:r>
+        <m:r>
+          <m:rPr>
+            <m:nor/>
+          </m:rPr>
+          <w:rPr>
+            <w:rFonts w:ascii="Cambria Math" w:hAnsi="Cambria Math"/>
+          </w:rPr>
+          <m:t>MHz</m:t>
+        </m:r>
+      </m:oMath>
+      <w:r>
+        <w:t xml:space="preserve">, contradicting this behaviour. As these points are close to the </w:t>
+      </w:r>
+      <w:r>
+        <w:t>edges</w:t>
+      </w:r>
+      <w:r>
+        <w:t xml:space="preserve">, this suggests that the threshold </w:t>
+      </w:r>
+      <w:r>
+        <w:t xml:space="preserve">used on the frequency spectra was not large enough. This is further supported by the fact that the attenuation plot calculated from the </w:t>
+      </w:r>
+      <m:oMath>
+        <m:sSub>
+          <m:sSubPr>
+            <m:ctrlPr>
+              <w:rPr>
+                <w:rFonts w:ascii="Cambria Math" w:hAnsi="Cambria Math"/>
+                <w:i/>
+              </w:rPr>
+            </m:ctrlPr>
+          </m:sSubPr>
+          <m:e>
+            <m:r>
+              <w:rPr>
+                <w:rFonts w:ascii="Cambria Math" w:hAnsi="Cambria Math"/>
+              </w:rPr>
+              <m:t>B</m:t>
+            </m:r>
+          </m:e>
+          <m:sub>
+            <m:r>
+              <w:rPr>
+                <w:rFonts w:ascii="Cambria Math" w:hAnsi="Cambria Math"/>
+              </w:rPr>
+              <m:t>1</m:t>
+            </m:r>
+          </m:sub>
+        </m:sSub>
+        <m:r>
+          <w:rPr>
+            <w:rFonts w:ascii="Cambria Math" w:hAnsi="Cambria Math"/>
+          </w:rPr>
+          <m:t xml:space="preserve">, </m:t>
+        </m:r>
+        <m:sSub>
+          <m:sSubPr>
+            <m:ctrlPr>
+              <w:rPr>
+                <w:rFonts w:ascii="Cambria Math" w:hAnsi="Cambria Math"/>
+                <w:i/>
+              </w:rPr>
+            </m:ctrlPr>
+          </m:sSubPr>
+          <m:e>
+            <m:r>
+              <w:rPr>
+                <w:rFonts w:ascii="Cambria Math" w:hAnsi="Cambria Math"/>
+              </w:rPr>
+              <m:t>B</m:t>
+            </m:r>
+          </m:e>
+          <m:sub>
+            <m:r>
+              <w:rPr>
+                <w:rFonts w:ascii="Cambria Math" w:hAnsi="Cambria Math"/>
+              </w:rPr>
+              <m:t>2</m:t>
+            </m:r>
+          </m:sub>
+        </m:sSub>
+      </m:oMath>
+      <w:r>
+        <w:t xml:space="preserve"> (orange circles) and the </w:t>
+      </w:r>
+      <m:oMath>
+        <m:r>
+          <w:rPr>
+            <w:rFonts w:ascii="Cambria Math" w:hAnsi="Cambria Math"/>
+          </w:rPr>
+          <m:t xml:space="preserve">F, </m:t>
+        </m:r>
+        <m:sSub>
+          <m:sSubPr>
+            <m:ctrlPr>
+              <w:rPr>
+                <w:rFonts w:ascii="Cambria Math" w:hAnsi="Cambria Math"/>
+                <w:i/>
+              </w:rPr>
+            </m:ctrlPr>
+          </m:sSubPr>
+          <m:e>
+            <m:r>
+              <w:rPr>
+                <w:rFonts w:ascii="Cambria Math" w:hAnsi="Cambria Math"/>
+              </w:rPr>
+              <m:t>B</m:t>
+            </m:r>
+          </m:e>
+          <m:sub>
+            <m:r>
+              <w:rPr>
+                <w:rFonts w:ascii="Cambria Math" w:hAnsi="Cambria Math"/>
+              </w:rPr>
+              <m:t>2</m:t>
+            </m:r>
+          </m:sub>
+        </m:sSub>
+      </m:oMath>
+      <w:r>
+        <w:t xml:space="preserve"> (yellow circles) responses are not monotonously increasing, and instead show single large maxima points. The main cause of this is that the </w:t>
+      </w:r>
+      <m:oMath>
+        <m:sSub>
+          <m:sSubPr>
+            <m:ctrlPr>
+              <w:rPr>
+                <w:rFonts w:ascii="Cambria Math" w:hAnsi="Cambria Math"/>
+                <w:i/>
+              </w:rPr>
+            </m:ctrlPr>
+          </m:sSubPr>
+          <m:e>
+            <m:r>
+              <w:rPr>
+                <w:rFonts w:ascii="Cambria Math" w:hAnsi="Cambria Math"/>
+              </w:rPr>
+              <m:t>B</m:t>
+            </m:r>
+          </m:e>
+          <m:sub>
+            <m:r>
+              <w:rPr>
+                <w:rFonts w:ascii="Cambria Math" w:hAnsi="Cambria Math"/>
+              </w:rPr>
+              <m:t>2</m:t>
+            </m:r>
+          </m:sub>
+        </m:sSub>
+      </m:oMath>
+      <w:r>
+        <w:t xml:space="preserve"> spectrum in fig 2 is very small with respect to the other spectra, suggesting that this may fall below the value of the threshold which would be required to accurately achieve a monotonously increasing function.</w:t>
+      </w:r>
+    </w:p>
+    <w:p/>
+    <w:p>
+      <w:pPr>
+        <w:pStyle w:val="Heading2"/>
+      </w:pPr>
+      <w:r>
+        <w:t>Frequency-dependent reflection coefficient from an adhesive joint</w:t>
+      </w:r>
+    </w:p>
+    <w:p/>
     <w:p/>
     <w:p>
       <w:pPr>
@@ -1995,7 +3713,11 @@
         <w:t>[Reference]</w:t>
       </w:r>
       <w:r>
-        <w:t>) and cite each reference at the appropriate point in the text by placing the relevant reference number in square brackets, like this [1]. The first citations to each reference in the text should be in numerical order (change the order of the reference list if necessary so that this is achieved). All references in the list must be cited explicitly in the text. Here is an example of a citation to a journal paper [2] that describes some interesting work. You can also find material in conference proceedings [3] or websites [4]. Use the examples in the list to determine the exact way in which references to different types of source should be formatted. The most important requirement is that the reference must provide enough information to allow someone else to retrieve the same information.</w:t>
+        <w:t xml:space="preserve">) and cite each reference at the appropriate point in the text by placing the relevant reference number in square brackets, like this [1]. The first citations to each reference in the text should be in numerical order (change the order of the reference list if necessary so that this is achieved). All references in the list must be cited explicitly in the text. Here is an example of a citation to a journal paper [2] that describes some interesting work. You can also find material in conference proceedings [3] or websites [4]. Use the examples in the list to determine the exact way in which references to different types of source should be formatted. </w:t>
+      </w:r>
+      <w:r>
+        <w:lastRenderedPageBreak/>
+        <w:t>The most important requirement is that the reference must provide enough information to allow someone else to retrieve the same information.</w:t>
       </w:r>
     </w:p>
     <w:p>
@@ -2003,7 +3725,6 @@
         <w:pStyle w:val="Heading3"/>
       </w:pPr>
       <w:r>
-        <w:lastRenderedPageBreak/>
         <w:t>Page limits</w:t>
       </w:r>
     </w:p>
@@ -2397,7 +4118,7 @@
                     </pic:cNvPicPr>
                   </pic:nvPicPr>
                   <pic:blipFill>
-                    <a:blip r:embed="rId12" cstate="print"/>
+                    <a:blip r:embed="rId14" cstate="print"/>
                     <a:srcRect/>
                     <a:stretch>
                       <a:fillRect/>
@@ -2457,7 +4178,7 @@
                     </pic:cNvPicPr>
                   </pic:nvPicPr>
                   <pic:blipFill>
-                    <a:blip r:embed="rId13" cstate="print"/>
+                    <a:blip r:embed="rId15" cstate="print"/>
                     <a:srcRect/>
                     <a:stretch>
                       <a:fillRect/>
@@ -2540,7 +4261,10 @@
       </w:r>
       <w:proofErr w:type="spellEnd"/>
       <w:r>
-        <w:t xml:space="preserve">, A., “The Frequency Domain”, </w:t>
+        <w:t xml:space="preserve">, A., “The Frequency </w:t>
+      </w:r>
+      <w:r>
+        <w:t xml:space="preserve">Domain”, </w:t>
       </w:r>
       <w:r>
         <w:rPr>
@@ -2589,10 +4313,7 @@
         <w:t>Attenuation of Ultrasonic Waves in Solids</w:t>
       </w:r>
       <w:r>
-        <w:t xml:space="preserve">. In </w:t>
-      </w:r>
-      <w:r>
-        <w:t xml:space="preserve">Ultrasonic </w:t>
+        <w:t xml:space="preserve">. In Ultrasonic </w:t>
       </w:r>
       <w:r>
         <w:t>T</w:t>
@@ -2604,16 +4325,7 @@
         <w:t>M</w:t>
       </w:r>
       <w:r>
-        <w:t>aterials</w:t>
-      </w:r>
-      <w:r>
-        <w:t xml:space="preserve"> (pp. 108-116).</w:t>
-      </w:r>
-      <w:r>
-        <w:t xml:space="preserve"> </w:t>
-      </w:r>
-      <w:r>
-        <w:t>Berlin: Springer.</w:t>
+        <w:t>aterials (pp. 108-116). Berlin: Springer.</w:t>
       </w:r>
     </w:p>
     <w:p>
@@ -2623,199 +4335,254 @@
           <w:ilvl w:val="0"/>
           <w:numId w:val="18"/>
         </w:numPr>
-      </w:pPr>
-    </w:p>
-    <w:p>
-      <w:pPr>
-        <w:pStyle w:val="Reference"/>
-      </w:pPr>
-    </w:p>
-    <w:p>
-      <w:pPr>
-        <w:pStyle w:val="Reference"/>
-        <w:rPr>
-          <w:color w:val="FF0000"/>
-        </w:rPr>
-      </w:pPr>
-      <w:r>
-        <w:t>1.</w:t>
-      </w:r>
-      <w:r>
-        <w:tab/>
-      </w:r>
-      <w:r>
-        <w:t xml:space="preserve">Wilcox, P. D., "Research things", </w:t>
-      </w:r>
-      <w:r>
-        <w:rPr>
-          <w:i/>
-        </w:rPr>
-        <w:t>Nature</w:t>
-      </w:r>
-      <w:r>
-        <w:t xml:space="preserve">, </w:t>
-      </w:r>
-      <w:r>
-        <w:rPr>
-          <w:b/>
-        </w:rPr>
-        <w:t>12</w:t>
-      </w:r>
-      <w:r>
-        <w:t>(3), pp. 145-155, 2001.</w:t>
-      </w:r>
-      <w:r>
-        <w:t xml:space="preserve"> </w:t>
-      </w:r>
-      <w:r>
-        <w:rPr>
-          <w:color w:val="FF0000"/>
-        </w:rPr>
-        <w:t>{example of a reference to a journal paper}</w:t>
-      </w:r>
-    </w:p>
-    <w:p>
-      <w:pPr>
-        <w:pStyle w:val="Reference"/>
-      </w:pPr>
-      <w:r>
-        <w:t>2.</w:t>
-      </w:r>
-      <w:r>
-        <w:tab/>
-      </w:r>
-      <w:r>
-        <w:t xml:space="preserve">Holmes, C., Drinkwater, B. W. and </w:t>
-      </w:r>
-      <w:r>
-        <w:t>Wilcox, P. D.</w:t>
-      </w:r>
-      <w:r>
-        <w:t xml:space="preserve">, </w:t>
-      </w:r>
-      <w:r>
-        <w:t>"</w:t>
-      </w:r>
-      <w:r>
-        <w:t xml:space="preserve">Post-processing of the </w:t>
-      </w:r>
-      <w:r>
-        <w:t>f</w:t>
-      </w:r>
-      <w:r>
-        <w:t xml:space="preserve">ull </w:t>
-      </w:r>
-      <w:r>
-        <w:t>m</w:t>
-      </w:r>
-      <w:r>
-        <w:t xml:space="preserve">atrix of </w:t>
-      </w:r>
-      <w:r>
-        <w:t>u</w:t>
-      </w:r>
-      <w:r>
-        <w:t xml:space="preserve">ltrasonic </w:t>
-      </w:r>
-      <w:r>
-        <w:t>t</w:t>
-      </w:r>
-      <w:r>
-        <w:t xml:space="preserve">ransmit </w:t>
-      </w:r>
-      <w:r>
-        <w:t>r</w:t>
-      </w:r>
-      <w:r>
-        <w:t xml:space="preserve">eceive </w:t>
-      </w:r>
-      <w:r>
-        <w:t>a</w:t>
-      </w:r>
-      <w:r>
-        <w:t xml:space="preserve">rray </w:t>
-      </w:r>
-      <w:r>
-        <w:t>d</w:t>
-      </w:r>
-      <w:r>
-        <w:t xml:space="preserve">ata for </w:t>
-      </w:r>
-      <w:r>
-        <w:t>n</w:t>
-      </w:r>
-      <w:r>
-        <w:t xml:space="preserve">on-destructive </w:t>
-      </w:r>
-      <w:r>
-        <w:t>e</w:t>
-      </w:r>
-      <w:r>
-        <w:t xml:space="preserve">valuation”, </w:t>
-      </w:r>
+        <w:ind w:left="709" w:hanging="349"/>
+      </w:pPr>
+      <w:r>
+        <w:t>O’Donnell, M., Jaynes, E. T. and Miller, J. G., “</w:t>
+      </w:r>
+      <w:proofErr w:type="spellStart"/>
+      <w:r>
+        <w:t>Kramers-Kronig</w:t>
+      </w:r>
+      <w:proofErr w:type="spellEnd"/>
+      <w:r>
+        <w:t xml:space="preserve"> relationship between ultrasonic attenuation and phase velocity”, </w:t>
+      </w:r>
+      <w:proofErr w:type="spellStart"/>
       <w:r>
         <w:rPr>
           <w:i/>
           <w:iCs/>
         </w:rPr>
-        <w:t>NDT &amp; E Int.</w:t>
-      </w:r>
-      <w:r>
-        <w:t xml:space="preserve">,  </w:t>
-      </w:r>
-      <w:r>
-        <w:rPr>
-          <w:b/>
-        </w:rPr>
-        <w:t>38</w:t>
-      </w:r>
-      <w:r>
-        <w:t>(8), pp 701-711, 2005.</w:t>
-      </w:r>
-      <w:r>
-        <w:rPr>
-          <w:color w:val="FF0000"/>
-        </w:rPr>
-        <w:t xml:space="preserve"> {</w:t>
-      </w:r>
-      <w:r>
-        <w:rPr>
-          <w:color w:val="FF0000"/>
-        </w:rPr>
-        <w:t xml:space="preserve">another </w:t>
-      </w:r>
-      <w:r>
-        <w:rPr>
-          <w:color w:val="FF0000"/>
-        </w:rPr>
-        <w:t>example of a reference to a journal paper}</w:t>
-      </w:r>
-    </w:p>
-    <w:p>
-      <w:pPr>
-        <w:pStyle w:val="Reference"/>
-      </w:pPr>
-      <w:r>
-        <w:lastRenderedPageBreak/>
-        <w:t>3.</w:t>
-      </w:r>
-      <w:r>
-        <w:tab/>
-      </w:r>
-      <w:r>
-        <w:t xml:space="preserve">Monkhouse, R. S. C., </w:t>
-      </w:r>
-      <w:r>
-        <w:t>Wilcox, P. D.</w:t>
-      </w:r>
-      <w:r>
-        <w:t xml:space="preserve"> and Cawley, P., “Flexible Interdigital PVDF Lamb Wave Transducers for the Development of Smart Structures” in </w:t>
-      </w:r>
+        <w:t>Acoust</w:t>
+      </w:r>
+      <w:proofErr w:type="spellEnd"/>
       <w:r>
         <w:rPr>
           <w:i/>
           <w:iCs/>
         </w:rPr>
+        <w:t>. Soc. Am.</w:t>
+      </w:r>
+      <w:r>
+        <w:t xml:space="preserve">, </w:t>
+      </w:r>
+      <w:r>
+        <w:rPr>
+          <w:b/>
+          <w:bCs/>
+        </w:rPr>
+        <w:t>69</w:t>
+      </w:r>
+      <w:r>
+        <w:t>, pp. 696-701, 1981.</w:t>
+      </w:r>
+    </w:p>
+    <w:p>
+      <w:pPr>
+        <w:pStyle w:val="Reference"/>
+        <w:numPr>
+          <w:ilvl w:val="0"/>
+          <w:numId w:val="18"/>
+        </w:numPr>
+        <w:ind w:left="709" w:hanging="349"/>
+      </w:pPr>
+      <w:proofErr w:type="spellStart"/>
+      <w:r>
+        <w:lastRenderedPageBreak/>
+        <w:t>Zellouf</w:t>
+      </w:r>
+      <w:proofErr w:type="spellEnd"/>
+      <w:r>
+        <w:t xml:space="preserve">, D., </w:t>
+      </w:r>
+      <w:proofErr w:type="spellStart"/>
+      <w:r>
+        <w:t>Jayet</w:t>
+      </w:r>
+      <w:proofErr w:type="spellEnd"/>
+      <w:r>
+        <w:t xml:space="preserve">, Y., Saint-Pierre, N., </w:t>
+      </w:r>
+      <w:proofErr w:type="spellStart"/>
+      <w:r>
+        <w:t>Tatibou</w:t>
+      </w:r>
+      <w:r>
+        <w:t>ët</w:t>
+      </w:r>
+      <w:proofErr w:type="spellEnd"/>
+      <w:r>
+        <w:t>,</w:t>
+      </w:r>
+      <w:r>
+        <w:t xml:space="preserve"> J., and </w:t>
+      </w:r>
+      <w:proofErr w:type="spellStart"/>
+      <w:r>
+        <w:t>Baboux</w:t>
+      </w:r>
+      <w:proofErr w:type="spellEnd"/>
+      <w:r>
+        <w:t>, J. C.,</w:t>
+      </w:r>
+      <w:r>
+        <w:t xml:space="preserve"> “Ultrasonic spectroscopy in polymeric materials. Applications of the </w:t>
+      </w:r>
+      <w:proofErr w:type="spellStart"/>
+      <w:r>
+        <w:t>Kramers-Kronig</w:t>
+      </w:r>
+      <w:proofErr w:type="spellEnd"/>
+      <w:r>
+        <w:t xml:space="preserve"> relations”, </w:t>
+      </w:r>
+      <w:r>
+        <w:rPr>
+          <w:i/>
+          <w:iCs/>
+        </w:rPr>
+        <w:t>J. Appl. Phys.</w:t>
+      </w:r>
+      <w:r>
+        <w:t xml:space="preserve"> </w:t>
+      </w:r>
+      <w:r>
+        <w:rPr>
+          <w:b/>
+          <w:bCs/>
+        </w:rPr>
+        <w:t>80</w:t>
+      </w:r>
+      <w:r>
+        <w:t>(5), pp. 2728-2732, 1996.</w:t>
+      </w:r>
+    </w:p>
+    <w:p>
+      <w:pPr>
+        <w:pStyle w:val="Reference"/>
+      </w:pPr>
+    </w:p>
+    <w:p>
+      <w:pPr>
+        <w:pStyle w:val="Reference"/>
+        <w:rPr>
+          <w:color w:val="FF0000"/>
+        </w:rPr>
+      </w:pPr>
+      <w:r>
+        <w:t>1.</w:t>
+      </w:r>
+      <w:r>
+        <w:tab/>
+      </w:r>
+      <w:r>
+        <w:t xml:space="preserve">Wilcox, P. D., "Research things", </w:t>
+      </w:r>
+      <w:r>
+        <w:rPr>
+          <w:i/>
+        </w:rPr>
+        <w:t>Nature</w:t>
+      </w:r>
+      <w:r>
+        <w:t xml:space="preserve">, </w:t>
+      </w:r>
+      <w:r>
+        <w:rPr>
+          <w:b/>
+        </w:rPr>
+        <w:t>12</w:t>
+      </w:r>
+      <w:r>
+        <w:t>(3), pp. 145-155, 2001.</w:t>
+      </w:r>
+      <w:r>
+        <w:t xml:space="preserve"> </w:t>
+      </w:r>
+      <w:r>
+        <w:rPr>
+          <w:color w:val="FF0000"/>
+        </w:rPr>
+        <w:t>{example of a reference to a journal paper}</w:t>
+      </w:r>
+    </w:p>
+    <w:p>
+      <w:pPr>
+        <w:pStyle w:val="Reference"/>
+      </w:pPr>
+      <w:r>
+        <w:t>2.</w:t>
+      </w:r>
+      <w:r>
+        <w:tab/>
+        <w:t xml:space="preserve">Holmes, C., Drinkwater, B. W. and Wilcox, P. D., "Post-processing of the full matrix of ultrasonic transmit receive array data for non-destructive evaluation”, </w:t>
+      </w:r>
+      <w:r>
+        <w:rPr>
+          <w:i/>
+          <w:iCs/>
+        </w:rPr>
+        <w:t>NDT &amp; E Int.</w:t>
+      </w:r>
+      <w:r>
+        <w:t xml:space="preserve">,  </w:t>
+      </w:r>
+      <w:r>
+        <w:rPr>
+          <w:b/>
+        </w:rPr>
+        <w:t>38</w:t>
+      </w:r>
+      <w:r>
+        <w:t>(8), pp</w:t>
+      </w:r>
+      <w:r>
+        <w:t xml:space="preserve"> 701-711, 2005.</w:t>
+      </w:r>
+      <w:r>
+        <w:rPr>
+          <w:color w:val="FF0000"/>
+        </w:rPr>
+        <w:t xml:space="preserve"> {</w:t>
+      </w:r>
+      <w:r>
+        <w:rPr>
+          <w:color w:val="FF0000"/>
+        </w:rPr>
+        <w:t xml:space="preserve">another </w:t>
+      </w:r>
+      <w:r>
+        <w:rPr>
+          <w:color w:val="FF0000"/>
+        </w:rPr>
+        <w:t>example of a reference to a journal paper}</w:t>
+      </w:r>
+    </w:p>
+    <w:p>
+      <w:pPr>
+        <w:pStyle w:val="Reference"/>
+      </w:pPr>
+      <w:r>
+        <w:t>3.</w:t>
+      </w:r>
+      <w:r>
+        <w:tab/>
+      </w:r>
+      <w:r>
+        <w:t xml:space="preserve">Monkhouse, R. S. C., </w:t>
+      </w:r>
+      <w:r>
+        <w:t>Wilcox, P. D.</w:t>
+      </w:r>
+      <w:r>
+        <w:t xml:space="preserve"> and Cawley, P., “Flexible Interdigital PVDF Lamb Wave Transducers for the Development of Smart Structures” in </w:t>
+      </w:r>
+      <w:r>
+        <w:rPr>
+          <w:i/>
+          <w:iCs/>
+        </w:rPr>
         <w:t>Annual Review of Progress in QNDE</w:t>
       </w:r>
       <w:r>
@@ -2957,12 +4724,12 @@
       </w:r>
     </w:p>
     <w:sectPr>
-      <w:headerReference w:type="even" r:id="rId14"/>
-      <w:headerReference w:type="default" r:id="rId15"/>
-      <w:footerReference w:type="even" r:id="rId16"/>
-      <w:footerReference w:type="default" r:id="rId17"/>
-      <w:headerReference w:type="first" r:id="rId18"/>
-      <w:footerReference w:type="first" r:id="rId19"/>
+      <w:headerReference w:type="even" r:id="rId16"/>
+      <w:headerReference w:type="default" r:id="rId17"/>
+      <w:footerReference w:type="even" r:id="rId18"/>
+      <w:footerReference w:type="default" r:id="rId19"/>
+      <w:headerReference w:type="first" r:id="rId20"/>
+      <w:footerReference w:type="first" r:id="rId21"/>
       <w:pgSz w:w="11909" w:h="16834" w:code="9"/>
       <w:pgMar w:top="1134" w:right="1134" w:bottom="1134" w:left="1134" w:header="720" w:footer="720" w:gutter="0"/>
       <w:cols w:space="720"/>

</xml_diff>

<commit_message>
Part way through reporting on 3b.
</commit_message>
<xml_diff>
--- a/ex3/Ex3 Report.docx
+++ b/ex3/Ex3 Report.docx
@@ -1562,21 +1562,7 @@
             <w:rFonts w:ascii="Cambria Math" w:hAnsi="Cambria Math"/>
             <w:lang w:val="cs-CZ"/>
           </w:rPr>
-          <m:t>(</m:t>
-        </m:r>
-        <m:r>
-          <w:rPr>
-            <w:rFonts w:ascii="Cambria Math" w:hAnsi="Cambria Math"/>
-            <w:lang w:val="cs-CZ"/>
-          </w:rPr>
-          <m:t>4</m:t>
-        </m:r>
-        <m:r>
-          <w:rPr>
-            <w:rFonts w:ascii="Cambria Math" w:hAnsi="Cambria Math"/>
-            <w:lang w:val="cs-CZ"/>
-          </w:rPr>
-          <m:t>)</m:t>
+          <m:t>(4)</m:t>
         </m:r>
       </m:oMath>
     </w:p>
@@ -1594,14 +1580,12 @@
       <w:r>
         <w:t xml:space="preserve">ttenuation of </w:t>
       </w:r>
-      <w:proofErr w:type="spellStart"/>
       <w:r>
         <w:t>p</w:t>
       </w:r>
       <w:r>
         <w:t>erspex</w:t>
       </w:r>
-      <w:proofErr w:type="spellEnd"/>
     </w:p>
     <w:p>
       <w:r>
@@ -1621,10 +1605,10 @@
         </w:rPr>
         <w:lastRenderedPageBreak/>
         <w:drawing>
-          <wp:inline distT="0" distB="0" distL="0" distR="0" wp14:anchorId="21D091E9" wp14:editId="3CC21CA4">
-            <wp:extent cx="5200153" cy="1701564"/>
+          <wp:inline distT="0" distB="0" distL="0" distR="0" wp14:anchorId="23CCBDAE" wp14:editId="410D6589">
+            <wp:extent cx="4884824" cy="1693628"/>
             <wp:effectExtent l="0" t="0" r="0" b="0"/>
-            <wp:docPr id="5" name="Picture 5"/>
+            <wp:docPr id="1" name="Picture 1"/>
             <wp:cNvGraphicFramePr>
               <a:graphicFrameLocks xmlns:a="http://schemas.openxmlformats.org/drawingml/2006/main" noChangeAspect="1"/>
             </wp:cNvGraphicFramePr>
@@ -1632,7 +1616,7 @@
               <a:graphicData uri="http://schemas.openxmlformats.org/drawingml/2006/picture">
                 <pic:pic xmlns:pic="http://schemas.openxmlformats.org/drawingml/2006/picture">
                   <pic:nvPicPr>
-                    <pic:cNvPr id="0" name="Picture 4"/>
+                    <pic:cNvPr id="0" name="Picture 1"/>
                     <pic:cNvPicPr>
                       <a:picLocks noChangeAspect="1" noChangeArrowheads="1"/>
                     </pic:cNvPicPr>
@@ -1653,7 +1637,7 @@
                   <pic:spPr bwMode="auto">
                     <a:xfrm>
                       <a:off x="0" y="0"/>
-                      <a:ext cx="5220680" cy="1708281"/>
+                      <a:ext cx="4960055" cy="1719712"/>
                     </a:xfrm>
                     <a:prstGeom prst="rect">
                       <a:avLst/>
@@ -1855,7 +1839,19 @@
                 <w:rPr>
                   <w:rFonts w:ascii="Cambria Math" w:hAnsi="Cambria Math"/>
                 </w:rPr>
-                <m:t xml:space="preserve">=I </m:t>
+                <m:t>=I</m:t>
+              </m:r>
+              <m:r>
+                <w:rPr>
+                  <w:rFonts w:ascii="Cambria Math" w:hAnsi="Cambria Math"/>
+                </w:rPr>
+                <m:t>(ω)</m:t>
+              </m:r>
+              <m:r>
+                <w:rPr>
+                  <w:rFonts w:ascii="Cambria Math" w:hAnsi="Cambria Math"/>
+                </w:rPr>
+                <m:t xml:space="preserve"> </m:t>
               </m:r>
               <m:sSub>
                 <m:sSubPr>
@@ -1935,7 +1931,19 @@
                 <w:rPr>
                   <w:rFonts w:ascii="Cambria Math" w:hAnsi="Cambria Math"/>
                 </w:rPr>
-                <m:t xml:space="preserve">=I </m:t>
+                <m:t>=I</m:t>
+              </m:r>
+              <m:r>
+                <w:rPr>
+                  <w:rFonts w:ascii="Cambria Math" w:hAnsi="Cambria Math"/>
+                </w:rPr>
+                <m:t>(ω)</m:t>
+              </m:r>
+              <m:r>
+                <w:rPr>
+                  <w:rFonts w:ascii="Cambria Math" w:hAnsi="Cambria Math"/>
+                </w:rPr>
+                <m:t xml:space="preserve"> </m:t>
               </m:r>
               <m:sSub>
                 <m:sSubPr>
@@ -2037,13 +2045,7 @@
                     <w:rPr>
                       <w:rFonts w:ascii="Cambria Math" w:hAnsi="Cambria Math"/>
                     </w:rPr>
-                    <m:t>-</m:t>
-                  </m:r>
-                  <m:r>
-                    <w:rPr>
-                      <w:rFonts w:ascii="Cambria Math" w:hAnsi="Cambria Math"/>
-                    </w:rPr>
-                    <m:t>2α</m:t>
+                    <m:t>-2α</m:t>
                   </m:r>
                   <m:d>
                     <m:dPr>
@@ -2123,7 +2125,37 @@
                 <w:rPr>
                   <w:rFonts w:ascii="Cambria Math" w:hAnsi="Cambria Math"/>
                 </w:rPr>
-                <m:t xml:space="preserve">=I </m:t>
+                <m:t>=</m:t>
+              </m:r>
+              <m:r>
+                <w:rPr>
+                  <w:rFonts w:ascii="Cambria Math" w:hAnsi="Cambria Math"/>
+                </w:rPr>
+                <m:t>I</m:t>
+              </m:r>
+              <m:d>
+                <m:dPr>
+                  <m:ctrlPr>
+                    <w:rPr>
+                      <w:rFonts w:ascii="Cambria Math" w:hAnsi="Cambria Math"/>
+                      <w:i/>
+                    </w:rPr>
+                  </m:ctrlPr>
+                </m:dPr>
+                <m:e>
+                  <m:r>
+                    <w:rPr>
+                      <w:rFonts w:ascii="Cambria Math" w:hAnsi="Cambria Math"/>
+                    </w:rPr>
+                    <m:t>ω</m:t>
+                  </m:r>
+                </m:e>
+              </m:d>
+              <m:r>
+                <w:rPr>
+                  <w:rFonts w:ascii="Cambria Math" w:hAnsi="Cambria Math"/>
+                </w:rPr>
+                <m:t xml:space="preserve"> </m:t>
               </m:r>
               <m:sSub>
                 <m:sSubPr>
@@ -2233,13 +2265,7 @@
                     <w:rPr>
                       <w:rFonts w:ascii="Cambria Math" w:hAnsi="Cambria Math"/>
                     </w:rPr>
-                    <m:t>-</m:t>
-                  </m:r>
-                  <m:r>
-                    <w:rPr>
-                      <w:rFonts w:ascii="Cambria Math" w:hAnsi="Cambria Math"/>
-                    </w:rPr>
-                    <m:t>4α</m:t>
+                    <m:t>-4α</m:t>
                   </m:r>
                   <m:d>
                     <m:dPr>
@@ -2289,21 +2315,7 @@
             <w:rFonts w:ascii="Cambria Math" w:hAnsi="Cambria Math"/>
             <w:lang w:val="cs-CZ"/>
           </w:rPr>
-          <m:t>(</m:t>
-        </m:r>
-        <m:r>
-          <w:rPr>
-            <w:rFonts w:ascii="Cambria Math" w:hAnsi="Cambria Math"/>
-            <w:lang w:val="cs-CZ"/>
-          </w:rPr>
-          <m:t>5</m:t>
-        </m:r>
-        <m:r>
-          <w:rPr>
-            <w:rFonts w:ascii="Cambria Math" w:hAnsi="Cambria Math"/>
-            <w:lang w:val="cs-CZ"/>
-          </w:rPr>
-          <m:t>)</m:t>
+          <m:t>(5)</m:t>
         </m:r>
       </m:oMath>
     </w:p>
@@ -2694,21 +2706,7 @@
             <w:rFonts w:ascii="Cambria Math" w:hAnsi="Cambria Math"/>
             <w:lang w:val="cs-CZ"/>
           </w:rPr>
-          <m:t>(</m:t>
-        </m:r>
-        <m:r>
-          <w:rPr>
-            <w:rFonts w:ascii="Cambria Math" w:hAnsi="Cambria Math"/>
-            <w:lang w:val="cs-CZ"/>
-          </w:rPr>
-          <m:t>6</m:t>
-        </m:r>
-        <m:r>
-          <w:rPr>
-            <w:rFonts w:ascii="Cambria Math" w:hAnsi="Cambria Math"/>
-            <w:lang w:val="cs-CZ"/>
-          </w:rPr>
-          <m:t>)</m:t>
+          <m:t>(6)</m:t>
         </m:r>
       </m:oMath>
     </w:p>
@@ -2717,7 +2715,19 @@
         <w:rPr>
           <w:lang w:val="cs-CZ"/>
         </w:rPr>
-        <w:t>and is plotted in fig 3.</w:t>
+        <w:t>and is plotted in fig 3</w:t>
+      </w:r>
+      <w:r>
+        <w:rPr>
+          <w:lang w:val="cs-CZ"/>
+        </w:rPr>
+        <w:t>, where transmission and reflections were calculated from equation 2 assuming that the perspex block was immersed in water</w:t>
+      </w:r>
+      <w:r>
+        <w:rPr>
+          <w:lang w:val="cs-CZ"/>
+        </w:rPr>
+        <w:t>.</w:t>
       </w:r>
     </w:p>
     <w:p>
@@ -2729,10 +2739,10 @@
           <w:noProof/>
         </w:rPr>
         <w:drawing>
-          <wp:inline distT="0" distB="0" distL="0" distR="0" wp14:anchorId="322AE7B2" wp14:editId="47CB7484">
-            <wp:extent cx="6114415" cy="1311910"/>
+          <wp:inline distT="0" distB="0" distL="0" distR="0" wp14:anchorId="0B7E416D" wp14:editId="57A2F356">
+            <wp:extent cx="6114415" cy="1423035"/>
             <wp:effectExtent l="0" t="0" r="0" b="0"/>
-            <wp:docPr id="8" name="Picture 8"/>
+            <wp:docPr id="2" name="Picture 2"/>
             <wp:cNvGraphicFramePr>
               <a:graphicFrameLocks xmlns:a="http://schemas.openxmlformats.org/drawingml/2006/main" noChangeAspect="1"/>
             </wp:cNvGraphicFramePr>
@@ -2740,7 +2750,7 @@
               <a:graphicData uri="http://schemas.openxmlformats.org/drawingml/2006/picture">
                 <pic:pic xmlns:pic="http://schemas.openxmlformats.org/drawingml/2006/picture">
                   <pic:nvPicPr>
-                    <pic:cNvPr id="0" name="Picture 7"/>
+                    <pic:cNvPr id="0" name="Picture 2"/>
                     <pic:cNvPicPr>
                       <a:picLocks noChangeAspect="1" noChangeArrowheads="1"/>
                     </pic:cNvPicPr>
@@ -2761,7 +2771,7 @@
                   <pic:spPr bwMode="auto">
                     <a:xfrm>
                       <a:off x="0" y="0"/>
-                      <a:ext cx="6114415" cy="1311910"/>
+                      <a:ext cx="6174655" cy="1437055"/>
                     </a:xfrm>
                     <a:prstGeom prst="rect">
                       <a:avLst/>
@@ -2783,15 +2793,10 @@
         <w:pStyle w:val="FigureCaption"/>
       </w:pPr>
       <w:r>
-        <w:t xml:space="preserve">Fig. </w:t>
-      </w:r>
-      <w:r>
-        <w:t>2</w:t>
+        <w:t>Fig. 2</w:t>
       </w:r>
       <w:r>
         <w:tab/>
-      </w:r>
-      <w:r>
         <w:t>Fourier transforms of voltage for each signal in fig 1. Note that only the voltage greater than a threshold (</w:t>
       </w:r>
       <m:oMath>
@@ -2846,10 +2851,10 @@
           <w:noProof/>
         </w:rPr>
         <w:drawing>
-          <wp:inline distT="0" distB="0" distL="0" distR="0" wp14:anchorId="57974775" wp14:editId="1B3820DE">
-            <wp:extent cx="5192201" cy="2238538"/>
+          <wp:inline distT="0" distB="0" distL="0" distR="0" wp14:anchorId="6C5D8CA7" wp14:editId="3FDBFD5E">
+            <wp:extent cx="5359179" cy="2129887"/>
             <wp:effectExtent l="0" t="0" r="0" b="0"/>
-            <wp:docPr id="11" name="Picture 11"/>
+            <wp:docPr id="4" name="Picture 4"/>
             <wp:cNvGraphicFramePr>
               <a:graphicFrameLocks xmlns:a="http://schemas.openxmlformats.org/drawingml/2006/main" noChangeAspect="1"/>
             </wp:cNvGraphicFramePr>
@@ -2857,7 +2862,7 @@
               <a:graphicData uri="http://schemas.openxmlformats.org/drawingml/2006/picture">
                 <pic:pic xmlns:pic="http://schemas.openxmlformats.org/drawingml/2006/picture">
                   <pic:nvPicPr>
-                    <pic:cNvPr id="0" name="Picture 9"/>
+                    <pic:cNvPr id="0" name="Picture 4"/>
                     <pic:cNvPicPr>
                       <a:picLocks noChangeAspect="1" noChangeArrowheads="1"/>
                     </pic:cNvPicPr>
@@ -2878,7 +2883,7 @@
                   <pic:spPr bwMode="auto">
                     <a:xfrm>
                       <a:off x="0" y="0"/>
-                      <a:ext cx="5225163" cy="2252749"/>
+                      <a:ext cx="5374698" cy="2136055"/>
                     </a:xfrm>
                     <a:prstGeom prst="rect">
                       <a:avLst/>
@@ -2900,15 +2905,10 @@
         <w:pStyle w:val="FigureCaption"/>
       </w:pPr>
       <w:r>
-        <w:t xml:space="preserve">Fig. </w:t>
-      </w:r>
-      <w:r>
-        <w:t>3</w:t>
+        <w:t>Fig. 3</w:t>
       </w:r>
       <w:r>
         <w:tab/>
-      </w:r>
-      <w:r>
         <w:t>Attenuation coefficient</w:t>
       </w:r>
       <w:r>
@@ -2952,7 +2952,6 @@
         <w:t xml:space="preserve"> data): this is because these voltages fall below the threshold plotted in fig 2, and thus are excluded from this calculation.</w:t>
       </w:r>
     </w:p>
-    <w:p/>
     <w:p>
       <w:r>
         <w:lastRenderedPageBreak/>
@@ -3170,6 +3169,92 @@
         <w:t xml:space="preserve"> spectrum in fig 2 is very small with respect to the other spectra, suggesting that this may fall below the value of the threshold which would be required to accurately achieve a monotonously increasing function.</w:t>
       </w:r>
     </w:p>
+    <w:p>
+      <w:r>
+        <w:t xml:space="preserve">Note also that this analysis has assumed that the only difference between the </w:t>
+      </w:r>
+      <m:oMath>
+        <m:r>
+          <w:rPr>
+            <w:rFonts w:ascii="Cambria Math" w:hAnsi="Cambria Math"/>
+          </w:rPr>
+          <m:t>F</m:t>
+        </m:r>
+      </m:oMath>
+      <w:r>
+        <w:t xml:space="preserve">, </w:t>
+      </w:r>
+      <m:oMath>
+        <m:sSub>
+          <m:sSubPr>
+            <m:ctrlPr>
+              <w:rPr>
+                <w:rFonts w:ascii="Cambria Math" w:hAnsi="Cambria Math"/>
+                <w:i/>
+              </w:rPr>
+            </m:ctrlPr>
+          </m:sSubPr>
+          <m:e>
+            <m:r>
+              <w:rPr>
+                <w:rFonts w:ascii="Cambria Math" w:hAnsi="Cambria Math"/>
+              </w:rPr>
+              <m:t>B</m:t>
+            </m:r>
+          </m:e>
+          <m:sub>
+            <m:r>
+              <w:rPr>
+                <w:rFonts w:ascii="Cambria Math" w:hAnsi="Cambria Math"/>
+              </w:rPr>
+              <m:t>1</m:t>
+            </m:r>
+          </m:sub>
+        </m:sSub>
+      </m:oMath>
+      <w:r>
+        <w:t xml:space="preserve"> and </w:t>
+      </w:r>
+      <m:oMath>
+        <m:sSub>
+          <m:sSubPr>
+            <m:ctrlPr>
+              <w:rPr>
+                <w:rFonts w:ascii="Cambria Math" w:hAnsi="Cambria Math"/>
+                <w:i/>
+              </w:rPr>
+            </m:ctrlPr>
+          </m:sSubPr>
+          <m:e>
+            <m:r>
+              <w:rPr>
+                <w:rFonts w:ascii="Cambria Math" w:hAnsi="Cambria Math"/>
+              </w:rPr>
+              <m:t>B</m:t>
+            </m:r>
+          </m:e>
+          <m:sub>
+            <m:r>
+              <w:rPr>
+                <w:rFonts w:ascii="Cambria Math" w:hAnsi="Cambria Math"/>
+              </w:rPr>
+              <m:t>2</m:t>
+            </m:r>
+          </m:sub>
+        </m:sSub>
+      </m:oMath>
+      <w:r>
+        <w:t xml:space="preserve"> responses is the reflection coefficient and attenuation, but does not take into account the beam spreading of the wave as it passes through the </w:t>
+      </w:r>
+      <w:r>
+        <w:rPr>
+          <w:b/>
+          <w:bCs/>
+          <w:color w:val="00B050"/>
+        </w:rPr>
+        <w:t>medium…</w:t>
+      </w:r>
+    </w:p>
     <w:p/>
     <w:p>
       <w:pPr>
@@ -3179,8 +3264,1140 @@
         <w:t>Frequency-dependent reflection coefficient from an adhesive joint</w:t>
       </w:r>
     </w:p>
+    <w:p>
+      <w:r>
+        <w:t>Two time-domain signals were obtained in a pulse-echo immersion experiment using a 10 MHz transducer</w:t>
+      </w:r>
+      <w:r>
+        <w:t>. This data was filtered using a Hanning window on the frequency spectra, centred on the frequency of the transducer: this data is shown in fig 4.</w:t>
+      </w:r>
+    </w:p>
+    <w:p>
+      <w:pPr>
+        <w:jc w:val="center"/>
+      </w:pPr>
+      <w:r>
+        <w:rPr>
+          <w:noProof/>
+        </w:rPr>
+        <w:drawing>
+          <wp:inline distT="0" distB="0" distL="0" distR="0" wp14:anchorId="12575FDF" wp14:editId="7911BE4B">
+            <wp:extent cx="5693134" cy="2476944"/>
+            <wp:effectExtent l="0" t="0" r="0" b="0"/>
+            <wp:docPr id="12" name="Picture 12"/>
+            <wp:cNvGraphicFramePr>
+              <a:graphicFrameLocks xmlns:a="http://schemas.openxmlformats.org/drawingml/2006/main" noChangeAspect="1"/>
+            </wp:cNvGraphicFramePr>
+            <a:graphic xmlns:a="http://schemas.openxmlformats.org/drawingml/2006/main">
+              <a:graphicData uri="http://schemas.openxmlformats.org/drawingml/2006/picture">
+                <pic:pic xmlns:pic="http://schemas.openxmlformats.org/drawingml/2006/picture">
+                  <pic:nvPicPr>
+                    <pic:cNvPr id="0" name="Picture 8"/>
+                    <pic:cNvPicPr>
+                      <a:picLocks noChangeAspect="1" noChangeArrowheads="1"/>
+                    </pic:cNvPicPr>
+                  </pic:nvPicPr>
+                  <pic:blipFill>
+                    <a:blip r:embed="rId14">
+                      <a:extLst>
+                        <a:ext uri="{28A0092B-C50C-407E-A947-70E740481C1C}">
+                          <a14:useLocalDpi xmlns:a14="http://schemas.microsoft.com/office/drawing/2010/main" val="0"/>
+                        </a:ext>
+                      </a:extLst>
+                    </a:blip>
+                    <a:srcRect/>
+                    <a:stretch>
+                      <a:fillRect/>
+                    </a:stretch>
+                  </pic:blipFill>
+                  <pic:spPr bwMode="auto">
+                    <a:xfrm>
+                      <a:off x="0" y="0"/>
+                      <a:ext cx="5696474" cy="2478397"/>
+                    </a:xfrm>
+                    <a:prstGeom prst="rect">
+                      <a:avLst/>
+                    </a:prstGeom>
+                    <a:noFill/>
+                    <a:ln>
+                      <a:noFill/>
+                    </a:ln>
+                  </pic:spPr>
+                </pic:pic>
+              </a:graphicData>
+            </a:graphic>
+          </wp:inline>
+        </w:drawing>
+      </w:r>
+    </w:p>
+    <w:p>
+      <w:pPr>
+        <w:pStyle w:val="FigureCaption"/>
+      </w:pPr>
+      <w:r>
+        <w:t xml:space="preserve">Fig. </w:t>
+      </w:r>
+      <w:r>
+        <w:t>4</w:t>
+      </w:r>
+      <w:r>
+        <w:tab/>
+      </w:r>
+      <w:r>
+        <w:t>Voltage time</w:t>
+      </w:r>
+      <w:r>
+        <w:t>-</w:t>
+      </w:r>
+      <w:r>
+        <w:t>traces from the immersion setup. The first plot was taken when the transducer was positioned over a 10.5mm aluminium plate, bonded to an 8mm aluminium plate with some adhesive of negligible thickness. The second plot was taken over an unbonded region of the plate.</w:t>
+      </w:r>
+    </w:p>
+    <w:p>
+      <w:pPr>
+        <w:rPr>
+          <w:lang w:val="cs-CZ"/>
+        </w:rPr>
+      </w:pPr>
+      <w:r>
+        <w:t xml:space="preserve">In order to identify the reflection coefficient of the adhesive joint, the response corresponding to the first reflection from the back of the 10.5 mm plate </w:t>
+      </w:r>
+      <w:r>
+        <w:t>was isolated in both time</w:t>
+      </w:r>
+      <w:r>
+        <w:t>-</w:t>
+      </w:r>
+      <w:r>
+        <w:t xml:space="preserve">traces using thresholding identical to the previous attenuation calculation: the response of interest is located at </w:t>
+      </w:r>
+      <m:oMath>
+        <m:r>
+          <w:rPr>
+            <w:rFonts w:ascii="Cambria Math" w:hAnsi="Cambria Math"/>
+          </w:rPr>
+          <m:t>t≅60μ</m:t>
+        </m:r>
+        <m:r>
+          <m:rPr>
+            <m:nor/>
+          </m:rPr>
+          <w:rPr>
+            <w:rFonts w:ascii="Cambria Math" w:hAnsi="Cambria Math"/>
+          </w:rPr>
+          <m:t>s</m:t>
+        </m:r>
+      </m:oMath>
+      <w:r>
+        <w:t>. By considering the reflection and transmission of the wave through the geometry, the frequency spectr</w:t>
+      </w:r>
+      <w:r>
+        <w:t>a</w:t>
+      </w:r>
+      <w:r>
+        <w:t xml:space="preserve"> of these responses can be written as</w:t>
+      </w:r>
+    </w:p>
+    <w:p>
+      <w:pPr>
+        <w:jc w:val="right"/>
+        <w:rPr>
+          <w:lang w:val="cs-CZ"/>
+        </w:rPr>
+      </w:pPr>
+      <w:r>
+        <w:rPr>
+          <w:lang w:val="cs-CZ"/>
+        </w:rPr>
+        <w:tab/>
+      </w:r>
+      <m:oMath>
+        <m:m>
+          <m:mPr>
+            <m:mcs>
+              <m:mc>
+                <m:mcPr>
+                  <m:count m:val="1"/>
+                  <m:mcJc m:val="center"/>
+                </m:mcPr>
+              </m:mc>
+            </m:mcs>
+            <m:ctrlPr>
+              <w:rPr>
+                <w:rFonts w:ascii="Cambria Math" w:hAnsi="Cambria Math"/>
+                <w:i/>
+              </w:rPr>
+            </m:ctrlPr>
+          </m:mPr>
+          <m:mr>
+            <m:e>
+              <m:sSubSup>
+                <m:sSubSupPr>
+                  <m:ctrlPr>
+                    <w:rPr>
+                      <w:rFonts w:ascii="Cambria Math" w:hAnsi="Cambria Math"/>
+                      <w:i/>
+                    </w:rPr>
+                  </m:ctrlPr>
+                </m:sSubSupPr>
+                <m:e>
+                  <m:r>
+                    <w:rPr>
+                      <w:rFonts w:ascii="Cambria Math" w:hAnsi="Cambria Math"/>
+                    </w:rPr>
+                    <m:t>B</m:t>
+                  </m:r>
+                </m:e>
+                <m:sub>
+                  <m:r>
+                    <w:rPr>
+                      <w:rFonts w:ascii="Cambria Math" w:hAnsi="Cambria Math"/>
+                    </w:rPr>
+                    <m:t>1</m:t>
+                  </m:r>
+                </m:sub>
+                <m:sup>
+                  <m:r>
+                    <m:rPr>
+                      <m:nor/>
+                    </m:rPr>
+                    <w:rPr>
+                      <w:rFonts w:ascii="Cambria Math" w:hAnsi="Cambria Math"/>
+                    </w:rPr>
+                    <m:t>ON</m:t>
+                  </m:r>
+                </m:sup>
+              </m:sSubSup>
+              <m:r>
+                <w:rPr>
+                  <w:rFonts w:ascii="Cambria Math" w:hAnsi="Cambria Math"/>
+                </w:rPr>
+                <m:t>=I</m:t>
+              </m:r>
+              <m:r>
+                <w:rPr>
+                  <w:rFonts w:ascii="Cambria Math" w:hAnsi="Cambria Math"/>
+                </w:rPr>
+                <m:t>(ω)</m:t>
+              </m:r>
+              <m:r>
+                <w:rPr>
+                  <w:rFonts w:ascii="Cambria Math" w:hAnsi="Cambria Math"/>
+                </w:rPr>
+                <m:t xml:space="preserve"> </m:t>
+              </m:r>
+              <m:sSub>
+                <m:sSubPr>
+                  <m:ctrlPr>
+                    <w:rPr>
+                      <w:rFonts w:ascii="Cambria Math" w:hAnsi="Cambria Math"/>
+                      <w:i/>
+                    </w:rPr>
+                  </m:ctrlPr>
+                </m:sSubPr>
+                <m:e>
+                  <m:r>
+                    <w:rPr>
+                      <w:rFonts w:ascii="Cambria Math" w:hAnsi="Cambria Math"/>
+                    </w:rPr>
+                    <m:t>T</m:t>
+                  </m:r>
+                </m:e>
+                <m:sub>
+                  <m:r>
+                    <w:rPr>
+                      <w:rFonts w:ascii="Cambria Math" w:hAnsi="Cambria Math"/>
+                    </w:rPr>
+                    <m:t>12</m:t>
+                  </m:r>
+                </m:sub>
+              </m:sSub>
+              <m:sSubSup>
+                <m:sSubSupPr>
+                  <m:ctrlPr>
+                    <w:rPr>
+                      <w:rFonts w:ascii="Cambria Math" w:hAnsi="Cambria Math"/>
+                      <w:i/>
+                    </w:rPr>
+                  </m:ctrlPr>
+                </m:sSubSupPr>
+                <m:e>
+                  <m:r>
+                    <w:rPr>
+                      <w:rFonts w:ascii="Cambria Math" w:hAnsi="Cambria Math"/>
+                    </w:rPr>
+                    <m:t>R</m:t>
+                  </m:r>
+                </m:e>
+                <m:sub>
+                  <m:r>
+                    <w:rPr>
+                      <w:rFonts w:ascii="Cambria Math" w:hAnsi="Cambria Math"/>
+                    </w:rPr>
+                    <m:t>21</m:t>
+                  </m:r>
+                </m:sub>
+                <m:sup>
+                  <m:r>
+                    <m:rPr>
+                      <m:nor/>
+                    </m:rPr>
+                    <w:rPr>
+                      <w:rFonts w:ascii="Cambria Math" w:hAnsi="Cambria Math"/>
+                    </w:rPr>
+                    <m:t>ON</m:t>
+                  </m:r>
+                </m:sup>
+              </m:sSubSup>
+              <m:sSub>
+                <m:sSubPr>
+                  <m:ctrlPr>
+                    <w:rPr>
+                      <w:rFonts w:ascii="Cambria Math" w:hAnsi="Cambria Math"/>
+                      <w:i/>
+                    </w:rPr>
+                  </m:ctrlPr>
+                </m:sSubPr>
+                <m:e>
+                  <m:r>
+                    <w:rPr>
+                      <w:rFonts w:ascii="Cambria Math" w:hAnsi="Cambria Math"/>
+                    </w:rPr>
+                    <m:t>T</m:t>
+                  </m:r>
+                </m:e>
+                <m:sub>
+                  <m:r>
+                    <w:rPr>
+                      <w:rFonts w:ascii="Cambria Math" w:hAnsi="Cambria Math"/>
+                    </w:rPr>
+                    <m:t>21</m:t>
+                  </m:r>
+                </m:sub>
+              </m:sSub>
+            </m:e>
+          </m:mr>
+          <m:mr>
+            <m:e>
+              <m:sSubSup>
+                <m:sSubSupPr>
+                  <m:ctrlPr>
+                    <w:rPr>
+                      <w:rFonts w:ascii="Cambria Math" w:hAnsi="Cambria Math"/>
+                      <w:i/>
+                    </w:rPr>
+                  </m:ctrlPr>
+                </m:sSubSupPr>
+                <m:e>
+                  <m:r>
+                    <w:rPr>
+                      <w:rFonts w:ascii="Cambria Math" w:hAnsi="Cambria Math"/>
+                    </w:rPr>
+                    <m:t>B</m:t>
+                  </m:r>
+                </m:e>
+                <m:sub>
+                  <m:r>
+                    <w:rPr>
+                      <w:rFonts w:ascii="Cambria Math" w:hAnsi="Cambria Math"/>
+                    </w:rPr>
+                    <m:t>1</m:t>
+                  </m:r>
+                </m:sub>
+                <m:sup>
+                  <m:r>
+                    <m:rPr>
+                      <m:nor/>
+                    </m:rPr>
+                    <w:rPr>
+                      <w:rFonts w:ascii="Cambria Math" w:hAnsi="Cambria Math"/>
+                    </w:rPr>
+                    <m:t>OFF</m:t>
+                  </m:r>
+                </m:sup>
+              </m:sSubSup>
+              <m:r>
+                <w:rPr>
+                  <w:rFonts w:ascii="Cambria Math" w:hAnsi="Cambria Math"/>
+                </w:rPr>
+                <m:t xml:space="preserve">=I(ω) </m:t>
+              </m:r>
+              <m:sSub>
+                <m:sSubPr>
+                  <m:ctrlPr>
+                    <w:rPr>
+                      <w:rFonts w:ascii="Cambria Math" w:hAnsi="Cambria Math"/>
+                      <w:i/>
+                    </w:rPr>
+                  </m:ctrlPr>
+                </m:sSubPr>
+                <m:e>
+                  <m:r>
+                    <w:rPr>
+                      <w:rFonts w:ascii="Cambria Math" w:hAnsi="Cambria Math"/>
+                    </w:rPr>
+                    <m:t>T</m:t>
+                  </m:r>
+                </m:e>
+                <m:sub>
+                  <m:r>
+                    <w:rPr>
+                      <w:rFonts w:ascii="Cambria Math" w:hAnsi="Cambria Math"/>
+                    </w:rPr>
+                    <m:t>12</m:t>
+                  </m:r>
+                </m:sub>
+              </m:sSub>
+              <m:sSubSup>
+                <m:sSubSupPr>
+                  <m:ctrlPr>
+                    <w:rPr>
+                      <w:rFonts w:ascii="Cambria Math" w:hAnsi="Cambria Math"/>
+                      <w:i/>
+                    </w:rPr>
+                  </m:ctrlPr>
+                </m:sSubSupPr>
+                <m:e>
+                  <m:r>
+                    <w:rPr>
+                      <w:rFonts w:ascii="Cambria Math" w:hAnsi="Cambria Math"/>
+                    </w:rPr>
+                    <m:t>R</m:t>
+                  </m:r>
+                </m:e>
+                <m:sub>
+                  <m:r>
+                    <w:rPr>
+                      <w:rFonts w:ascii="Cambria Math" w:hAnsi="Cambria Math"/>
+                    </w:rPr>
+                    <m:t>21</m:t>
+                  </m:r>
+                </m:sub>
+                <m:sup>
+                  <m:r>
+                    <m:rPr>
+                      <m:nor/>
+                    </m:rPr>
+                    <w:rPr>
+                      <w:rFonts w:ascii="Cambria Math" w:hAnsi="Cambria Math"/>
+                    </w:rPr>
+                    <m:t>OFF</m:t>
+                  </m:r>
+                </m:sup>
+              </m:sSubSup>
+              <m:sSub>
+                <m:sSubPr>
+                  <m:ctrlPr>
+                    <w:rPr>
+                      <w:rFonts w:ascii="Cambria Math" w:hAnsi="Cambria Math"/>
+                      <w:i/>
+                    </w:rPr>
+                  </m:ctrlPr>
+                </m:sSubPr>
+                <m:e>
+                  <m:r>
+                    <w:rPr>
+                      <w:rFonts w:ascii="Cambria Math" w:hAnsi="Cambria Math"/>
+                    </w:rPr>
+                    <m:t>T</m:t>
+                  </m:r>
+                </m:e>
+                <m:sub>
+                  <m:r>
+                    <w:rPr>
+                      <w:rFonts w:ascii="Cambria Math" w:hAnsi="Cambria Math"/>
+                    </w:rPr>
+                    <m:t>21</m:t>
+                  </m:r>
+                </m:sub>
+              </m:sSub>
+            </m:e>
+          </m:mr>
+        </m:m>
+      </m:oMath>
+      <w:r>
+        <w:rPr>
+          <w:lang w:val="cs-CZ"/>
+        </w:rPr>
+        <w:tab/>
+      </w:r>
+      <w:r>
+        <w:rPr>
+          <w:lang w:val="cs-CZ"/>
+        </w:rPr>
+        <w:tab/>
+      </w:r>
+      <m:oMath>
+        <m:r>
+          <w:rPr>
+            <w:rFonts w:ascii="Cambria Math" w:hAnsi="Cambria Math"/>
+            <w:lang w:val="cs-CZ"/>
+          </w:rPr>
+          <m:t>(6)</m:t>
+        </m:r>
+      </m:oMath>
+    </w:p>
+    <w:p>
+      <w:pPr>
+        <w:jc w:val="right"/>
+        <w:rPr>
+          <w:lang w:val="cs-CZ"/>
+        </w:rPr>
+      </w:pPr>
+      <w:r>
+        <w:rPr>
+          <w:lang w:val="cs-CZ"/>
+        </w:rPr>
+        <w:tab/>
+      </w:r>
+      <m:oMath>
+        <m:r>
+          <w:rPr>
+            <w:rFonts w:ascii="Cambria Math" w:hAnsi="Cambria Math"/>
+            <w:lang w:val="cs-CZ"/>
+          </w:rPr>
+          <m:t>⇒</m:t>
+        </m:r>
+        <m:sSubSup>
+          <m:sSubSupPr>
+            <m:ctrlPr>
+              <w:rPr>
+                <w:rFonts w:ascii="Cambria Math" w:hAnsi="Cambria Math"/>
+                <w:i/>
+                <w:lang w:val="cs-CZ"/>
+              </w:rPr>
+            </m:ctrlPr>
+          </m:sSubSupPr>
+          <m:e>
+            <m:r>
+              <w:rPr>
+                <w:rFonts w:ascii="Cambria Math" w:hAnsi="Cambria Math"/>
+                <w:lang w:val="cs-CZ"/>
+              </w:rPr>
+              <m:t>R</m:t>
+            </m:r>
+          </m:e>
+          <m:sub>
+            <m:r>
+              <w:rPr>
+                <w:rFonts w:ascii="Cambria Math" w:hAnsi="Cambria Math"/>
+                <w:lang w:val="cs-CZ"/>
+              </w:rPr>
+              <m:t>21</m:t>
+            </m:r>
+          </m:sub>
+          <m:sup>
+            <m:r>
+              <m:rPr>
+                <m:nor/>
+              </m:rPr>
+              <w:rPr>
+                <w:rFonts w:ascii="Cambria Math" w:hAnsi="Cambria Math"/>
+                <w:lang w:val="cs-CZ"/>
+              </w:rPr>
+              <m:t>ON</m:t>
+            </m:r>
+          </m:sup>
+        </m:sSubSup>
+        <m:r>
+          <w:rPr>
+            <w:rFonts w:ascii="Cambria Math" w:hAnsi="Cambria Math"/>
+          </w:rPr>
+          <m:t>(ω)</m:t>
+        </m:r>
+        <m:r>
+          <w:rPr>
+            <w:rFonts w:ascii="Cambria Math" w:hAnsi="Cambria Math"/>
+            <w:lang w:val="cs-CZ"/>
+          </w:rPr>
+          <m:t>=</m:t>
+        </m:r>
+        <m:sSubSup>
+          <m:sSubSupPr>
+            <m:ctrlPr>
+              <w:rPr>
+                <w:rFonts w:ascii="Cambria Math" w:hAnsi="Cambria Math"/>
+                <w:i/>
+                <w:lang w:val="cs-CZ"/>
+              </w:rPr>
+            </m:ctrlPr>
+          </m:sSubSupPr>
+          <m:e>
+            <m:r>
+              <w:rPr>
+                <w:rFonts w:ascii="Cambria Math" w:hAnsi="Cambria Math"/>
+                <w:lang w:val="cs-CZ"/>
+              </w:rPr>
+              <m:t>R</m:t>
+            </m:r>
+          </m:e>
+          <m:sub>
+            <m:r>
+              <w:rPr>
+                <w:rFonts w:ascii="Cambria Math" w:hAnsi="Cambria Math"/>
+                <w:lang w:val="cs-CZ"/>
+              </w:rPr>
+              <m:t>21</m:t>
+            </m:r>
+          </m:sub>
+          <m:sup>
+            <m:r>
+              <m:rPr>
+                <m:nor/>
+              </m:rPr>
+              <w:rPr>
+                <w:rFonts w:ascii="Cambria Math" w:hAnsi="Cambria Math"/>
+                <w:lang w:val="cs-CZ"/>
+              </w:rPr>
+              <m:t>OFF</m:t>
+            </m:r>
+          </m:sup>
+        </m:sSubSup>
+        <m:f>
+          <m:fPr>
+            <m:ctrlPr>
+              <w:rPr>
+                <w:rFonts w:ascii="Cambria Math" w:hAnsi="Cambria Math"/>
+                <w:i/>
+                <w:lang w:val="cs-CZ"/>
+              </w:rPr>
+            </m:ctrlPr>
+          </m:fPr>
+          <m:num>
+            <m:sSubSup>
+              <m:sSubSupPr>
+                <m:ctrlPr>
+                  <w:rPr>
+                    <w:rFonts w:ascii="Cambria Math" w:hAnsi="Cambria Math"/>
+                    <w:i/>
+                    <w:lang w:val="cs-CZ"/>
+                  </w:rPr>
+                </m:ctrlPr>
+              </m:sSubSupPr>
+              <m:e>
+                <m:r>
+                  <w:rPr>
+                    <w:rFonts w:ascii="Cambria Math" w:hAnsi="Cambria Math"/>
+                    <w:lang w:val="cs-CZ"/>
+                  </w:rPr>
+                  <m:t>B</m:t>
+                </m:r>
+              </m:e>
+              <m:sub>
+                <m:r>
+                  <w:rPr>
+                    <w:rFonts w:ascii="Cambria Math" w:hAnsi="Cambria Math"/>
+                    <w:lang w:val="cs-CZ"/>
+                  </w:rPr>
+                  <m:t>1</m:t>
+                </m:r>
+              </m:sub>
+              <m:sup>
+                <m:r>
+                  <m:rPr>
+                    <m:nor/>
+                  </m:rPr>
+                  <w:rPr>
+                    <w:rFonts w:ascii="Cambria Math" w:hAnsi="Cambria Math"/>
+                    <w:lang w:val="cs-CZ"/>
+                  </w:rPr>
+                  <m:t>ON</m:t>
+                </m:r>
+              </m:sup>
+            </m:sSubSup>
+            <m:r>
+              <w:rPr>
+                <w:rFonts w:ascii="Cambria Math" w:hAnsi="Cambria Math"/>
+              </w:rPr>
+              <m:t>(ω)</m:t>
+            </m:r>
+          </m:num>
+          <m:den>
+            <m:sSubSup>
+              <m:sSubSupPr>
+                <m:ctrlPr>
+                  <w:rPr>
+                    <w:rFonts w:ascii="Cambria Math" w:hAnsi="Cambria Math"/>
+                    <w:i/>
+                    <w:lang w:val="cs-CZ"/>
+                  </w:rPr>
+                </m:ctrlPr>
+              </m:sSubSupPr>
+              <m:e>
+                <m:r>
+                  <w:rPr>
+                    <w:rFonts w:ascii="Cambria Math" w:hAnsi="Cambria Math"/>
+                    <w:lang w:val="cs-CZ"/>
+                  </w:rPr>
+                  <m:t>B</m:t>
+                </m:r>
+              </m:e>
+              <m:sub>
+                <m:r>
+                  <w:rPr>
+                    <w:rFonts w:ascii="Cambria Math" w:hAnsi="Cambria Math"/>
+                    <w:lang w:val="cs-CZ"/>
+                  </w:rPr>
+                  <m:t>1</m:t>
+                </m:r>
+              </m:sub>
+              <m:sup>
+                <m:r>
+                  <m:rPr>
+                    <m:nor/>
+                  </m:rPr>
+                  <w:rPr>
+                    <w:rFonts w:ascii="Cambria Math" w:hAnsi="Cambria Math"/>
+                    <w:lang w:val="cs-CZ"/>
+                  </w:rPr>
+                  <m:t>OFF</m:t>
+                </m:r>
+              </m:sup>
+            </m:sSubSup>
+            <m:r>
+              <w:rPr>
+                <w:rFonts w:ascii="Cambria Math" w:hAnsi="Cambria Math"/>
+              </w:rPr>
+              <m:t>(ω)</m:t>
+            </m:r>
+          </m:den>
+        </m:f>
+      </m:oMath>
+      <w:r>
+        <w:rPr>
+          <w:lang w:val="cs-CZ"/>
+        </w:rPr>
+        <w:tab/>
+      </w:r>
+      <w:r>
+        <w:rPr>
+          <w:lang w:val="cs-CZ"/>
+        </w:rPr>
+        <w:tab/>
+      </w:r>
+      <m:oMath>
+        <m:r>
+          <w:rPr>
+            <w:rFonts w:ascii="Cambria Math" w:hAnsi="Cambria Math"/>
+            <w:lang w:val="cs-CZ"/>
+          </w:rPr>
+          <m:t>(</m:t>
+        </m:r>
+        <m:r>
+          <w:rPr>
+            <w:rFonts w:ascii="Cambria Math" w:hAnsi="Cambria Math"/>
+            <w:lang w:val="cs-CZ"/>
+          </w:rPr>
+          <m:t>7</m:t>
+        </m:r>
+        <m:r>
+          <w:rPr>
+            <w:rFonts w:ascii="Cambria Math" w:hAnsi="Cambria Math"/>
+            <w:lang w:val="cs-CZ"/>
+          </w:rPr>
+          <m:t>)</m:t>
+        </m:r>
+      </m:oMath>
+    </w:p>
+    <w:p>
+      <w:pPr>
+        <w:rPr>
+          <w:lang w:val="cs-CZ"/>
+        </w:rPr>
+      </w:pPr>
+      <w:r>
+        <w:rPr>
+          <w:lang w:val="cs-CZ"/>
+        </w:rPr>
+        <w:t xml:space="preserve">The spectra are plotted in fig 5a. By calculating the value of </w:t>
+      </w:r>
+      <m:oMath>
+        <m:sSubSup>
+          <m:sSubSupPr>
+            <m:ctrlPr>
+              <w:rPr>
+                <w:rFonts w:ascii="Cambria Math" w:hAnsi="Cambria Math"/>
+                <w:i/>
+                <w:lang w:val="cs-CZ"/>
+              </w:rPr>
+            </m:ctrlPr>
+          </m:sSubSupPr>
+          <m:e>
+            <m:r>
+              <w:rPr>
+                <w:rFonts w:ascii="Cambria Math" w:hAnsi="Cambria Math"/>
+                <w:lang w:val="cs-CZ"/>
+              </w:rPr>
+              <m:t>R</m:t>
+            </m:r>
+          </m:e>
+          <m:sub>
+            <m:r>
+              <w:rPr>
+                <w:rFonts w:ascii="Cambria Math" w:hAnsi="Cambria Math"/>
+                <w:lang w:val="cs-CZ"/>
+              </w:rPr>
+              <m:t>21</m:t>
+            </m:r>
+          </m:sub>
+          <m:sup>
+            <m:r>
+              <m:rPr>
+                <m:nor/>
+              </m:rPr>
+              <w:rPr>
+                <w:rFonts w:ascii="Cambria Math" w:hAnsi="Cambria Math"/>
+                <w:lang w:val="cs-CZ"/>
+              </w:rPr>
+              <m:t>OFF</m:t>
+            </m:r>
+          </m:sup>
+        </m:sSubSup>
+      </m:oMath>
+      <w:r>
+        <w:rPr>
+          <w:lang w:val="cs-CZ"/>
+        </w:rPr>
+        <w:t xml:space="preserve"> for the aluminium-to-water interface as 0.838 and multiplying this by the ratio of the frequency spectra, the frequency-dependent reflection coefficient of the adhesive joint was calculated: this is shown in fig 5b.</w:t>
+      </w:r>
+    </w:p>
+    <w:p>
+      <w:pPr>
+        <w:rPr>
+          <w:lang w:val="cs-CZ"/>
+        </w:rPr>
+      </w:pPr>
+      <w:r>
+        <w:rPr>
+          <w:lang w:val="cs-CZ"/>
+        </w:rPr>
+        <w:t xml:space="preserve">Of particular interest in this plot is the minimum value at frequency </w:t>
+      </w:r>
+      <m:oMath>
+        <m:r>
+          <w:rPr>
+            <w:rFonts w:ascii="Cambria Math" w:hAnsi="Cambria Math"/>
+            <w:lang w:val="cs-CZ"/>
+          </w:rPr>
+          <m:t>f≅</m:t>
+        </m:r>
+        <m:r>
+          <w:rPr>
+            <w:rFonts w:ascii="Cambria Math" w:hAnsi="Cambria Math"/>
+            <w:lang w:val="cs-CZ"/>
+          </w:rPr>
+          <m:t>9</m:t>
+        </m:r>
+        <m:r>
+          <w:rPr>
+            <w:rFonts w:ascii="Cambria Math" w:hAnsi="Cambria Math"/>
+            <w:lang w:val="cs-CZ"/>
+          </w:rPr>
+          <m:t xml:space="preserve"> </m:t>
+        </m:r>
+        <m:r>
+          <m:rPr>
+            <m:nor/>
+          </m:rPr>
+          <w:rPr>
+            <w:rFonts w:ascii="Cambria Math" w:hAnsi="Cambria Math"/>
+            <w:lang w:val="cs-CZ"/>
+          </w:rPr>
+          <m:t>MHz</m:t>
+        </m:r>
+      </m:oMath>
+      <w:r>
+        <w:rPr>
+          <w:lang w:val="cs-CZ"/>
+        </w:rPr>
+        <w:t>.</w:t>
+      </w:r>
+    </w:p>
+    <w:p>
+      <w:pPr>
+        <w:jc w:val="center"/>
+      </w:pPr>
+      <w:r>
+        <w:rPr>
+          <w:noProof/>
+          <w:lang w:val="cs-CZ"/>
+        </w:rPr>
+        <w:lastRenderedPageBreak/>
+        <w:drawing>
+          <wp:inline distT="0" distB="0" distL="0" distR="0" wp14:anchorId="67C8EAE9" wp14:editId="3B0EEA87">
+            <wp:extent cx="5732890" cy="2069715"/>
+            <wp:effectExtent l="0" t="0" r="0" b="0"/>
+            <wp:docPr id="16" name="Picture 16"/>
+            <wp:cNvGraphicFramePr>
+              <a:graphicFrameLocks xmlns:a="http://schemas.openxmlformats.org/drawingml/2006/main" noChangeAspect="1"/>
+            </wp:cNvGraphicFramePr>
+            <a:graphic xmlns:a="http://schemas.openxmlformats.org/drawingml/2006/main">
+              <a:graphicData uri="http://schemas.openxmlformats.org/drawingml/2006/picture">
+                <pic:pic xmlns:pic="http://schemas.openxmlformats.org/drawingml/2006/picture">
+                  <pic:nvPicPr>
+                    <pic:cNvPr id="0" name="Picture 11"/>
+                    <pic:cNvPicPr>
+                      <a:picLocks noChangeAspect="1" noChangeArrowheads="1"/>
+                    </pic:cNvPicPr>
+                  </pic:nvPicPr>
+                  <pic:blipFill>
+                    <a:blip r:embed="rId15">
+                      <a:extLst>
+                        <a:ext uri="{28A0092B-C50C-407E-A947-70E740481C1C}">
+                          <a14:useLocalDpi xmlns:a14="http://schemas.microsoft.com/office/drawing/2010/main" val="0"/>
+                        </a:ext>
+                      </a:extLst>
+                    </a:blip>
+                    <a:srcRect/>
+                    <a:stretch>
+                      <a:fillRect/>
+                    </a:stretch>
+                  </pic:blipFill>
+                  <pic:spPr bwMode="auto">
+                    <a:xfrm>
+                      <a:off x="0" y="0"/>
+                      <a:ext cx="5758224" cy="2078861"/>
+                    </a:xfrm>
+                    <a:prstGeom prst="rect">
+                      <a:avLst/>
+                    </a:prstGeom>
+                    <a:noFill/>
+                    <a:ln>
+                      <a:noFill/>
+                    </a:ln>
+                  </pic:spPr>
+                </pic:pic>
+              </a:graphicData>
+            </a:graphic>
+          </wp:inline>
+        </w:drawing>
+      </w:r>
+    </w:p>
+    <w:p>
+      <w:pPr>
+        <w:pStyle w:val="FigureCaption"/>
+      </w:pPr>
+      <w:r>
+        <w:t xml:space="preserve">Fig. </w:t>
+      </w:r>
+      <w:r>
+        <w:t>5</w:t>
+      </w:r>
+      <w:r>
+        <w:tab/>
+      </w:r>
+      <w:r>
+        <w:t xml:space="preserve">(a) Frequency spectra for the bonded (blue) and unbonded (black) plate. The threshold plotted here (all data below which is excluded from subsequent calculation) is </w:t>
+      </w:r>
+      <m:oMath>
+        <m:r>
+          <w:rPr>
+            <w:rFonts w:ascii="Cambria Math" w:hAnsi="Cambria Math"/>
+          </w:rPr>
+          <m:t>0.01×</m:t>
+        </m:r>
+      </m:oMath>
+      <w:r>
+        <w:t xml:space="preserve"> maximum </w:t>
+      </w:r>
+      <m:oMath>
+        <m:sSubSup>
+          <m:sSubSupPr>
+            <m:ctrlPr>
+              <w:rPr>
+                <w:rFonts w:ascii="Cambria Math" w:hAnsi="Cambria Math"/>
+                <w:i/>
+              </w:rPr>
+            </m:ctrlPr>
+          </m:sSubSupPr>
+          <m:e>
+            <m:r>
+              <w:rPr>
+                <w:rFonts w:ascii="Cambria Math" w:hAnsi="Cambria Math"/>
+              </w:rPr>
+              <m:t>B</m:t>
+            </m:r>
+          </m:e>
+          <m:sub>
+            <m:r>
+              <w:rPr>
+                <w:rFonts w:ascii="Cambria Math" w:hAnsi="Cambria Math"/>
+              </w:rPr>
+              <m:t>1</m:t>
+            </m:r>
+          </m:sub>
+          <m:sup>
+            <m:r>
+              <m:rPr>
+                <m:nor/>
+              </m:rPr>
+              <w:rPr>
+                <w:rFonts w:ascii="Cambria Math" w:hAnsi="Cambria Math"/>
+              </w:rPr>
+              <m:t>ON</m:t>
+            </m:r>
+          </m:sup>
+        </m:sSubSup>
+        <m:d>
+          <m:dPr>
+            <m:ctrlPr>
+              <w:rPr>
+                <w:rFonts w:ascii="Cambria Math" w:hAnsi="Cambria Math"/>
+                <w:i/>
+              </w:rPr>
+            </m:ctrlPr>
+          </m:dPr>
+          <m:e>
+            <m:r>
+              <w:rPr>
+                <w:rFonts w:ascii="Cambria Math" w:hAnsi="Cambria Math"/>
+              </w:rPr>
+              <m:t>ω</m:t>
+            </m:r>
+          </m:e>
+        </m:d>
+      </m:oMath>
+      <w:r>
+        <w:t xml:space="preserve"> value. (b) Reflection coefficient calculated by multiplying </w:t>
+      </w:r>
+      <m:oMath>
+        <m:sSubSup>
+          <m:sSubSupPr>
+            <m:ctrlPr>
+              <w:rPr>
+                <w:rFonts w:ascii="Cambria Math" w:hAnsi="Cambria Math"/>
+                <w:i/>
+              </w:rPr>
+            </m:ctrlPr>
+          </m:sSubSupPr>
+          <m:e>
+            <m:r>
+              <w:rPr>
+                <w:rFonts w:ascii="Cambria Math" w:hAnsi="Cambria Math"/>
+              </w:rPr>
+              <m:t>R</m:t>
+            </m:r>
+          </m:e>
+          <m:sub>
+            <m:r>
+              <w:rPr>
+                <w:rFonts w:ascii="Cambria Math" w:hAnsi="Cambria Math"/>
+              </w:rPr>
+              <m:t>21</m:t>
+            </m:r>
+          </m:sub>
+          <m:sup>
+            <m:r>
+              <m:rPr>
+                <m:nor/>
+              </m:rPr>
+              <w:rPr>
+                <w:rFonts w:ascii="Cambria Math" w:hAnsi="Cambria Math"/>
+              </w:rPr>
+              <m:t>OFF</m:t>
+            </m:r>
+          </m:sup>
+        </m:sSubSup>
+      </m:oMath>
+      <w:r>
+        <w:t xml:space="preserve"> by the ratio of </w:t>
+      </w:r>
+      <m:oMath>
+        <m:sSubSup>
+          <m:sSubSupPr>
+            <m:ctrlPr>
+              <w:rPr>
+                <w:rFonts w:ascii="Cambria Math" w:hAnsi="Cambria Math"/>
+                <w:i/>
+              </w:rPr>
+            </m:ctrlPr>
+          </m:sSubSupPr>
+          <m:e>
+            <m:r>
+              <w:rPr>
+                <w:rFonts w:ascii="Cambria Math" w:hAnsi="Cambria Math"/>
+              </w:rPr>
+              <m:t>B</m:t>
+            </m:r>
+          </m:e>
+          <m:sub>
+            <m:r>
+              <w:rPr>
+                <w:rFonts w:ascii="Cambria Math" w:hAnsi="Cambria Math"/>
+              </w:rPr>
+              <m:t>1</m:t>
+            </m:r>
+          </m:sub>
+          <m:sup>
+            <m:r>
+              <m:rPr>
+                <m:nor/>
+              </m:rPr>
+              <w:rPr>
+                <w:rFonts w:ascii="Cambria Math" w:hAnsi="Cambria Math"/>
+              </w:rPr>
+              <m:t>ON</m:t>
+            </m:r>
+          </m:sup>
+        </m:sSubSup>
+      </m:oMath>
+      <w:r>
+        <w:t xml:space="preserve"> and </w:t>
+      </w:r>
+      <m:oMath>
+        <m:sSubSup>
+          <m:sSubSupPr>
+            <m:ctrlPr>
+              <w:rPr>
+                <w:rFonts w:ascii="Cambria Math" w:hAnsi="Cambria Math"/>
+                <w:i/>
+              </w:rPr>
+            </m:ctrlPr>
+          </m:sSubSupPr>
+          <m:e>
+            <m:r>
+              <w:rPr>
+                <w:rFonts w:ascii="Cambria Math" w:hAnsi="Cambria Math"/>
+              </w:rPr>
+              <m:t>B</m:t>
+            </m:r>
+          </m:e>
+          <m:sub>
+            <m:r>
+              <w:rPr>
+                <w:rFonts w:ascii="Cambria Math" w:hAnsi="Cambria Math"/>
+              </w:rPr>
+              <m:t>1</m:t>
+            </m:r>
+          </m:sub>
+          <m:sup>
+            <m:r>
+              <m:rPr>
+                <m:nor/>
+              </m:rPr>
+              <w:rPr>
+                <w:rFonts w:ascii="Cambria Math" w:hAnsi="Cambria Math"/>
+              </w:rPr>
+              <m:t>OFF</m:t>
+            </m:r>
+          </m:sup>
+        </m:sSubSup>
+      </m:oMath>
+      <w:r>
+        <w:t>.</w:t>
+      </w:r>
+    </w:p>
+    <w:p>
+      <w:pPr>
+        <w:jc w:val="center"/>
+      </w:pPr>
+    </w:p>
+    <w:p>
+      <w:pPr>
+        <w:jc w:val="center"/>
+      </w:pPr>
+    </w:p>
     <w:p/>
-    <w:p/>
     <w:p>
       <w:pPr>
         <w:rPr>
@@ -3576,11 +4793,9 @@
       </w:r>
     </w:p>
     <w:p>
-      <w:proofErr w:type="spellStart"/>
       <w:r>
         <w:t>Alt+N</w:t>
       </w:r>
-      <w:proofErr w:type="spellEnd"/>
       <w:r>
         <w:tab/>
       </w:r>
@@ -3607,11 +4822,9 @@
       </w:r>
     </w:p>
     <w:p>
-      <w:proofErr w:type="spellStart"/>
       <w:r>
         <w:t>Alt+E</w:t>
       </w:r>
-      <w:proofErr w:type="spellEnd"/>
       <w:r>
         <w:tab/>
       </w:r>
@@ -3644,11 +4857,9 @@
       </w:r>
     </w:p>
     <w:p>
-      <w:proofErr w:type="spellStart"/>
       <w:r>
         <w:t>Alt+F</w:t>
       </w:r>
-      <w:proofErr w:type="spellEnd"/>
       <w:r>
         <w:tab/>
       </w:r>
@@ -3675,11 +4886,9 @@
       </w:r>
     </w:p>
     <w:p>
-      <w:proofErr w:type="spellStart"/>
       <w:r>
         <w:t>Alt+R</w:t>
       </w:r>
-      <w:proofErr w:type="spellEnd"/>
       <w:r>
         <w:tab/>
         <w:t>[Reference] (Arial 8 point, 12.7 mm hanging indent, with tab stop at 12.7 mm)</w:t>
@@ -3690,6 +4899,7 @@
         <w:pStyle w:val="Heading3"/>
       </w:pPr>
       <w:r>
+        <w:lastRenderedPageBreak/>
         <w:t>Using other people's material</w:t>
       </w:r>
     </w:p>
@@ -3713,11 +4923,7 @@
         <w:t>[Reference]</w:t>
       </w:r>
       <w:r>
-        <w:t xml:space="preserve">) and cite each reference at the appropriate point in the text by placing the relevant reference number in square brackets, like this [1]. The first citations to each reference in the text should be in numerical order (change the order of the reference list if necessary so that this is achieved). All references in the list must be cited explicitly in the text. Here is an example of a citation to a journal paper [2] that describes some interesting work. You can also find material in conference proceedings [3] or websites [4]. Use the examples in the list to determine the exact way in which references to different types of source should be formatted. </w:t>
-      </w:r>
-      <w:r>
-        <w:lastRenderedPageBreak/>
-        <w:t>The most important requirement is that the reference must provide enough information to allow someone else to retrieve the same information.</w:t>
+        <w:t>) and cite each reference at the appropriate point in the text by placing the relevant reference number in square brackets, like this [1]. The first citations to each reference in the text should be in numerical order (change the order of the reference list if necessary so that this is achieved). All references in the list must be cited explicitly in the text. Here is an example of a citation to a journal paper [2] that describes some interesting work. You can also find material in conference proceedings [3] or websites [4]. Use the examples in the list to determine the exact way in which references to different types of source should be formatted. The most important requirement is that the reference must provide enough information to allow someone else to retrieve the same information.</w:t>
       </w:r>
     </w:p>
     <w:p>
@@ -3742,15 +4948,7 @@
         <w:t xml:space="preserve"> number of pages</w:t>
       </w:r>
       <w:r>
-        <w:t xml:space="preserve"> (excluding the appendices containing </w:t>
-      </w:r>
-      <w:proofErr w:type="spellStart"/>
-      <w:r>
-        <w:t>Matlab</w:t>
-      </w:r>
-      <w:proofErr w:type="spellEnd"/>
-      <w:r>
-        <w:t xml:space="preserve"> code)</w:t>
+        <w:t xml:space="preserve"> (excluding the appendices containing Matlab code)</w:t>
       </w:r>
       <w:r>
         <w:t xml:space="preserve"> for the exercises are as follows:</w:t>
@@ -4020,14 +5218,12 @@
         </w:rPr>
         <w:t>[</w:t>
       </w:r>
-      <w:proofErr w:type="spellStart"/>
       <w:r>
         <w:rPr>
           <w:color w:val="FF0000"/>
         </w:rPr>
         <w:t>FigureCaption</w:t>
       </w:r>
-      <w:proofErr w:type="spellEnd"/>
       <w:r>
         <w:rPr>
           <w:color w:val="FF0000"/>
@@ -4041,21 +5237,7 @@
         <w:rPr>
           <w:color w:val="FF0000"/>
         </w:rPr>
-        <w:t>[</w:t>
-      </w:r>
-      <w:proofErr w:type="spellStart"/>
-      <w:r>
-        <w:rPr>
-          <w:color w:val="FF0000"/>
-        </w:rPr>
-        <w:t>FigureCaption</w:t>
-      </w:r>
-      <w:proofErr w:type="spellEnd"/>
-      <w:r>
-        <w:rPr>
-          <w:color w:val="FF0000"/>
-        </w:rPr>
-        <w:t>]</w:t>
+        <w:t>[FigureCaption]</w:t>
       </w:r>
       <w:r>
         <w:t xml:space="preserve"> style provides a hanging indent so that the caption text is properly aligned after the number.</w:t>
@@ -4090,6 +5272,7 @@
         <w:pStyle w:val="Figure"/>
       </w:pPr>
       <w:r>
+        <w:lastRenderedPageBreak/>
         <w:t>(a)</w:t>
       </w:r>
       <w:r>
@@ -4118,7 +5301,7 @@
                     </pic:cNvPicPr>
                   </pic:nvPicPr>
                   <pic:blipFill>
-                    <a:blip r:embed="rId14" cstate="print"/>
+                    <a:blip r:embed="rId16" cstate="print"/>
                     <a:srcRect/>
                     <a:stretch>
                       <a:fillRect/>
@@ -4178,7 +5361,7 @@
                     </pic:cNvPicPr>
                   </pic:nvPicPr>
                   <pic:blipFill>
-                    <a:blip r:embed="rId15" cstate="print"/>
+                    <a:blip r:embed="rId17" cstate="print"/>
                     <a:srcRect/>
                     <a:stretch>
                       <a:fillRect/>
@@ -4255,13 +5438,8 @@
           <w:numId w:val="18"/>
         </w:numPr>
       </w:pPr>
-      <w:proofErr w:type="spellStart"/>
-      <w:r>
-        <w:t>Velichko</w:t>
-      </w:r>
-      <w:proofErr w:type="spellEnd"/>
-      <w:r>
-        <w:t xml:space="preserve">, A., “The Frequency </w:t>
+      <w:r>
+        <w:t xml:space="preserve">Velichko, A., “The Frequency </w:t>
       </w:r>
       <w:r>
         <w:t xml:space="preserve">Domain”, </w:t>
@@ -4293,21 +5471,8 @@
         </w:numPr>
         <w:ind w:left="709" w:hanging="349"/>
       </w:pPr>
-      <w:proofErr w:type="spellStart"/>
-      <w:r>
-        <w:t>Krautkrämer</w:t>
-      </w:r>
-      <w:proofErr w:type="spellEnd"/>
-      <w:r>
-        <w:t xml:space="preserve">, J., &amp; </w:t>
-      </w:r>
-      <w:proofErr w:type="spellStart"/>
-      <w:r>
-        <w:t>Krautkrämer</w:t>
-      </w:r>
-      <w:proofErr w:type="spellEnd"/>
-      <w:r>
-        <w:t xml:space="preserve">, H. (1990). </w:t>
+      <w:r>
+        <w:t xml:space="preserve">Krautkrämer, J., &amp; Krautkrämer, H. (1990). </w:t>
       </w:r>
       <w:r>
         <w:t>Attenuation of Ultrasonic Waves in Solids</w:t>
@@ -4338,31 +5503,14 @@
         <w:ind w:left="709" w:hanging="349"/>
       </w:pPr>
       <w:r>
-        <w:t>O’Donnell, M., Jaynes, E. T. and Miller, J. G., “</w:t>
-      </w:r>
-      <w:proofErr w:type="spellStart"/>
-      <w:r>
-        <w:t>Kramers-Kronig</w:t>
-      </w:r>
-      <w:proofErr w:type="spellEnd"/>
-      <w:r>
-        <w:t xml:space="preserve"> relationship between ultrasonic attenuation and phase velocity”, </w:t>
-      </w:r>
-      <w:proofErr w:type="spellStart"/>
+        <w:t xml:space="preserve">O’Donnell, M., Jaynes, E. T. and Miller, J. G., “Kramers-Kronig relationship between ultrasonic attenuation and phase velocity”, </w:t>
+      </w:r>
       <w:r>
         <w:rPr>
           <w:i/>
           <w:iCs/>
         </w:rPr>
-        <w:t>Acoust</w:t>
-      </w:r>
-      <w:proofErr w:type="spellEnd"/>
-      <w:r>
-        <w:rPr>
-          <w:i/>
-          <w:iCs/>
-        </w:rPr>
-        <w:t>. Soc. Am.</w:t>
+        <w:t>Acoust. Soc. Am.</w:t>
       </w:r>
       <w:r>
         <w:t xml:space="preserve">, </w:t>
@@ -4387,55 +5535,11 @@
         </w:numPr>
         <w:ind w:left="709" w:hanging="349"/>
       </w:pPr>
-      <w:proofErr w:type="spellStart"/>
-      <w:r>
-        <w:lastRenderedPageBreak/>
-        <w:t>Zellouf</w:t>
-      </w:r>
-      <w:proofErr w:type="spellEnd"/>
-      <w:r>
-        <w:t xml:space="preserve">, D., </w:t>
-      </w:r>
-      <w:proofErr w:type="spellStart"/>
-      <w:r>
-        <w:t>Jayet</w:t>
-      </w:r>
-      <w:proofErr w:type="spellEnd"/>
-      <w:r>
-        <w:t xml:space="preserve">, Y., Saint-Pierre, N., </w:t>
-      </w:r>
-      <w:proofErr w:type="spellStart"/>
-      <w:r>
-        <w:t>Tatibou</w:t>
-      </w:r>
-      <w:r>
-        <w:t>ët</w:t>
-      </w:r>
-      <w:proofErr w:type="spellEnd"/>
-      <w:r>
-        <w:t>,</w:t>
-      </w:r>
-      <w:r>
-        <w:t xml:space="preserve"> J., and </w:t>
-      </w:r>
-      <w:proofErr w:type="spellStart"/>
-      <w:r>
-        <w:t>Baboux</w:t>
-      </w:r>
-      <w:proofErr w:type="spellEnd"/>
-      <w:r>
-        <w:t>, J. C.,</w:t>
-      </w:r>
-      <w:r>
-        <w:t xml:space="preserve"> “Ultrasonic spectroscopy in polymeric materials. Applications of the </w:t>
-      </w:r>
-      <w:proofErr w:type="spellStart"/>
-      <w:r>
-        <w:t>Kramers-Kronig</w:t>
-      </w:r>
-      <w:proofErr w:type="spellEnd"/>
-      <w:r>
-        <w:t xml:space="preserve"> relations”, </w:t>
+      <w:r>
+        <w:t>Zellouf, D., Jayet, Y., Saint-Pierre, N., Tatibouët, J., and Baboux, J. C.,</w:t>
+      </w:r>
+      <w:r>
+        <w:t xml:space="preserve"> “Ultrasonic spectroscopy in polymeric materials. Applications of the Kramers-Kronig relations”, </w:t>
       </w:r>
       <w:r>
         <w:rPr>
@@ -4586,15 +5690,7 @@
         <w:t>Annual Review of Progress in QNDE</w:t>
       </w:r>
       <w:r>
-        <w:t xml:space="preserve">, eds. </w:t>
-      </w:r>
-      <w:proofErr w:type="spellStart"/>
-      <w:r>
-        <w:t>Chimenti</w:t>
-      </w:r>
-      <w:proofErr w:type="spellEnd"/>
-      <w:r>
-        <w:t xml:space="preserve">, D. E., Thompson, D. O., </w:t>
+        <w:t xml:space="preserve">, eds. Chimenti, D. E., Thompson, D. O., </w:t>
       </w:r>
       <w:r>
         <w:rPr>
@@ -4724,12 +5820,12 @@
       </w:r>
     </w:p>
     <w:sectPr>
-      <w:headerReference w:type="even" r:id="rId16"/>
-      <w:headerReference w:type="default" r:id="rId17"/>
-      <w:footerReference w:type="even" r:id="rId18"/>
-      <w:footerReference w:type="default" r:id="rId19"/>
-      <w:headerReference w:type="first" r:id="rId20"/>
-      <w:footerReference w:type="first" r:id="rId21"/>
+      <w:headerReference w:type="even" r:id="rId18"/>
+      <w:headerReference w:type="default" r:id="rId19"/>
+      <w:footerReference w:type="even" r:id="rId20"/>
+      <w:footerReference w:type="default" r:id="rId21"/>
+      <w:headerReference w:type="first" r:id="rId22"/>
+      <w:footerReference w:type="first" r:id="rId23"/>
       <w:pgSz w:w="11909" w:h="16834" w:code="9"/>
       <w:pgMar w:top="1134" w:right="1134" w:bottom="1134" w:left="1134" w:header="720" w:footer="720" w:gutter="0"/>
       <w:cols w:space="720"/>
@@ -7028,6 +8124,25 @@
 </file>
 
 <file path=customXml/item1.xml><?xml version="1.0" encoding="utf-8"?>
+<b:Sources xmlns:b="http://schemas.openxmlformats.org/officeDocument/2006/bibliography" xmlns="http://schemas.openxmlformats.org/officeDocument/2006/bibliography" SelectedStyle="\APASixthEditionOfficeOnline.xsl" StyleName="APA" Version="6"/>
+</file>
+
+<file path=customXml/item2.xml><?xml version="1.0" encoding="utf-8"?>
+<p:properties xmlns:p="http://schemas.microsoft.com/office/2006/metadata/properties" xmlns:xsi="http://www.w3.org/2001/XMLSchema-instance" xmlns:pc="http://schemas.microsoft.com/office/infopath/2007/PartnerControls">
+  <documentManagement/>
+</p:properties>
+</file>
+
+<file path=customXml/item3.xml><?xml version="1.0" encoding="utf-8"?>
+<?mso-contentType ?>
+<FormTemplates xmlns="http://schemas.microsoft.com/sharepoint/v3/contenttype/forms">
+  <Display>DocumentLibraryForm</Display>
+  <Edit>DocumentLibraryForm</Edit>
+  <New>DocumentLibraryForm</New>
+</FormTemplates>
+</file>
+
+<file path=customXml/item4.xml><?xml version="1.0" encoding="utf-8"?>
 <ct:contentTypeSchema xmlns:ct="http://schemas.microsoft.com/office/2006/metadata/contentType" xmlns:ma="http://schemas.microsoft.com/office/2006/metadata/properties/metaAttributes" ct:_="" ma:_="" ma:contentTypeName="Document" ma:contentTypeID="0x010100F7ED35F0984B7C4DB29B0C1832D16071" ma:contentTypeVersion="4" ma:contentTypeDescription="Create a new document." ma:contentTypeScope="" ma:versionID="e747ee5beadf81c3f1a9517fd2843a1a">
   <xsd:schema xmlns:xsd="http://www.w3.org/2001/XMLSchema" xmlns:xs="http://www.w3.org/2001/XMLSchema" xmlns:p="http://schemas.microsoft.com/office/2006/metadata/properties" xmlns:ns2="53a0256c-c5e6-449e-a50a-b1d7cbc9d322" targetNamespace="http://schemas.microsoft.com/office/2006/metadata/properties" ma:root="true" ma:fieldsID="b5eaac0044a16786a65a9a5c7bb4f7dc" ns2:_="">
     <xsd:import namespace="53a0256c-c5e6-449e-a50a-b1d7cbc9d322"/>
@@ -7173,26 +8288,32 @@
 </ct:contentTypeSchema>
 </file>
 
-<file path=customXml/item2.xml><?xml version="1.0" encoding="utf-8"?>
-<?mso-contentType ?>
-<FormTemplates xmlns="http://schemas.microsoft.com/sharepoint/v3/contenttype/forms">
-  <Display>DocumentLibraryForm</Display>
-  <Edit>DocumentLibraryForm</Edit>
-  <New>DocumentLibraryForm</New>
-</FormTemplates>
+<file path=customXml/itemProps1.xml><?xml version="1.0" encoding="utf-8"?>
+<ds:datastoreItem xmlns:ds="http://schemas.openxmlformats.org/officeDocument/2006/customXml" ds:itemID="{2C16A7A2-BD3D-4C76-8778-E9253D6E4E61}">
+  <ds:schemaRefs>
+    <ds:schemaRef ds:uri="http://schemas.openxmlformats.org/officeDocument/2006/bibliography"/>
+  </ds:schemaRefs>
+</ds:datastoreItem>
 </file>
 
-<file path=customXml/item3.xml><?xml version="1.0" encoding="utf-8"?>
-<p:properties xmlns:p="http://schemas.microsoft.com/office/2006/metadata/properties" xmlns:xsi="http://www.w3.org/2001/XMLSchema-instance" xmlns:pc="http://schemas.microsoft.com/office/infopath/2007/PartnerControls">
-  <documentManagement/>
-</p:properties>
+<file path=customXml/itemProps2.xml><?xml version="1.0" encoding="utf-8"?>
+<ds:datastoreItem xmlns:ds="http://schemas.openxmlformats.org/officeDocument/2006/customXml" ds:itemID="{52C1F75D-0695-4C66-990D-2B5832ED1F48}">
+  <ds:schemaRefs>
+    <ds:schemaRef ds:uri="http://schemas.microsoft.com/office/2006/metadata/properties"/>
+    <ds:schemaRef ds:uri="http://schemas.microsoft.com/office/infopath/2007/PartnerControls"/>
+  </ds:schemaRefs>
+</ds:datastoreItem>
 </file>
 
-<file path=customXml/item4.xml><?xml version="1.0" encoding="utf-8"?>
-<b:Sources xmlns:b="http://schemas.openxmlformats.org/officeDocument/2006/bibliography" xmlns="http://schemas.openxmlformats.org/officeDocument/2006/bibliography" SelectedStyle="\APASixthEditionOfficeOnline.xsl" StyleName="APA" Version="6"/>
+<file path=customXml/itemProps3.xml><?xml version="1.0" encoding="utf-8"?>
+<ds:datastoreItem xmlns:ds="http://schemas.openxmlformats.org/officeDocument/2006/customXml" ds:itemID="{74D5E021-E88C-48D2-82AD-4EE945C93B6F}">
+  <ds:schemaRefs>
+    <ds:schemaRef ds:uri="http://schemas.microsoft.com/sharepoint/v3/contenttype/forms"/>
+  </ds:schemaRefs>
+</ds:datastoreItem>
 </file>
 
-<file path=customXml/itemProps1.xml><?xml version="1.0" encoding="utf-8"?>
+<file path=customXml/itemProps4.xml><?xml version="1.0" encoding="utf-8"?>
 <ds:datastoreItem xmlns:ds="http://schemas.openxmlformats.org/officeDocument/2006/customXml" ds:itemID="{6FB7CA2D-5F44-475F-805E-A68BE3651CDA}">
   <ds:schemaRefs>
     <ds:schemaRef ds:uri="http://schemas.microsoft.com/office/2006/metadata/contentType"/>
@@ -7208,29 +8329,4 @@
     <ds:schemaRef ds:uri="http://schemas.microsoft.com/internal/obd"/>
   </ds:schemaRefs>
 </ds:datastoreItem>
-</file>
-
-<file path=customXml/itemProps2.xml><?xml version="1.0" encoding="utf-8"?>
-<ds:datastoreItem xmlns:ds="http://schemas.openxmlformats.org/officeDocument/2006/customXml" ds:itemID="{74D5E021-E88C-48D2-82AD-4EE945C93B6F}">
-  <ds:schemaRefs>
-    <ds:schemaRef ds:uri="http://schemas.microsoft.com/sharepoint/v3/contenttype/forms"/>
-  </ds:schemaRefs>
-</ds:datastoreItem>
-</file>
-
-<file path=customXml/itemProps3.xml><?xml version="1.0" encoding="utf-8"?>
-<ds:datastoreItem xmlns:ds="http://schemas.openxmlformats.org/officeDocument/2006/customXml" ds:itemID="{52C1F75D-0695-4C66-990D-2B5832ED1F48}">
-  <ds:schemaRefs>
-    <ds:schemaRef ds:uri="http://schemas.microsoft.com/office/2006/metadata/properties"/>
-    <ds:schemaRef ds:uri="http://schemas.microsoft.com/office/infopath/2007/PartnerControls"/>
-  </ds:schemaRefs>
-</ds:datastoreItem>
-</file>
-
-<file path=customXml/itemProps4.xml><?xml version="1.0" encoding="utf-8"?>
-<ds:datastoreItem xmlns:ds="http://schemas.openxmlformats.org/officeDocument/2006/customXml" ds:itemID="{2C16A7A2-BD3D-4C76-8778-E9253D6E4E61}">
-  <ds:schemaRefs>
-    <ds:schemaRef ds:uri="http://schemas.openxmlformats.org/officeDocument/2006/bibliography"/>
-  </ds:schemaRefs>
-</ds:datastoreItem>
 </file>
</xml_diff>

<commit_message>
Started ex5 report. Have written the first part, now moving onto FMC simulation and imaging.
</commit_message>
<xml_diff>
--- a/ex3/Ex3 Report.docx
+++ b/ex3/Ex3 Report.docx
@@ -26,6 +26,11 @@
       <w:r>
         <w:t>Matthew Chandler</w:t>
       </w:r>
+    </w:p>
+    <w:p>
+      <w:pPr>
+        <w:pStyle w:val="Author"/>
+      </w:pPr>
     </w:p>
     <w:p>
       <w:pPr>
@@ -1596,6 +1601,103 @@
     </w:p>
     <w:p>
       <w:pPr>
+        <w:rPr>
+          <w:lang w:val="cs-CZ"/>
+        </w:rPr>
+      </w:pPr>
+      <w:r>
+        <w:t>The response from each reflection was isolated so that it could be processed independently from the others. This was done using a threshold on the signal, such that any section of data with envelope greater than the threshold (</w:t>
+      </w:r>
+      <m:oMath>
+        <m:r>
+          <w:rPr>
+            <w:rFonts w:ascii="Cambria Math" w:hAnsi="Cambria Math"/>
+          </w:rPr>
+          <m:t>0.01×</m:t>
+        </m:r>
+      </m:oMath>
+      <w:r>
+        <w:t xml:space="preserve"> maximum envelope voltage) was treated as a single response. These are shown as green bands in fig 1, labelled </w:t>
+      </w:r>
+      <m:oMath>
+        <m:r>
+          <w:rPr>
+            <w:rFonts w:ascii="Cambria Math" w:hAnsi="Cambria Math"/>
+          </w:rPr>
+          <m:t>F</m:t>
+        </m:r>
+      </m:oMath>
+      <w:r>
+        <w:t xml:space="preserve">, </w:t>
+      </w:r>
+      <m:oMath>
+        <m:sSub>
+          <m:sSubPr>
+            <m:ctrlPr>
+              <w:rPr>
+                <w:rFonts w:ascii="Cambria Math" w:hAnsi="Cambria Math"/>
+                <w:i/>
+              </w:rPr>
+            </m:ctrlPr>
+          </m:sSubPr>
+          <m:e>
+            <m:r>
+              <w:rPr>
+                <w:rFonts w:ascii="Cambria Math" w:hAnsi="Cambria Math"/>
+              </w:rPr>
+              <m:t>B</m:t>
+            </m:r>
+          </m:e>
+          <m:sub>
+            <m:r>
+              <w:rPr>
+                <w:rFonts w:ascii="Cambria Math" w:hAnsi="Cambria Math"/>
+              </w:rPr>
+              <m:t>1</m:t>
+            </m:r>
+          </m:sub>
+        </m:sSub>
+      </m:oMath>
+      <w:r>
+        <w:t xml:space="preserve"> and </w:t>
+      </w:r>
+      <m:oMath>
+        <m:sSub>
+          <m:sSubPr>
+            <m:ctrlPr>
+              <w:rPr>
+                <w:rFonts w:ascii="Cambria Math" w:hAnsi="Cambria Math"/>
+                <w:i/>
+              </w:rPr>
+            </m:ctrlPr>
+          </m:sSubPr>
+          <m:e>
+            <m:r>
+              <w:rPr>
+                <w:rFonts w:ascii="Cambria Math" w:hAnsi="Cambria Math"/>
+              </w:rPr>
+              <m:t>B</m:t>
+            </m:r>
+          </m:e>
+          <m:sub>
+            <m:r>
+              <w:rPr>
+                <w:rFonts w:ascii="Cambria Math" w:hAnsi="Cambria Math"/>
+              </w:rPr>
+              <m:t>2</m:t>
+            </m:r>
+          </m:sub>
+        </m:sSub>
+      </m:oMath>
+      <w:r>
+        <w:t xml:space="preserve"> respectively. Using the transfer function in equation 1, the spectra of these signals can be approximated by considering the reflection and transmission of the wave through the </w:t>
+      </w:r>
+      <w:r>
+        <w:br/>
+      </w:r>
+    </w:p>
+    <w:p>
+      <w:pPr>
         <w:jc w:val="center"/>
       </w:pPr>
       <w:r>
@@ -1687,97 +1789,8 @@
       </w:r>
     </w:p>
     <w:p>
-      <w:pPr>
-        <w:rPr>
-          <w:lang w:val="cs-CZ"/>
-        </w:rPr>
-      </w:pPr>
-      <w:r>
-        <w:t>The response from each reflection was isolated so that it could be processed independently from the others. This was done using a threshold on the signal, such that any section of data with envelope greater than the threshold (</w:t>
-      </w:r>
-      <m:oMath>
-        <m:r>
-          <w:rPr>
-            <w:rFonts w:ascii="Cambria Math" w:hAnsi="Cambria Math"/>
-          </w:rPr>
-          <m:t>0.01×</m:t>
-        </m:r>
-      </m:oMath>
-      <w:r>
-        <w:t xml:space="preserve"> maximum envelope voltage) was treated as a single response. These are shown as green bands in fig 1, labelled </w:t>
-      </w:r>
-      <m:oMath>
-        <m:r>
-          <w:rPr>
-            <w:rFonts w:ascii="Cambria Math" w:hAnsi="Cambria Math"/>
-          </w:rPr>
-          <m:t>F</m:t>
-        </m:r>
-      </m:oMath>
-      <w:r>
-        <w:t xml:space="preserve">, </w:t>
-      </w:r>
-      <m:oMath>
-        <m:sSub>
-          <m:sSubPr>
-            <m:ctrlPr>
-              <w:rPr>
-                <w:rFonts w:ascii="Cambria Math" w:hAnsi="Cambria Math"/>
-                <w:i/>
-              </w:rPr>
-            </m:ctrlPr>
-          </m:sSubPr>
-          <m:e>
-            <m:r>
-              <w:rPr>
-                <w:rFonts w:ascii="Cambria Math" w:hAnsi="Cambria Math"/>
-              </w:rPr>
-              <m:t>B</m:t>
-            </m:r>
-          </m:e>
-          <m:sub>
-            <m:r>
-              <w:rPr>
-                <w:rFonts w:ascii="Cambria Math" w:hAnsi="Cambria Math"/>
-              </w:rPr>
-              <m:t>1</m:t>
-            </m:r>
-          </m:sub>
-        </m:sSub>
-      </m:oMath>
-      <w:r>
-        <w:t xml:space="preserve"> and </w:t>
-      </w:r>
-      <m:oMath>
-        <m:sSub>
-          <m:sSubPr>
-            <m:ctrlPr>
-              <w:rPr>
-                <w:rFonts w:ascii="Cambria Math" w:hAnsi="Cambria Math"/>
-                <w:i/>
-              </w:rPr>
-            </m:ctrlPr>
-          </m:sSubPr>
-          <m:e>
-            <m:r>
-              <w:rPr>
-                <w:rFonts w:ascii="Cambria Math" w:hAnsi="Cambria Math"/>
-              </w:rPr>
-              <m:t>B</m:t>
-            </m:r>
-          </m:e>
-          <m:sub>
-            <m:r>
-              <w:rPr>
-                <w:rFonts w:ascii="Cambria Math" w:hAnsi="Cambria Math"/>
-              </w:rPr>
-              <m:t>2</m:t>
-            </m:r>
-          </m:sub>
-        </m:sSub>
-      </m:oMath>
-      <w:r>
-        <w:t xml:space="preserve"> respectively. Using the transfer function in equation 1, the spectra of these signals can be approximated by considering the reflection and transmission of the wave through the geometry:</w:t>
+      <w:r>
+        <w:t>geometry:</w:t>
       </w:r>
     </w:p>
     <w:p>
@@ -2700,233 +2713,7 @@
       </w:r>
     </w:p>
     <w:p>
-      <w:pPr>
-        <w:jc w:val="center"/>
-      </w:pPr>
-      <w:r>
-        <w:rPr>
-          <w:noProof/>
-        </w:rPr>
-        <w:drawing>
-          <wp:inline distT="0" distB="0" distL="0" distR="0" wp14:anchorId="5290AC51" wp14:editId="21001EB5">
-            <wp:extent cx="5788254" cy="1478942"/>
-            <wp:effectExtent l="0" t="0" r="0" b="0"/>
-            <wp:docPr id="3" name="Picture 3"/>
-            <wp:cNvGraphicFramePr>
-              <a:graphicFrameLocks xmlns:a="http://schemas.openxmlformats.org/drawingml/2006/main" noChangeAspect="1"/>
-            </wp:cNvGraphicFramePr>
-            <a:graphic xmlns:a="http://schemas.openxmlformats.org/drawingml/2006/main">
-              <a:graphicData uri="http://schemas.openxmlformats.org/drawingml/2006/picture">
-                <pic:pic xmlns:pic="http://schemas.openxmlformats.org/drawingml/2006/picture">
-                  <pic:nvPicPr>
-                    <pic:cNvPr id="0" name="Picture 1"/>
-                    <pic:cNvPicPr>
-                      <a:picLocks noChangeAspect="1" noChangeArrowheads="1"/>
-                    </pic:cNvPicPr>
-                  </pic:nvPicPr>
-                  <pic:blipFill rotWithShape="1">
-                    <a:blip r:embed="rId12">
-                      <a:extLst>
-                        <a:ext uri="{28A0092B-C50C-407E-A947-70E740481C1C}">
-                          <a14:useLocalDpi xmlns:a14="http://schemas.microsoft.com/office/drawing/2010/main" val="0"/>
-                        </a:ext>
-                      </a:extLst>
-                    </a:blip>
-                    <a:srcRect l="9351" r="7275"/>
-                    <a:stretch/>
-                  </pic:blipFill>
-                  <pic:spPr bwMode="auto">
-                    <a:xfrm>
-                      <a:off x="0" y="0"/>
-                      <a:ext cx="5803339" cy="1482796"/>
-                    </a:xfrm>
-                    <a:prstGeom prst="rect">
-                      <a:avLst/>
-                    </a:prstGeom>
-                    <a:noFill/>
-                    <a:ln>
-                      <a:noFill/>
-                    </a:ln>
-                    <a:extLst>
-                      <a:ext uri="{53640926-AAD7-44D8-BBD7-CCE9431645EC}">
-                        <a14:shadowObscured xmlns:a14="http://schemas.microsoft.com/office/drawing/2010/main"/>
-                      </a:ext>
-                    </a:extLst>
-                  </pic:spPr>
-                </pic:pic>
-              </a:graphicData>
-            </a:graphic>
-          </wp:inline>
-        </w:drawing>
-      </w:r>
-    </w:p>
-    <w:p>
-      <w:pPr>
-        <w:pStyle w:val="FigureCaption"/>
-      </w:pPr>
-      <w:r>
-        <w:t>Fig. 2</w:t>
-      </w:r>
-      <w:r>
-        <w:tab/>
-        <w:t>Fourier transforms of voltage for each signal in fig 1. Note that only the voltage greater than a threshold (</w:t>
-      </w:r>
-      <m:oMath>
-        <m:r>
-          <w:rPr>
-            <w:rFonts w:ascii="Cambria Math" w:hAnsi="Cambria Math"/>
-          </w:rPr>
-          <m:t>0.1×</m:t>
-        </m:r>
-      </m:oMath>
-      <w:r>
-        <w:t xml:space="preserve"> maximum </w:t>
-      </w:r>
-      <m:oMath>
-        <m:sSub>
-          <m:sSubPr>
-            <m:ctrlPr>
-              <w:rPr>
-                <w:rFonts w:ascii="Cambria Math" w:hAnsi="Cambria Math"/>
-                <w:i/>
-              </w:rPr>
-            </m:ctrlPr>
-          </m:sSubPr>
-          <m:e>
-            <m:r>
-              <w:rPr>
-                <w:rFonts w:ascii="Cambria Math" w:hAnsi="Cambria Math"/>
-              </w:rPr>
-              <m:t>B</m:t>
-            </m:r>
-          </m:e>
-          <m:sub>
-            <m:r>
-              <w:rPr>
-                <w:rFonts w:ascii="Cambria Math" w:hAnsi="Cambria Math"/>
-              </w:rPr>
-              <m:t>2</m:t>
-            </m:r>
-          </m:sub>
-        </m:sSub>
-      </m:oMath>
-      <w:r>
-        <w:t xml:space="preserve"> value) has been plotted, such that any frequencies with negligible value are excluded from subsequent calculation.</w:t>
-      </w:r>
-    </w:p>
-    <w:p>
-      <w:pPr>
-        <w:jc w:val="center"/>
-      </w:pPr>
-      <w:r>
-        <w:rPr>
-          <w:noProof/>
-        </w:rPr>
-        <w:drawing>
-          <wp:inline distT="0" distB="0" distL="0" distR="0" wp14:anchorId="6C5D8CA7" wp14:editId="060611AE">
-            <wp:extent cx="5161783" cy="2051437"/>
-            <wp:effectExtent l="0" t="0" r="0" b="0"/>
-            <wp:docPr id="4" name="Picture 4"/>
-            <wp:cNvGraphicFramePr>
-              <a:graphicFrameLocks xmlns:a="http://schemas.openxmlformats.org/drawingml/2006/main" noChangeAspect="1"/>
-            </wp:cNvGraphicFramePr>
-            <a:graphic xmlns:a="http://schemas.openxmlformats.org/drawingml/2006/main">
-              <a:graphicData uri="http://schemas.openxmlformats.org/drawingml/2006/picture">
-                <pic:pic xmlns:pic="http://schemas.openxmlformats.org/drawingml/2006/picture">
-                  <pic:nvPicPr>
-                    <pic:cNvPr id="0" name="Picture 4"/>
-                    <pic:cNvPicPr>
-                      <a:picLocks noChangeAspect="1" noChangeArrowheads="1"/>
-                    </pic:cNvPicPr>
-                  </pic:nvPicPr>
-                  <pic:blipFill>
-                    <a:blip r:embed="rId13">
-                      <a:extLst>
-                        <a:ext uri="{28A0092B-C50C-407E-A947-70E740481C1C}">
-                          <a14:useLocalDpi xmlns:a14="http://schemas.microsoft.com/office/drawing/2010/main" val="0"/>
-                        </a:ext>
-                      </a:extLst>
-                    </a:blip>
-                    <a:srcRect/>
-                    <a:stretch>
-                      <a:fillRect/>
-                    </a:stretch>
-                  </pic:blipFill>
-                  <pic:spPr bwMode="auto">
-                    <a:xfrm>
-                      <a:off x="0" y="0"/>
-                      <a:ext cx="5201262" cy="2067127"/>
-                    </a:xfrm>
-                    <a:prstGeom prst="rect">
-                      <a:avLst/>
-                    </a:prstGeom>
-                    <a:noFill/>
-                    <a:ln>
-                      <a:noFill/>
-                    </a:ln>
-                  </pic:spPr>
-                </pic:pic>
-              </a:graphicData>
-            </a:graphic>
-          </wp:inline>
-        </w:drawing>
-      </w:r>
-    </w:p>
-    <w:p>
-      <w:pPr>
-        <w:pStyle w:val="FigureCaption"/>
-      </w:pPr>
-      <w:r>
-        <w:t>Fig. 3</w:t>
-      </w:r>
-      <w:r>
-        <w:tab/>
-        <w:t>Attenuation coefficient</w:t>
-      </w:r>
-      <w:r>
-        <w:t xml:space="preserve"> calculated from fig 2 and equation 6. Note that there is no data available for some frequencies (particularly for the </w:t>
-      </w:r>
-      <m:oMath>
-        <m:sSub>
-          <m:sSubPr>
-            <m:ctrlPr>
-              <w:rPr>
-                <w:rFonts w:ascii="Cambria Math" w:hAnsi="Cambria Math"/>
-                <w:i/>
-              </w:rPr>
-            </m:ctrlPr>
-          </m:sSubPr>
-          <m:e>
-            <m:r>
-              <w:rPr>
-                <w:rFonts w:ascii="Cambria Math" w:hAnsi="Cambria Math"/>
-              </w:rPr>
-              <m:t>B</m:t>
-            </m:r>
-          </m:e>
-          <m:sub>
-            <m:r>
-              <w:rPr>
-                <w:rFonts w:ascii="Cambria Math" w:hAnsi="Cambria Math"/>
-              </w:rPr>
-              <m:t>1</m:t>
-            </m:r>
-          </m:sub>
-        </m:sSub>
-        <m:r>
-          <w:rPr>
-            <w:rFonts w:ascii="Cambria Math" w:hAnsi="Cambria Math"/>
-          </w:rPr>
-          <m:t xml:space="preserve"> / F</m:t>
-        </m:r>
-      </m:oMath>
-      <w:r>
-        <w:t xml:space="preserve"> data): this is because these voltages fall below the threshold plotted in fig 2, and thus are excluded from this calculation.</w:t>
-      </w:r>
-    </w:p>
-    <w:p>
-      <w:r>
-        <w:lastRenderedPageBreak/>
+      <w:r>
         <w:t xml:space="preserve">Of particular interest here is that the attenuation calculated from the </w:t>
       </w:r>
       <m:oMath>
@@ -3007,7 +2794,13 @@
         <w:t xml:space="preserve">, this suggests that the threshold </w:t>
       </w:r>
       <w:r>
-        <w:t xml:space="preserve">used on the frequency spectra was not large enough. This is further supported by the fact that the attenuation plot calculated from the </w:t>
+        <w:t>used on the frequency spectra was not large enough. This is further supported by the fact that the</w:t>
+      </w:r>
+      <w:r>
+        <w:t xml:space="preserve"> </w:t>
+      </w:r>
+      <w:r>
+        <w:t xml:space="preserve">attenuation plot calculated from the </w:t>
       </w:r>
       <m:oMath>
         <m:sSub>
@@ -3312,7 +3105,243 @@
     </w:p>
     <w:p>
       <w:r>
-        <w:t xml:space="preserve">The beam spreading term in this experiment cannot be fully accounted for due to the immersion configuration: the standoff of the probe from the Perspex plate has not been defined. If the immersion fluid is assumed to be water, the standoff can be calculated (assuming that the transducer is normal to the plane of the plate) from the leading edge of response </w:t>
+        <w:t xml:space="preserve">The beam spreading term in this experiment cannot be fully accounted for due to the immersion configuration: the standoff of the probe from the Perspex plate has not been defined. If the immersion fluid is assumed to be water, the standoff can be calculated (assuming that the transducer is normal to the plane of </w:t>
+      </w:r>
+      <w:r>
+        <w:br/>
+      </w:r>
+    </w:p>
+    <w:p/>
+    <w:p>
+      <w:pPr>
+        <w:jc w:val="center"/>
+      </w:pPr>
+      <w:r>
+        <w:rPr>
+          <w:noProof/>
+        </w:rPr>
+        <w:drawing>
+          <wp:inline distT="0" distB="0" distL="0" distR="0" wp14:anchorId="0E00A38E" wp14:editId="498F282C">
+            <wp:extent cx="5788254" cy="1478942"/>
+            <wp:effectExtent l="0" t="0" r="0" b="0"/>
+            <wp:docPr id="3" name="Picture 3"/>
+            <wp:cNvGraphicFramePr>
+              <a:graphicFrameLocks xmlns:a="http://schemas.openxmlformats.org/drawingml/2006/main" noChangeAspect="1"/>
+            </wp:cNvGraphicFramePr>
+            <a:graphic xmlns:a="http://schemas.openxmlformats.org/drawingml/2006/main">
+              <a:graphicData uri="http://schemas.openxmlformats.org/drawingml/2006/picture">
+                <pic:pic xmlns:pic="http://schemas.openxmlformats.org/drawingml/2006/picture">
+                  <pic:nvPicPr>
+                    <pic:cNvPr id="0" name="Picture 1"/>
+                    <pic:cNvPicPr>
+                      <a:picLocks noChangeAspect="1" noChangeArrowheads="1"/>
+                    </pic:cNvPicPr>
+                  </pic:nvPicPr>
+                  <pic:blipFill rotWithShape="1">
+                    <a:blip r:embed="rId12">
+                      <a:extLst>
+                        <a:ext uri="{28A0092B-C50C-407E-A947-70E740481C1C}">
+                          <a14:useLocalDpi xmlns:a14="http://schemas.microsoft.com/office/drawing/2010/main" val="0"/>
+                        </a:ext>
+                      </a:extLst>
+                    </a:blip>
+                    <a:srcRect l="9351" r="7275"/>
+                    <a:stretch/>
+                  </pic:blipFill>
+                  <pic:spPr bwMode="auto">
+                    <a:xfrm>
+                      <a:off x="0" y="0"/>
+                      <a:ext cx="5803339" cy="1482796"/>
+                    </a:xfrm>
+                    <a:prstGeom prst="rect">
+                      <a:avLst/>
+                    </a:prstGeom>
+                    <a:noFill/>
+                    <a:ln>
+                      <a:noFill/>
+                    </a:ln>
+                    <a:extLst>
+                      <a:ext uri="{53640926-AAD7-44D8-BBD7-CCE9431645EC}">
+                        <a14:shadowObscured xmlns:a14="http://schemas.microsoft.com/office/drawing/2010/main"/>
+                      </a:ext>
+                    </a:extLst>
+                  </pic:spPr>
+                </pic:pic>
+              </a:graphicData>
+            </a:graphic>
+          </wp:inline>
+        </w:drawing>
+      </w:r>
+    </w:p>
+    <w:p>
+      <w:pPr>
+        <w:pStyle w:val="FigureCaption"/>
+      </w:pPr>
+      <w:r>
+        <w:t>Fig. 2</w:t>
+      </w:r>
+      <w:r>
+        <w:tab/>
+        <w:t>Fourier transforms of voltage for each signal in fig 1. Note that only the voltage greater than a threshold (</w:t>
+      </w:r>
+      <m:oMath>
+        <m:r>
+          <w:rPr>
+            <w:rFonts w:ascii="Cambria Math" w:hAnsi="Cambria Math"/>
+          </w:rPr>
+          <m:t>0.1×</m:t>
+        </m:r>
+      </m:oMath>
+      <w:r>
+        <w:t xml:space="preserve"> maximum </w:t>
+      </w:r>
+      <m:oMath>
+        <m:sSub>
+          <m:sSubPr>
+            <m:ctrlPr>
+              <w:rPr>
+                <w:rFonts w:ascii="Cambria Math" w:hAnsi="Cambria Math"/>
+                <w:i/>
+              </w:rPr>
+            </m:ctrlPr>
+          </m:sSubPr>
+          <m:e>
+            <m:r>
+              <w:rPr>
+                <w:rFonts w:ascii="Cambria Math" w:hAnsi="Cambria Math"/>
+              </w:rPr>
+              <m:t>B</m:t>
+            </m:r>
+          </m:e>
+          <m:sub>
+            <m:r>
+              <w:rPr>
+                <w:rFonts w:ascii="Cambria Math" w:hAnsi="Cambria Math"/>
+              </w:rPr>
+              <m:t>2</m:t>
+            </m:r>
+          </m:sub>
+        </m:sSub>
+      </m:oMath>
+      <w:r>
+        <w:t xml:space="preserve"> value) has been plotted, such that any frequencies with negligible value are excluded from subsequent calculation.</w:t>
+      </w:r>
+    </w:p>
+    <w:p>
+      <w:pPr>
+        <w:jc w:val="center"/>
+      </w:pPr>
+      <w:r>
+        <w:rPr>
+          <w:noProof/>
+        </w:rPr>
+        <w:lastRenderedPageBreak/>
+        <w:drawing>
+          <wp:inline distT="0" distB="0" distL="0" distR="0" wp14:anchorId="069A217F" wp14:editId="6203CC04">
+            <wp:extent cx="5161783" cy="2051437"/>
+            <wp:effectExtent l="0" t="0" r="0" b="0"/>
+            <wp:docPr id="4" name="Picture 4"/>
+            <wp:cNvGraphicFramePr>
+              <a:graphicFrameLocks xmlns:a="http://schemas.openxmlformats.org/drawingml/2006/main" noChangeAspect="1"/>
+            </wp:cNvGraphicFramePr>
+            <a:graphic xmlns:a="http://schemas.openxmlformats.org/drawingml/2006/main">
+              <a:graphicData uri="http://schemas.openxmlformats.org/drawingml/2006/picture">
+                <pic:pic xmlns:pic="http://schemas.openxmlformats.org/drawingml/2006/picture">
+                  <pic:nvPicPr>
+                    <pic:cNvPr id="0" name="Picture 4"/>
+                    <pic:cNvPicPr>
+                      <a:picLocks noChangeAspect="1" noChangeArrowheads="1"/>
+                    </pic:cNvPicPr>
+                  </pic:nvPicPr>
+                  <pic:blipFill>
+                    <a:blip r:embed="rId13">
+                      <a:extLst>
+                        <a:ext uri="{28A0092B-C50C-407E-A947-70E740481C1C}">
+                          <a14:useLocalDpi xmlns:a14="http://schemas.microsoft.com/office/drawing/2010/main" val="0"/>
+                        </a:ext>
+                      </a:extLst>
+                    </a:blip>
+                    <a:srcRect/>
+                    <a:stretch>
+                      <a:fillRect/>
+                    </a:stretch>
+                  </pic:blipFill>
+                  <pic:spPr bwMode="auto">
+                    <a:xfrm>
+                      <a:off x="0" y="0"/>
+                      <a:ext cx="5201262" cy="2067127"/>
+                    </a:xfrm>
+                    <a:prstGeom prst="rect">
+                      <a:avLst/>
+                    </a:prstGeom>
+                    <a:noFill/>
+                    <a:ln>
+                      <a:noFill/>
+                    </a:ln>
+                  </pic:spPr>
+                </pic:pic>
+              </a:graphicData>
+            </a:graphic>
+          </wp:inline>
+        </w:drawing>
+      </w:r>
+    </w:p>
+    <w:p>
+      <w:pPr>
+        <w:pStyle w:val="FigureCaption"/>
+      </w:pPr>
+      <w:r>
+        <w:t>Fig. 3</w:t>
+      </w:r>
+      <w:r>
+        <w:tab/>
+        <w:t xml:space="preserve">Attenuation coefficient calculated from fig 2 and equation 6. Note that there is no data available for some frequencies (particularly for the </w:t>
+      </w:r>
+      <m:oMath>
+        <m:sSub>
+          <m:sSubPr>
+            <m:ctrlPr>
+              <w:rPr>
+                <w:rFonts w:ascii="Cambria Math" w:hAnsi="Cambria Math"/>
+                <w:i/>
+              </w:rPr>
+            </m:ctrlPr>
+          </m:sSubPr>
+          <m:e>
+            <m:r>
+              <w:rPr>
+                <w:rFonts w:ascii="Cambria Math" w:hAnsi="Cambria Math"/>
+              </w:rPr>
+              <m:t>B</m:t>
+            </m:r>
+          </m:e>
+          <m:sub>
+            <m:r>
+              <w:rPr>
+                <w:rFonts w:ascii="Cambria Math" w:hAnsi="Cambria Math"/>
+              </w:rPr>
+              <m:t>1</m:t>
+            </m:r>
+          </m:sub>
+        </m:sSub>
+        <m:r>
+          <w:rPr>
+            <w:rFonts w:ascii="Cambria Math" w:hAnsi="Cambria Math"/>
+          </w:rPr>
+          <m:t xml:space="preserve"> / F</m:t>
+        </m:r>
+      </m:oMath>
+      <w:r>
+        <w:t xml:space="preserve"> data): this is because these voltages fall below the threshold plotted in fig 2, and thus are excluded from this calculation.</w:t>
+      </w:r>
+    </w:p>
+    <w:p/>
+    <w:p>
+      <w:r>
+        <w:t>t</w:t>
+      </w:r>
+      <w:r>
+        <w:t xml:space="preserve">he plate) from the leading edge of response </w:t>
       </w:r>
       <m:oMath>
         <m:r>
@@ -3427,121 +3456,6 @@
       </m:oMath>
       <w:r>
         <w:t xml:space="preserve"> in equation 6. A calculation of attenuation including beam spreading has been plotted in fig 4.</w:t>
-      </w:r>
-    </w:p>
-    <w:p>
-      <w:pPr>
-        <w:jc w:val="center"/>
-      </w:pPr>
-      <w:r>
-        <w:rPr>
-          <w:noProof/>
-        </w:rPr>
-        <w:drawing>
-          <wp:inline distT="0" distB="0" distL="0" distR="0" wp14:anchorId="51CFDF9D" wp14:editId="284B1CDC">
-            <wp:extent cx="5634629" cy="2019632"/>
-            <wp:effectExtent l="0" t="0" r="0" b="0"/>
-            <wp:docPr id="9" name="Picture 9"/>
-            <wp:cNvGraphicFramePr>
-              <a:graphicFrameLocks xmlns:a="http://schemas.openxmlformats.org/drawingml/2006/main" noChangeAspect="1"/>
-            </wp:cNvGraphicFramePr>
-            <a:graphic xmlns:a="http://schemas.openxmlformats.org/drawingml/2006/main">
-              <a:graphicData uri="http://schemas.openxmlformats.org/drawingml/2006/picture">
-                <pic:pic xmlns:pic="http://schemas.openxmlformats.org/drawingml/2006/picture">
-                  <pic:nvPicPr>
-                    <pic:cNvPr id="0" name="Picture 6"/>
-                    <pic:cNvPicPr>
-                      <a:picLocks noChangeAspect="1" noChangeArrowheads="1"/>
-                    </pic:cNvPicPr>
-                  </pic:nvPicPr>
-                  <pic:blipFill>
-                    <a:blip r:embed="rId14">
-                      <a:extLst>
-                        <a:ext uri="{28A0092B-C50C-407E-A947-70E740481C1C}">
-                          <a14:useLocalDpi xmlns:a14="http://schemas.microsoft.com/office/drawing/2010/main" val="0"/>
-                        </a:ext>
-                      </a:extLst>
-                    </a:blip>
-                    <a:srcRect/>
-                    <a:stretch>
-                      <a:fillRect/>
-                    </a:stretch>
-                  </pic:blipFill>
-                  <pic:spPr bwMode="auto">
-                    <a:xfrm>
-                      <a:off x="0" y="0"/>
-                      <a:ext cx="5664051" cy="2030178"/>
-                    </a:xfrm>
-                    <a:prstGeom prst="rect">
-                      <a:avLst/>
-                    </a:prstGeom>
-                    <a:noFill/>
-                    <a:ln>
-                      <a:noFill/>
-                    </a:ln>
-                  </pic:spPr>
-                </pic:pic>
-              </a:graphicData>
-            </a:graphic>
-          </wp:inline>
-        </w:drawing>
-      </w:r>
-    </w:p>
-    <w:p>
-      <w:pPr>
-        <w:pStyle w:val="FigureCaption"/>
-      </w:pPr>
-      <w:r>
-        <w:t>Fig. 4</w:t>
-      </w:r>
-      <w:r>
-        <w:tab/>
-        <w:t>Calculation of attenuation coefficient</w:t>
-      </w:r>
-      <w:r>
-        <w:t xml:space="preserve"> from the </w:t>
-      </w:r>
-      <m:oMath>
-        <m:r>
-          <w:rPr>
-            <w:rFonts w:ascii="Cambria Math" w:hAnsi="Cambria Math"/>
-          </w:rPr>
-          <m:t>F</m:t>
-        </m:r>
-      </m:oMath>
-      <w:r>
-        <w:t xml:space="preserve"> and </w:t>
-      </w:r>
-      <m:oMath>
-        <m:sSub>
-          <m:sSubPr>
-            <m:ctrlPr>
-              <w:rPr>
-                <w:rFonts w:ascii="Cambria Math" w:hAnsi="Cambria Math"/>
-                <w:i/>
-              </w:rPr>
-            </m:ctrlPr>
-          </m:sSubPr>
-          <m:e>
-            <m:r>
-              <w:rPr>
-                <w:rFonts w:ascii="Cambria Math" w:hAnsi="Cambria Math"/>
-              </w:rPr>
-              <m:t>B</m:t>
-            </m:r>
-          </m:e>
-          <m:sub>
-            <m:r>
-              <w:rPr>
-                <w:rFonts w:ascii="Cambria Math" w:hAnsi="Cambria Math"/>
-              </w:rPr>
-              <m:t>1</m:t>
-            </m:r>
-          </m:sub>
-        </m:sSub>
-      </m:oMath>
-      <w:r>
-        <w:t xml:space="preserve"> responses, both including beam spreading and not for comparison. Note that the data not including beam spreading is identical to the data presented in fig 3.</w:t>
       </w:r>
     </w:p>
     <w:p>
@@ -4190,6 +4104,118 @@
     </w:p>
     <w:p>
       <w:pPr>
+        <w:jc w:val="center"/>
+      </w:pPr>
+      <w:r>
+        <w:rPr>
+          <w:noProof/>
+        </w:rPr>
+        <w:drawing>
+          <wp:inline distT="0" distB="0" distL="0" distR="0" wp14:anchorId="74339CA3" wp14:editId="19028911">
+            <wp:extent cx="6033005" cy="2162423"/>
+            <wp:effectExtent l="0" t="0" r="0" b="0"/>
+            <wp:docPr id="9" name="Picture 9"/>
+            <wp:cNvGraphicFramePr>
+              <a:graphicFrameLocks xmlns:a="http://schemas.openxmlformats.org/drawingml/2006/main" noChangeAspect="1"/>
+            </wp:cNvGraphicFramePr>
+            <a:graphic xmlns:a="http://schemas.openxmlformats.org/drawingml/2006/main">
+              <a:graphicData uri="http://schemas.openxmlformats.org/drawingml/2006/picture">
+                <pic:pic xmlns:pic="http://schemas.openxmlformats.org/drawingml/2006/picture">
+                  <pic:nvPicPr>
+                    <pic:cNvPr id="0" name="Picture 6"/>
+                    <pic:cNvPicPr>
+                      <a:picLocks noChangeAspect="1" noChangeArrowheads="1"/>
+                    </pic:cNvPicPr>
+                  </pic:nvPicPr>
+                  <pic:blipFill>
+                    <a:blip r:embed="rId14">
+                      <a:extLst>
+                        <a:ext uri="{28A0092B-C50C-407E-A947-70E740481C1C}">
+                          <a14:useLocalDpi xmlns:a14="http://schemas.microsoft.com/office/drawing/2010/main" val="0"/>
+                        </a:ext>
+                      </a:extLst>
+                    </a:blip>
+                    <a:srcRect/>
+                    <a:stretch>
+                      <a:fillRect/>
+                    </a:stretch>
+                  </pic:blipFill>
+                  <pic:spPr bwMode="auto">
+                    <a:xfrm>
+                      <a:off x="0" y="0"/>
+                      <a:ext cx="6075997" cy="2177833"/>
+                    </a:xfrm>
+                    <a:prstGeom prst="rect">
+                      <a:avLst/>
+                    </a:prstGeom>
+                    <a:noFill/>
+                    <a:ln>
+                      <a:noFill/>
+                    </a:ln>
+                  </pic:spPr>
+                </pic:pic>
+              </a:graphicData>
+            </a:graphic>
+          </wp:inline>
+        </w:drawing>
+      </w:r>
+    </w:p>
+    <w:p>
+      <w:pPr>
+        <w:pStyle w:val="FigureCaption"/>
+      </w:pPr>
+      <w:r>
+        <w:t>Fig. 4</w:t>
+      </w:r>
+      <w:r>
+        <w:tab/>
+        <w:t xml:space="preserve">Calculation of attenuation coefficient from the </w:t>
+      </w:r>
+      <m:oMath>
+        <m:r>
+          <w:rPr>
+            <w:rFonts w:ascii="Cambria Math" w:hAnsi="Cambria Math"/>
+          </w:rPr>
+          <m:t>F</m:t>
+        </m:r>
+      </m:oMath>
+      <w:r>
+        <w:t xml:space="preserve"> and </w:t>
+      </w:r>
+      <m:oMath>
+        <m:sSub>
+          <m:sSubPr>
+            <m:ctrlPr>
+              <w:rPr>
+                <w:rFonts w:ascii="Cambria Math" w:hAnsi="Cambria Math"/>
+                <w:i/>
+              </w:rPr>
+            </m:ctrlPr>
+          </m:sSubPr>
+          <m:e>
+            <m:r>
+              <w:rPr>
+                <w:rFonts w:ascii="Cambria Math" w:hAnsi="Cambria Math"/>
+              </w:rPr>
+              <m:t>B</m:t>
+            </m:r>
+          </m:e>
+          <m:sub>
+            <m:r>
+              <w:rPr>
+                <w:rFonts w:ascii="Cambria Math" w:hAnsi="Cambria Math"/>
+              </w:rPr>
+              <m:t>1</m:t>
+            </m:r>
+          </m:sub>
+        </m:sSub>
+      </m:oMath>
+      <w:r>
+        <w:t xml:space="preserve"> responses, both including beam spreading and not for comparison. Note that the data not including beam spreading is identical to the data presented in fig 3.</w:t>
+      </w:r>
+    </w:p>
+    <w:p>
+      <w:pPr>
         <w:rPr>
           <w:lang w:val="cs-CZ"/>
         </w:rPr>
@@ -4203,7 +4229,6 @@
         <w:rPr>
           <w:noProof/>
         </w:rPr>
-        <w:lastRenderedPageBreak/>
         <w:drawing>
           <wp:inline distT="0" distB="0" distL="0" distR="0" wp14:anchorId="26A21539" wp14:editId="6EE19178">
             <wp:extent cx="6114415" cy="2592070"/>
@@ -4302,6 +4327,13 @@
           <w:lang w:val="cs-CZ"/>
         </w:rPr>
       </w:pPr>
+    </w:p>
+    <w:p>
+      <w:pPr>
+        <w:rPr>
+          <w:lang w:val="cs-CZ"/>
+        </w:rPr>
+      </w:pPr>
       <w:r>
         <w:rPr>
           <w:lang w:val="cs-CZ"/>
@@ -4441,17 +4473,69 @@
         <w:t>, implying that the acoustic impedance of aluminium dominates over the impedance of the adhesive.</w:t>
       </w:r>
     </w:p>
-    <w:p>
-      <w:pPr>
-        <w:jc w:val="center"/>
-      </w:pPr>
-      <w:r>
+    <w:p/>
+    <w:p>
+      <w:pPr>
+        <w:pStyle w:val="Heading2"/>
+      </w:pPr>
+      <w:r>
+        <w:t>Automated time-domain thickness measurement</w:t>
+      </w:r>
+    </w:p>
+    <w:p>
+      <w:pPr>
         <w:rPr>
           <w:noProof/>
           <w:lang w:val="cs-CZ"/>
         </w:rPr>
+      </w:pPr>
+      <w:r>
+        <w:t>A B-scan was taken in a pulse-echo immersion configuration on a large steel bearing casing with a 5 MHz transducer</w:t>
+      </w:r>
+      <w:r>
+        <w:t xml:space="preserve">. This data was filtered with a Hanning window centred at the transducer frequency, and has been plotted in fig </w:t>
+      </w:r>
+      <w:r>
+        <w:t>7</w:t>
+      </w:r>
+      <w:r>
+        <w:t>.</w:t>
+      </w:r>
+      <w:r>
+        <w:rPr>
+          <w:noProof/>
+          <w:lang w:val="cs-CZ"/>
+        </w:rPr>
+        <w:t xml:space="preserve"> </w:t>
+      </w:r>
+    </w:p>
+    <w:p>
+      <w:pPr>
+        <w:rPr>
+          <w:noProof/>
+          <w:lang w:val="cs-CZ"/>
+        </w:rPr>
+      </w:pPr>
+    </w:p>
+    <w:p>
+      <w:pPr>
+        <w:rPr>
+          <w:noProof/>
+          <w:lang w:val="cs-CZ"/>
+        </w:rPr>
+      </w:pPr>
+    </w:p>
+    <w:p>
+      <w:pPr>
+        <w:jc w:val="center"/>
+      </w:pPr>
+      <w:r>
+        <w:rPr>
+          <w:noProof/>
+          <w:lang w:val="cs-CZ"/>
+        </w:rPr>
         <w:drawing>
-          <wp:inline distT="0" distB="0" distL="0" distR="0" wp14:anchorId="67C8EAE9" wp14:editId="3B0EEA87">
+          <wp:inline distT="0" distB="0" distL="0" distR="0" wp14:anchorId="7C644D84" wp14:editId="2EFEC4C1">
             <wp:extent cx="5732890" cy="2069715"/>
             <wp:effectExtent l="0" t="0" r="0" b="0"/>
             <wp:docPr id="16" name="Picture 16"/>
@@ -4505,10 +4589,7 @@
         <w:pStyle w:val="FigureCaption"/>
       </w:pPr>
       <w:r>
-        <w:t xml:space="preserve">Fig. </w:t>
-      </w:r>
-      <w:r>
-        <w:t>6</w:t>
+        <w:t>Fig. 6</w:t>
       </w:r>
       <w:r>
         <w:tab/>
@@ -4715,28 +4796,6 @@
     <w:p/>
     <w:p>
       <w:pPr>
-        <w:pStyle w:val="Heading2"/>
-      </w:pPr>
-      <w:r>
-        <w:t>Automated time-domain thickness measurement</w:t>
-      </w:r>
-    </w:p>
-    <w:p>
-      <w:r>
-        <w:t>A B-scan was taken in a pulse-echo immersion configuration on a large steel bearing casing with a 5 MHz transducer</w:t>
-      </w:r>
-      <w:r>
-        <w:t xml:space="preserve">. This data was filtered with a Hanning window centred at the transducer frequency, and has been plotted in fig </w:t>
-      </w:r>
-      <w:r>
-        <w:t>7</w:t>
-      </w:r>
-      <w:r>
-        <w:t>.</w:t>
-      </w:r>
-    </w:p>
-    <w:p>
-      <w:pPr>
         <w:jc w:val="center"/>
       </w:pPr>
       <w:r>
@@ -4896,6 +4955,194 @@
       </w:r>
     </w:p>
     <w:p>
+      <w:r>
+        <w:t xml:space="preserve">This thickness plot shows a good agreement with the provided dimensions of the geometry of the bearing casing: the maximum thickness of the component is specified to be </w:t>
+      </w:r>
+      <m:oMath>
+        <m:r>
+          <w:rPr>
+            <w:rFonts w:ascii="Cambria Math" w:hAnsi="Cambria Math"/>
+          </w:rPr>
+          <m:t>55</m:t>
+        </m:r>
+        <m:r>
+          <m:rPr>
+            <m:nor/>
+          </m:rPr>
+          <w:rPr>
+            <w:rFonts w:ascii="Cambria Math" w:hAnsi="Cambria Math"/>
+          </w:rPr>
+          <m:t>mm</m:t>
+        </m:r>
+      </m:oMath>
+      <w:r>
+        <w:t xml:space="preserve">. It can be seen here that the region </w:t>
+      </w:r>
+      <m:oMath>
+        <m:r>
+          <w:rPr>
+            <w:rFonts w:ascii="Cambria Math" w:hAnsi="Cambria Math"/>
+          </w:rPr>
+          <m:t>162</m:t>
+        </m:r>
+        <m:r>
+          <m:rPr>
+            <m:nor/>
+          </m:rPr>
+          <w:rPr>
+            <w:rFonts w:ascii="Cambria Math" w:hAnsi="Cambria Math"/>
+          </w:rPr>
+          <m:t>mm</m:t>
+        </m:r>
+        <m:r>
+          <w:rPr>
+            <w:rFonts w:ascii="Cambria Math" w:hAnsi="Cambria Math"/>
+          </w:rPr>
+          <m:t>&lt;x&lt;182</m:t>
+        </m:r>
+        <m:r>
+          <m:rPr>
+            <m:nor/>
+          </m:rPr>
+          <w:rPr>
+            <w:rFonts w:ascii="Cambria Math" w:hAnsi="Cambria Math"/>
+          </w:rPr>
+          <m:t>mm</m:t>
+        </m:r>
+      </m:oMath>
+      <w:r>
+        <w:t xml:space="preserve"> has a good agreement with this value, with the average maximum thickness being </w:t>
+      </w:r>
+      <m:oMath>
+        <m:r>
+          <w:rPr>
+            <w:rFonts w:ascii="Cambria Math" w:hAnsi="Cambria Math"/>
+          </w:rPr>
+          <m:t>54.7</m:t>
+        </m:r>
+        <m:r>
+          <m:rPr>
+            <m:nor/>
+          </m:rPr>
+          <w:rPr>
+            <w:rFonts w:ascii="Cambria Math" w:hAnsi="Cambria Math"/>
+          </w:rPr>
+          <m:t>mm</m:t>
+        </m:r>
+      </m:oMath>
+      <w:r>
+        <w:t xml:space="preserve"> in this region of transducer position. In addition, the thickness of the bearing at the transducer position </w:t>
+      </w:r>
+      <m:oMath>
+        <m:r>
+          <w:rPr>
+            <w:rFonts w:ascii="Cambria Math" w:hAnsi="Cambria Math"/>
+          </w:rPr>
+          <m:t>x=125</m:t>
+        </m:r>
+        <m:r>
+          <m:rPr>
+            <m:nor/>
+          </m:rPr>
+          <w:rPr>
+            <w:rFonts w:ascii="Cambria Math" w:hAnsi="Cambria Math"/>
+          </w:rPr>
+          <m:t>mm</m:t>
+        </m:r>
+      </m:oMath>
+      <w:r>
+        <w:t xml:space="preserve"> was found by linear interpolation to be </w:t>
+      </w:r>
+      <m:oMath>
+        <m:r>
+          <w:rPr>
+            <w:rFonts w:ascii="Cambria Math" w:hAnsi="Cambria Math"/>
+          </w:rPr>
+          <m:t>47.6</m:t>
+        </m:r>
+        <m:r>
+          <m:rPr>
+            <m:nor/>
+          </m:rPr>
+          <w:rPr>
+            <w:rFonts w:ascii="Cambria Math" w:hAnsi="Cambria Math"/>
+          </w:rPr>
+          <m:t>mm</m:t>
+        </m:r>
+      </m:oMath>
+      <w:r>
+        <w:t>.</w:t>
+      </w:r>
+    </w:p>
+    <w:p/>
+    <w:p>
+      <w:pPr>
+        <w:pStyle w:val="Heading2"/>
+      </w:pPr>
+      <w:r>
+        <w:t>Conclusion</w:t>
+      </w:r>
+    </w:p>
+    <w:p>
+      <w:r>
+        <w:t xml:space="preserve">The attenuation of Perspex was found by analysing the frequency-domain of the signal obtained from an acoustic wave, and comparing each resonance of the wave as it passed through the medium. In particular, the attenuation was found to be close to a monotonously increasing function when comparing the front wall reflection with the first back wall reflection. Despite this, it showed a significant deviation from the attenuation of Perspex as it is reported in the literature. Additionally, the attenuation measured by comparing subsequent reflections of the wave proved an even poorer model, showing maximum points at around </w:t>
+      </w:r>
+      <m:oMath>
+        <m:r>
+          <w:rPr>
+            <w:rFonts w:ascii="Cambria Math" w:hAnsi="Cambria Math"/>
+          </w:rPr>
+          <m:t>f≅2</m:t>
+        </m:r>
+        <m:r>
+          <m:rPr>
+            <m:nor/>
+          </m:rPr>
+          <w:rPr>
+            <w:rFonts w:ascii="Cambria Math" w:hAnsi="Cambria Math"/>
+          </w:rPr>
+          <m:t>MHz</m:t>
+        </m:r>
+      </m:oMath>
+      <w:r>
+        <w:t xml:space="preserve">. The reason for this is likely due to </w:t>
+      </w:r>
+      <w:r>
+        <w:t>the magnitude of response of the higher-order resonances being too low, and thus it only proved a good model of attenuation close to the centre frequency of the transducer.</w:t>
+      </w:r>
+    </w:p>
+    <w:p>
+      <w:r>
+        <w:t xml:space="preserve">Additionally, the reflection coefficient of an adhesive joint was measured, and in particular was found to have a minimum at </w:t>
+      </w:r>
+      <m:oMath>
+        <m:r>
+          <w:rPr>
+            <w:rFonts w:ascii="Cambria Math" w:hAnsi="Cambria Math"/>
+          </w:rPr>
+          <m:t>f≅9</m:t>
+        </m:r>
+        <m:r>
+          <m:rPr>
+            <m:nor/>
+          </m:rPr>
+          <w:rPr>
+            <w:rFonts w:ascii="Cambria Math" w:hAnsi="Cambria Math"/>
+          </w:rPr>
+          <m:t>MHz</m:t>
+        </m:r>
+      </m:oMath>
+      <w:r>
+        <w:t>. The thickness of a bearing casing was measured from a B-scan, where a good agreement was found with the specified geometry of the component.</w:t>
+      </w:r>
+    </w:p>
+    <w:p>
+      <w:pPr>
+        <w:pStyle w:val="Heading2"/>
+      </w:pPr>
+    </w:p>
+    <w:p/>
+    <w:p>
       <w:pPr>
         <w:jc w:val="center"/>
       </w:pPr>
@@ -4904,7 +5151,7 @@
           <w:noProof/>
         </w:rPr>
         <w:drawing>
-          <wp:inline distT="0" distB="0" distL="0" distR="0" wp14:anchorId="332CE1B3" wp14:editId="75DD177A">
+          <wp:inline distT="0" distB="0" distL="0" distR="0" wp14:anchorId="1306B588" wp14:editId="036ECE51">
             <wp:extent cx="6114415" cy="1670050"/>
             <wp:effectExtent l="0" t="0" r="0" b="0"/>
             <wp:docPr id="8" name="Picture 8"/>
@@ -4958,20 +5205,11 @@
         <w:pStyle w:val="FigureCaption"/>
       </w:pPr>
       <w:r>
-        <w:t xml:space="preserve">Fig. </w:t>
-      </w:r>
-      <w:r>
-        <w:t>8</w:t>
+        <w:t>Fig. 8</w:t>
       </w:r>
       <w:r>
         <w:tab/>
-        <w:t xml:space="preserve">Thickness of the bearing calculated from the B-scan in fig </w:t>
-      </w:r>
-      <w:r>
-        <w:t>7</w:t>
-      </w:r>
-      <w:r>
-        <w:t xml:space="preserve">. This has a good agreement with the known maximum thickness of </w:t>
+        <w:t xml:space="preserve">Thickness of the bearing calculated from the B-scan in fig 7. This has a good agreement with the known maximum thickness of </w:t>
       </w:r>
       <m:oMath>
         <m:r>
@@ -5027,220 +5265,12 @@
           <w:rPr>
             <w:rFonts w:ascii="Cambria Math" w:hAnsi="Cambria Math"/>
           </w:rPr>
-          <m:t>m</m:t>
-        </m:r>
-        <m:r>
-          <m:rPr>
-            <m:nor/>
-          </m:rPr>
-          <w:rPr>
-            <w:rFonts w:ascii="Cambria Math" w:hAnsi="Cambria Math"/>
-          </w:rPr>
-          <m:t>m</m:t>
-        </m:r>
-      </m:oMath>
-      <w:r>
-        <w:t>.</w:t>
-      </w:r>
-    </w:p>
-    <w:p>
-      <w:r>
-        <w:t xml:space="preserve">This thickness plot shows a good agreement with the provided dimensions of the geometry of the bearing casing: the maximum thickness of the component is specified to be </w:t>
-      </w:r>
-      <m:oMath>
-        <m:r>
-          <w:rPr>
-            <w:rFonts w:ascii="Cambria Math" w:hAnsi="Cambria Math"/>
-          </w:rPr>
-          <m:t>55</m:t>
-        </m:r>
-        <m:r>
-          <m:rPr>
-            <m:nor/>
-          </m:rPr>
-          <w:rPr>
-            <w:rFonts w:ascii="Cambria Math" w:hAnsi="Cambria Math"/>
-          </w:rPr>
           <m:t>mm</m:t>
         </m:r>
       </m:oMath>
       <w:r>
-        <w:t xml:space="preserve">. It can be seen here that the region </w:t>
-      </w:r>
-      <m:oMath>
-        <m:r>
-          <w:rPr>
-            <w:rFonts w:ascii="Cambria Math" w:hAnsi="Cambria Math"/>
-          </w:rPr>
-          <m:t>162</m:t>
-        </m:r>
-        <m:r>
-          <m:rPr>
-            <m:nor/>
-          </m:rPr>
-          <w:rPr>
-            <w:rFonts w:ascii="Cambria Math" w:hAnsi="Cambria Math"/>
-          </w:rPr>
-          <m:t>mm</m:t>
-        </m:r>
-        <m:r>
-          <w:rPr>
-            <w:rFonts w:ascii="Cambria Math" w:hAnsi="Cambria Math"/>
-          </w:rPr>
-          <m:t>&lt;x&lt;182</m:t>
-        </m:r>
-        <m:r>
-          <m:rPr>
-            <m:nor/>
-          </m:rPr>
-          <w:rPr>
-            <w:rFonts w:ascii="Cambria Math" w:hAnsi="Cambria Math"/>
-          </w:rPr>
-          <m:t>mm</m:t>
-        </m:r>
-      </m:oMath>
-      <w:r>
-        <w:t xml:space="preserve"> has a good agreement with this value, with the average maximum thickness being </w:t>
-      </w:r>
-      <m:oMath>
-        <m:r>
-          <w:rPr>
-            <w:rFonts w:ascii="Cambria Math" w:hAnsi="Cambria Math"/>
-          </w:rPr>
-          <m:t>54.7</m:t>
-        </m:r>
-        <m:r>
-          <m:rPr>
-            <m:nor/>
-          </m:rPr>
-          <w:rPr>
-            <w:rFonts w:ascii="Cambria Math" w:hAnsi="Cambria Math"/>
-          </w:rPr>
-          <m:t>mm</m:t>
-        </m:r>
-      </m:oMath>
-      <w:r>
-        <w:t xml:space="preserve"> in this region of transducer position. In addition, the thickness of the bearing at the transducer position </w:t>
-      </w:r>
-      <m:oMath>
-        <m:r>
-          <w:rPr>
-            <w:rFonts w:ascii="Cambria Math" w:hAnsi="Cambria Math"/>
-          </w:rPr>
-          <m:t>x=125</m:t>
-        </m:r>
-        <m:r>
-          <m:rPr>
-            <m:nor/>
-          </m:rPr>
-          <w:rPr>
-            <w:rFonts w:ascii="Cambria Math" w:hAnsi="Cambria Math"/>
-          </w:rPr>
-          <m:t>mm</m:t>
-        </m:r>
-      </m:oMath>
-      <w:r>
-        <w:t xml:space="preserve"> was found by linear interpolation to be </w:t>
-      </w:r>
-      <m:oMath>
-        <m:r>
-          <w:rPr>
-            <w:rFonts w:ascii="Cambria Math" w:hAnsi="Cambria Math"/>
-          </w:rPr>
-          <m:t>47.6</m:t>
-        </m:r>
-        <m:r>
-          <m:rPr>
-            <m:nor/>
-          </m:rPr>
-          <w:rPr>
-            <w:rFonts w:ascii="Cambria Math" w:hAnsi="Cambria Math"/>
-          </w:rPr>
-          <m:t>mm</m:t>
-        </m:r>
-      </m:oMath>
-      <w:r>
         <w:t>.</w:t>
       </w:r>
-    </w:p>
-    <w:p/>
-    <w:p>
-      <w:pPr>
-        <w:pStyle w:val="Heading2"/>
-      </w:pPr>
-      <w:r>
-        <w:t>Conclusion</w:t>
-      </w:r>
-    </w:p>
-    <w:p>
-      <w:r>
-        <w:t xml:space="preserve">The attenuation of Perspex was found by analysing the frequency-domain of the signal obtained from an acoustic wave, and comparing each resonance of the wave as it passed through the medium. In particular, the attenuation was found to be close to a monotonously increasing function when comparing the front wall reflection with the first back wall reflection. Despite this, it showed a significant deviation from the attenuation of Perspex as it is reported in the literature. Additionally, the attenuation measured by comparing subsequent reflections of the wave proved an even poorer model, showing maximum points at around </w:t>
-      </w:r>
-      <m:oMath>
-        <m:r>
-          <w:rPr>
-            <w:rFonts w:ascii="Cambria Math" w:hAnsi="Cambria Math"/>
-          </w:rPr>
-          <m:t>f</m:t>
-        </m:r>
-        <m:r>
-          <w:rPr>
-            <w:rFonts w:ascii="Cambria Math" w:hAnsi="Cambria Math"/>
-          </w:rPr>
-          <m:t>≅</m:t>
-        </m:r>
-        <m:r>
-          <w:rPr>
-            <w:rFonts w:ascii="Cambria Math" w:hAnsi="Cambria Math"/>
-          </w:rPr>
-          <m:t>2</m:t>
-        </m:r>
-        <m:r>
-          <m:rPr>
-            <m:nor/>
-          </m:rPr>
-          <w:rPr>
-            <w:rFonts w:ascii="Cambria Math" w:hAnsi="Cambria Math"/>
-          </w:rPr>
-          <m:t>MHz</m:t>
-        </m:r>
-      </m:oMath>
-      <w:r>
-        <w:t xml:space="preserve">. The reason for this is likely due to </w:t>
-      </w:r>
-      <w:r>
-        <w:t>the magnitude of response of the higher-order resonances being too low, and thus it only proved a good model of attenuation close to the centre frequency of the transducer.</w:t>
-      </w:r>
-    </w:p>
-    <w:p>
-      <w:r>
-        <w:t xml:space="preserve">Additionally, the reflection coefficient of an adhesive joint was measured, and in particular was found to have a minimum at </w:t>
-      </w:r>
-      <m:oMath>
-        <m:r>
-          <w:rPr>
-            <w:rFonts w:ascii="Cambria Math" w:hAnsi="Cambria Math"/>
-          </w:rPr>
-          <m:t>f≅9</m:t>
-        </m:r>
-        <m:r>
-          <m:rPr>
-            <m:nor/>
-          </m:rPr>
-          <w:rPr>
-            <w:rFonts w:ascii="Cambria Math" w:hAnsi="Cambria Math"/>
-          </w:rPr>
-          <m:t>MHz</m:t>
-        </m:r>
-      </m:oMath>
-      <w:r>
-        <w:t>. The thickness of a bearing casing was measured from a B-scan, where a good agreement was found with the specified geometry of the component.</w:t>
-      </w:r>
-    </w:p>
-    <w:p>
-      <w:pPr>
-        <w:pStyle w:val="Heading2"/>
-      </w:pPr>
     </w:p>
     <w:p/>
     <w:p/>
@@ -26950,10 +26980,7 @@
         <w:t xml:space="preserve"> code (3b </w:t>
       </w:r>
       <w:r>
-        <w:t>Automated time-domain thickness measurement</w:t>
-      </w:r>
-      <w:r>
-        <w:t>)</w:t>
+        <w:t>Automated time-domain thickness measurement)</w:t>
       </w:r>
     </w:p>
     <w:p>
@@ -34989,6 +35016,21 @@
 </file>
 
 <file path=customXml/item1.xml><?xml version="1.0" encoding="utf-8"?>
+<p:properties xmlns:p="http://schemas.microsoft.com/office/2006/metadata/properties" xmlns:xsi="http://www.w3.org/2001/XMLSchema-instance" xmlns:pc="http://schemas.microsoft.com/office/infopath/2007/PartnerControls">
+  <documentManagement/>
+</p:properties>
+</file>
+
+<file path=customXml/item2.xml><?xml version="1.0" encoding="utf-8"?>
+<?mso-contentType ?>
+<FormTemplates xmlns="http://schemas.microsoft.com/sharepoint/v3/contenttype/forms">
+  <Display>DocumentLibraryForm</Display>
+  <Edit>DocumentLibraryForm</Edit>
+  <New>DocumentLibraryForm</New>
+</FormTemplates>
+</file>
+
+<file path=customXml/item3.xml><?xml version="1.0" encoding="utf-8"?>
 <ct:contentTypeSchema xmlns:ct="http://schemas.microsoft.com/office/2006/metadata/contentType" xmlns:ma="http://schemas.microsoft.com/office/2006/metadata/properties/metaAttributes" ct:_="" ma:_="" ma:contentTypeName="Document" ma:contentTypeID="0x010100F7ED35F0984B7C4DB29B0C1832D16071" ma:contentTypeVersion="4" ma:contentTypeDescription="Create a new document." ma:contentTypeScope="" ma:versionID="e747ee5beadf81c3f1a9517fd2843a1a">
   <xsd:schema xmlns:xsd="http://www.w3.org/2001/XMLSchema" xmlns:xs="http://www.w3.org/2001/XMLSchema" xmlns:p="http://schemas.microsoft.com/office/2006/metadata/properties" xmlns:ns2="53a0256c-c5e6-449e-a50a-b1d7cbc9d322" targetNamespace="http://schemas.microsoft.com/office/2006/metadata/properties" ma:root="true" ma:fieldsID="b5eaac0044a16786a65a9a5c7bb4f7dc" ns2:_="">
     <xsd:import namespace="53a0256c-c5e6-449e-a50a-b1d7cbc9d322"/>
@@ -35134,26 +35176,28 @@
 </ct:contentTypeSchema>
 </file>
 
-<file path=customXml/item2.xml><?xml version="1.0" encoding="utf-8"?>
-<?mso-contentType ?>
-<FormTemplates xmlns="http://schemas.microsoft.com/sharepoint/v3/contenttype/forms">
-  <Display>DocumentLibraryForm</Display>
-  <Edit>DocumentLibraryForm</Edit>
-  <New>DocumentLibraryForm</New>
-</FormTemplates>
-</file>
-
-<file path=customXml/item3.xml><?xml version="1.0" encoding="utf-8"?>
-<p:properties xmlns:p="http://schemas.microsoft.com/office/2006/metadata/properties" xmlns:xsi="http://www.w3.org/2001/XMLSchema-instance" xmlns:pc="http://schemas.microsoft.com/office/infopath/2007/PartnerControls">
-  <documentManagement/>
-</p:properties>
-</file>
-
 <file path=customXml/item4.xml><?xml version="1.0" encoding="utf-8"?>
 <b:Sources xmlns:b="http://schemas.openxmlformats.org/officeDocument/2006/bibliography" xmlns="http://schemas.openxmlformats.org/officeDocument/2006/bibliography" SelectedStyle="\APASixthEditionOfficeOnline.xsl" StyleName="APA" Version="6"/>
 </file>
 
 <file path=customXml/itemProps1.xml><?xml version="1.0" encoding="utf-8"?>
+<ds:datastoreItem xmlns:ds="http://schemas.openxmlformats.org/officeDocument/2006/customXml" ds:itemID="{52C1F75D-0695-4C66-990D-2B5832ED1F48}">
+  <ds:schemaRefs>
+    <ds:schemaRef ds:uri="http://schemas.microsoft.com/office/2006/metadata/properties"/>
+    <ds:schemaRef ds:uri="http://schemas.microsoft.com/office/infopath/2007/PartnerControls"/>
+  </ds:schemaRefs>
+</ds:datastoreItem>
+</file>
+
+<file path=customXml/itemProps2.xml><?xml version="1.0" encoding="utf-8"?>
+<ds:datastoreItem xmlns:ds="http://schemas.openxmlformats.org/officeDocument/2006/customXml" ds:itemID="{74D5E021-E88C-48D2-82AD-4EE945C93B6F}">
+  <ds:schemaRefs>
+    <ds:schemaRef ds:uri="http://schemas.microsoft.com/sharepoint/v3/contenttype/forms"/>
+  </ds:schemaRefs>
+</ds:datastoreItem>
+</file>
+
+<file path=customXml/itemProps3.xml><?xml version="1.0" encoding="utf-8"?>
 <ds:datastoreItem xmlns:ds="http://schemas.openxmlformats.org/officeDocument/2006/customXml" ds:itemID="{6FB7CA2D-5F44-475F-805E-A68BE3651CDA}">
   <ds:schemaRefs>
     <ds:schemaRef ds:uri="http://schemas.microsoft.com/office/2006/metadata/contentType"/>
@@ -35171,23 +35215,6 @@
 </ds:datastoreItem>
 </file>
 
-<file path=customXml/itemProps2.xml><?xml version="1.0" encoding="utf-8"?>
-<ds:datastoreItem xmlns:ds="http://schemas.openxmlformats.org/officeDocument/2006/customXml" ds:itemID="{74D5E021-E88C-48D2-82AD-4EE945C93B6F}">
-  <ds:schemaRefs>
-    <ds:schemaRef ds:uri="http://schemas.microsoft.com/sharepoint/v3/contenttype/forms"/>
-  </ds:schemaRefs>
-</ds:datastoreItem>
-</file>
-
-<file path=customXml/itemProps3.xml><?xml version="1.0" encoding="utf-8"?>
-<ds:datastoreItem xmlns:ds="http://schemas.openxmlformats.org/officeDocument/2006/customXml" ds:itemID="{52C1F75D-0695-4C66-990D-2B5832ED1F48}">
-  <ds:schemaRefs>
-    <ds:schemaRef ds:uri="http://schemas.microsoft.com/office/2006/metadata/properties"/>
-    <ds:schemaRef ds:uri="http://schemas.microsoft.com/office/infopath/2007/PartnerControls"/>
-  </ds:schemaRefs>
-</ds:datastoreItem>
-</file>
-
 <file path=customXml/itemProps4.xml><?xml version="1.0" encoding="utf-8"?>
 <ds:datastoreItem xmlns:ds="http://schemas.openxmlformats.org/officeDocument/2006/customXml" ds:itemID="{2C16A7A2-BD3D-4C76-8778-E9253D6E4E61}">
   <ds:schemaRefs>

</xml_diff>